<commit_message>
Modificações no modelo descritivo
</commit_message>
<xml_diff>
--- a/docs/mer/modelo-descritivo.docx
+++ b/docs/mer/modelo-descritivo.docx
@@ -30,8 +30,6 @@
           <w:sz w:val="24"/>
         </w:rPr>
       </w:pPr>
-      <w:bookmarkStart w:id="0" w:name="_GoBack"/>
-      <w:bookmarkEnd w:id="0"/>
     </w:p>
     <w:p>
       <w:pPr>
@@ -138,6 +136,154 @@
           <w:sz w:val="24"/>
         </w:rPr>
         <w:t xml:space="preserve"> contém um dicionário que pode ser consultado por qualquer usuário caso ele tenha qualquer dúvida sobre algum termo econômico. As palavras desse dicionário devem ser armazenadas e associadas a um link que redireciona para uma página que conterá a explicação do sentido denotativo. Um usuário pode solicitar que certa palavra seja colocada no dicionário caso ela não esteja presente. Para o cadastro de palavras o usuário deve informar a palavra em si e possíveis fontes que expliquem seu sentido. O usuário pode solicitar que certa palavra já cadastrada no sistema tenha seu sentido modificado, para isso ele deve informar a palavra, uma descrição do porquê deve haver essa modificação e possíveis fontes para serem consultadas.</w:t>
+      </w:r>
+    </w:p>
+    <w:p>
+      <w:pPr>
+        <w:spacing w:before="240" w:after="240" w:line="360" w:lineRule="auto"/>
+        <w:jc w:val="both"/>
+        <w:rPr>
+          <w:rFonts w:ascii="Times New Roman" w:hAnsi="Times New Roman" w:cs="Times New Roman"/>
+          <w:sz w:val="24"/>
+        </w:rPr>
+      </w:pPr>
+      <w:r>
+        <w:rPr>
+          <w:rFonts w:ascii="Times New Roman" w:hAnsi="Times New Roman" w:cs="Times New Roman"/>
+          <w:sz w:val="24"/>
+        </w:rPr>
+        <w:t xml:space="preserve">Toda notícia </w:t>
+      </w:r>
+      <w:r>
+        <w:rPr>
+          <w:rFonts w:ascii="Times New Roman" w:hAnsi="Times New Roman" w:cs="Times New Roman"/>
+          <w:sz w:val="24"/>
+        </w:rPr>
+        <w:t>contém comentários</w:t>
+      </w:r>
+      <w:r>
+        <w:rPr>
+          <w:rFonts w:ascii="Times New Roman" w:hAnsi="Times New Roman" w:cs="Times New Roman"/>
+          <w:sz w:val="24"/>
+        </w:rPr>
+        <w:t xml:space="preserve">, </w:t>
+      </w:r>
+      <w:r>
+        <w:rPr>
+          <w:rFonts w:ascii="Times New Roman" w:hAnsi="Times New Roman" w:cs="Times New Roman"/>
+          <w:sz w:val="24"/>
+        </w:rPr>
+        <w:t>curtidas</w:t>
+      </w:r>
+      <w:r>
+        <w:rPr>
+          <w:rFonts w:ascii="Times New Roman" w:hAnsi="Times New Roman" w:cs="Times New Roman"/>
+          <w:sz w:val="24"/>
+        </w:rPr>
+        <w:t>,</w:t>
+      </w:r>
+      <w:r>
+        <w:rPr>
+          <w:rFonts w:ascii="Times New Roman" w:hAnsi="Times New Roman" w:cs="Times New Roman"/>
+          <w:sz w:val="24"/>
+        </w:rPr>
+        <w:t xml:space="preserve"> link que redireciona para </w:t>
+      </w:r>
+      <w:r>
+        <w:rPr>
+          <w:rFonts w:ascii="Times New Roman" w:hAnsi="Times New Roman" w:cs="Times New Roman"/>
+          <w:sz w:val="24"/>
+        </w:rPr>
+        <w:t>ela e um ID.</w:t>
+      </w:r>
+      <w:r>
+        <w:rPr>
+          <w:rFonts w:ascii="Times New Roman" w:hAnsi="Times New Roman" w:cs="Times New Roman"/>
+          <w:sz w:val="24"/>
+        </w:rPr>
+        <w:t xml:space="preserve"> </w:t>
+      </w:r>
+      <w:r>
+        <w:rPr>
+          <w:rFonts w:ascii="Times New Roman" w:hAnsi="Times New Roman" w:cs="Times New Roman"/>
+          <w:sz w:val="24"/>
+        </w:rPr>
+        <w:t xml:space="preserve">Todo comentário tem uma data e hora, curtidas, quem </w:t>
+      </w:r>
+      <w:r>
+        <w:rPr>
+          <w:rFonts w:ascii="Times New Roman" w:hAnsi="Times New Roman" w:cs="Times New Roman"/>
+          <w:sz w:val="24"/>
+        </w:rPr>
+        <w:t>e o que comentou, além das respostas que também são outros comentários.</w:t>
+      </w:r>
+    </w:p>
+    <w:p>
+      <w:pPr>
+        <w:spacing w:before="240" w:after="240" w:line="360" w:lineRule="auto"/>
+        <w:jc w:val="both"/>
+        <w:rPr>
+          <w:rFonts w:ascii="Times New Roman" w:hAnsi="Times New Roman" w:cs="Times New Roman"/>
+          <w:sz w:val="24"/>
+        </w:rPr>
+      </w:pPr>
+      <w:r>
+        <w:rPr>
+          <w:rFonts w:ascii="Times New Roman" w:hAnsi="Times New Roman" w:cs="Times New Roman"/>
+          <w:sz w:val="24"/>
+        </w:rPr>
+        <w:t>O porta</w:t>
+      </w:r>
+      <w:r>
+        <w:rPr>
+          <w:rFonts w:ascii="Times New Roman" w:hAnsi="Times New Roman" w:cs="Times New Roman"/>
+          <w:sz w:val="24"/>
+        </w:rPr>
+        <w:t>l</w:t>
+      </w:r>
+      <w:bookmarkStart w:id="0" w:name="_GoBack"/>
+      <w:bookmarkEnd w:id="0"/>
+      <w:r>
+        <w:rPr>
+          <w:rFonts w:ascii="Times New Roman" w:hAnsi="Times New Roman" w:cs="Times New Roman"/>
+          <w:sz w:val="24"/>
+        </w:rPr>
+        <w:t xml:space="preserve"> também possibilita que o usuário faça simulações d</w:t>
+      </w:r>
+      <w:r>
+        <w:rPr>
+          <w:rFonts w:ascii="Times New Roman" w:hAnsi="Times New Roman" w:cs="Times New Roman"/>
+          <w:sz w:val="24"/>
+        </w:rPr>
+        <w:t>e investimentos, nele deve ser armazenado o valor inicial</w:t>
+      </w:r>
+      <w:r>
+        <w:rPr>
+          <w:rFonts w:ascii="Times New Roman" w:hAnsi="Times New Roman" w:cs="Times New Roman"/>
+          <w:sz w:val="24"/>
+        </w:rPr>
+        <w:t>,</w:t>
+      </w:r>
+      <w:r>
+        <w:rPr>
+          <w:rFonts w:ascii="Times New Roman" w:hAnsi="Times New Roman" w:cs="Times New Roman"/>
+          <w:sz w:val="24"/>
+        </w:rPr>
+        <w:t xml:space="preserve"> atual</w:t>
+      </w:r>
+      <w:r>
+        <w:rPr>
+          <w:rFonts w:ascii="Times New Roman" w:hAnsi="Times New Roman" w:cs="Times New Roman"/>
+          <w:sz w:val="24"/>
+        </w:rPr>
+        <w:t xml:space="preserve"> (sendo este o resultado das variações durante um determinado período)</w:t>
+      </w:r>
+      <w:r>
+        <w:rPr>
+          <w:rFonts w:ascii="Times New Roman" w:hAnsi="Times New Roman" w:cs="Times New Roman"/>
+          <w:sz w:val="24"/>
+        </w:rPr>
+        <w:t xml:space="preserve"> e data da simulação.</w:t>
       </w:r>
     </w:p>
     <w:sectPr>

</xml_diff>

<commit_message>
Breve modificação no MER.
</commit_message>
<xml_diff>
--- a/docs/mer/modelo-descritivo.docx
+++ b/docs/mer/modelo-descritivo.docx
@@ -1,20 +1,22 @@
 
 <file path=word/document.xml><?xml version="1.0" encoding="utf-8"?>
-<w:document xmlns:wpc="http://schemas.microsoft.com/office/word/2010/wordprocessingCanvas" xmlns:cx="http://schemas.microsoft.com/office/drawing/2014/chartex" xmlns:cx1="http://schemas.microsoft.com/office/drawing/2015/9/8/chartex" xmlns:cx2="http://schemas.microsoft.com/office/drawing/2015/10/21/chartex" xmlns:cx3="http://schemas.microsoft.com/office/drawing/2016/5/9/chartex" xmlns:cx4="http://schemas.microsoft.com/office/drawing/2016/5/10/chartex" xmlns:cx5="http://schemas.microsoft.com/office/drawing/2016/5/11/chartex" xmlns:cx6="http://schemas.microsoft.com/office/drawing/2016/5/12/chartex" xmlns:cx7="http://schemas.microsoft.com/office/drawing/2016/5/13/chartex" xmlns:cx8="http://schemas.microsoft.com/office/drawing/2016/5/14/chartex" xmlns:mc="http://schemas.openxmlformats.org/markup-compatibility/2006" xmlns:aink="http://schemas.microsoft.com/office/drawing/2016/ink" xmlns:am3d="http://schemas.microsoft.com/office/drawing/2017/model3d" xmlns:o="urn:schemas-microsoft-com:office:office" xmlns:r="http://schemas.openxmlformats.org/officeDocument/2006/relationships" xmlns:m="http://schemas.openxmlformats.org/officeDocument/2006/math" xmlns:v="urn:schemas-microsoft-com:vml" xmlns:wp14="http://schemas.microsoft.com/office/word/2010/wordprocessingDrawing" xmlns:wp="http://schemas.openxmlformats.org/drawingml/2006/wordprocessingDrawing" xmlns:w10="urn:schemas-microsoft-com:office:word" xmlns:w="http://schemas.openxmlformats.org/wordprocessingml/2006/main" xmlns:w14="http://schemas.microsoft.com/office/word/2010/wordml" xmlns:w15="http://schemas.microsoft.com/office/word/2012/wordml" xmlns:w16cid="http://schemas.microsoft.com/office/word/2016/wordml/cid" xmlns:w16se="http://schemas.microsoft.com/office/word/2015/wordml/symex" xmlns:wpg="http://schemas.microsoft.com/office/word/2010/wordprocessingGroup" xmlns:wpi="http://schemas.microsoft.com/office/word/2010/wordprocessingInk" xmlns:wne="http://schemas.microsoft.com/office/word/2006/wordml" xmlns:wps="http://schemas.microsoft.com/office/word/2010/wordprocessingShape" mc:Ignorable="w14 w15 w16se w16cid wp14">
+<w:document xmlns:o="urn:schemas-microsoft-com:office:office" xmlns:r="http://schemas.openxmlformats.org/officeDocument/2006/relationships" xmlns:v="urn:schemas-microsoft-com:vml" xmlns:w="http://schemas.openxmlformats.org/wordprocessingml/2006/main" xmlns:w10="urn:schemas-microsoft-com:office:word" xmlns:wp="http://schemas.openxmlformats.org/drawingml/2006/wordprocessingDrawing" xmlns:wps="http://schemas.microsoft.com/office/word/2010/wordprocessingShape" xmlns:wpg="http://schemas.microsoft.com/office/word/2010/wordprocessingGroup" xmlns:mc="http://schemas.openxmlformats.org/markup-compatibility/2006" xmlns:wp14="http://schemas.microsoft.com/office/word/2010/wordprocessingDrawing" xmlns:w14="http://schemas.microsoft.com/office/word/2010/wordml" mc:Ignorable="w14 wp14">
   <w:body>
     <w:p>
       <w:pPr>
-        <w:spacing w:before="240" w:after="240" w:line="360" w:lineRule="auto"/>
+        <w:pStyle w:val="Normal"/>
+        <w:spacing w:lineRule="auto" w:line="360" w:before="240" w:after="240"/>
         <w:jc w:val="both"/>
         <w:rPr>
           <w:rFonts w:ascii="Times New Roman" w:hAnsi="Times New Roman" w:cs="Times New Roman"/>
           <w:b/>
+          <w:b/>
           <w:sz w:val="24"/>
         </w:rPr>
       </w:pPr>
       <w:r>
         <w:rPr>
-          <w:rFonts w:ascii="Times New Roman" w:hAnsi="Times New Roman" w:cs="Times New Roman"/>
+          <w:rFonts w:cs="Times New Roman" w:ascii="Times New Roman" w:hAnsi="Times New Roman"/>
           <w:b/>
           <w:sz w:val="24"/>
         </w:rPr>
@@ -23,17 +25,25 @@
     </w:p>
     <w:p>
       <w:pPr>
-        <w:spacing w:before="240" w:after="240" w:line="360" w:lineRule="auto"/>
+        <w:pStyle w:val="Normal"/>
+        <w:spacing w:lineRule="auto" w:line="360" w:before="240" w:after="240"/>
         <w:jc w:val="both"/>
         <w:rPr>
           <w:rFonts w:ascii="Times New Roman" w:hAnsi="Times New Roman" w:cs="Times New Roman"/>
           <w:sz w:val="24"/>
         </w:rPr>
       </w:pPr>
+      <w:r>
+        <w:rPr>
+          <w:rFonts w:cs="Times New Roman" w:ascii="Times New Roman" w:hAnsi="Times New Roman"/>
+          <w:sz w:val="24"/>
+        </w:rPr>
+      </w:r>
     </w:p>
     <w:p>
       <w:pPr>
-        <w:spacing w:before="240" w:after="240" w:line="360" w:lineRule="auto"/>
+        <w:pStyle w:val="Normal"/>
+        <w:spacing w:lineRule="auto" w:line="360" w:before="240" w:after="240"/>
         <w:jc w:val="both"/>
         <w:rPr>
           <w:rFonts w:ascii="Times New Roman" w:hAnsi="Times New Roman" w:cs="Times New Roman"/>
@@ -42,73 +52,22 @@
       </w:pPr>
       <w:r>
         <w:rPr>
-          <w:rFonts w:ascii="Times New Roman" w:hAnsi="Times New Roman" w:cs="Times New Roman"/>
-          <w:sz w:val="24"/>
-        </w:rPr>
-        <w:t>O portal de notícias Econo</w:t>
-      </w:r>
-      <w:r>
-        <w:rPr>
-          <w:rFonts w:ascii="Times New Roman" w:hAnsi="Times New Roman" w:cs="Times New Roman"/>
-          <w:sz w:val="24"/>
-        </w:rPr>
-        <w:t>M</w:t>
-      </w:r>
-      <w:r>
-        <w:rPr>
-          <w:rFonts w:ascii="Times New Roman" w:hAnsi="Times New Roman" w:cs="Times New Roman"/>
-          <w:sz w:val="24"/>
-        </w:rPr>
-        <w:t>undi possibilita que o usuário possa ler notícias sobre um assunto específico</w:t>
-      </w:r>
-      <w:r>
-        <w:rPr>
-          <w:rFonts w:ascii="Times New Roman" w:hAnsi="Times New Roman" w:cs="Times New Roman"/>
-          <w:sz w:val="24"/>
-        </w:rPr>
-        <w:t xml:space="preserve">: </w:t>
-      </w:r>
-      <w:r>
-        <w:rPr>
-          <w:rFonts w:ascii="Times New Roman" w:hAnsi="Times New Roman" w:cs="Times New Roman"/>
-          <w:sz w:val="24"/>
-        </w:rPr>
-        <w:t xml:space="preserve">economia. Para isso o usuário pode ou não estar cadastrado no sistema, mas se </w:t>
-      </w:r>
-      <w:r>
-        <w:rPr>
-          <w:rFonts w:ascii="Times New Roman" w:hAnsi="Times New Roman" w:cs="Times New Roman"/>
-          <w:sz w:val="24"/>
-        </w:rPr>
-        <w:t>es</w:t>
-      </w:r>
-      <w:r>
-        <w:rPr>
-          <w:rFonts w:ascii="Times New Roman" w:hAnsi="Times New Roman" w:cs="Times New Roman"/>
-          <w:sz w:val="24"/>
-        </w:rPr>
-        <w:t>tiver, é necessário armazenar: senha, e-mail,</w:t>
-      </w:r>
-      <w:r>
-        <w:rPr>
-          <w:rFonts w:ascii="Times New Roman" w:hAnsi="Times New Roman" w:cs="Times New Roman"/>
-          <w:sz w:val="24"/>
-        </w:rPr>
-        <w:t xml:space="preserve"> idade e o nome. Todo usuário pode criar ser perfil de investidor, para tê-lo é necessário que ele responda um formulário chamado “</w:t>
-      </w:r>
-      <w:proofErr w:type="spellStart"/>
-      <w:r>
-        <w:rPr>
-          <w:rFonts w:ascii="Times New Roman" w:hAnsi="Times New Roman" w:cs="Times New Roman"/>
+          <w:rFonts w:cs="Times New Roman" w:ascii="Times New Roman" w:hAnsi="Times New Roman"/>
+          <w:sz w:val="24"/>
+        </w:rPr>
+        <w:t>O portal de notícias EconoMundi possibilita que o usuário possa ler notícias sobre um assunto específico: economia. Para isso o usuário pode ou não estar cadastrado no sistema, mas se estiver, é necessário armazenar: senha, e-mail, idade e o nome. Todo usuário pode criar ser perfil de investidor, para tê-lo é necessário que ele responda um formulário chamado “</w:t>
+      </w:r>
+      <w:r>
+        <w:rPr>
+          <w:rFonts w:cs="Times New Roman" w:ascii="Times New Roman" w:hAnsi="Times New Roman"/>
           <w:i/>
           <w:sz w:val="24"/>
         </w:rPr>
         <w:t>suitability</w:t>
       </w:r>
-      <w:proofErr w:type="spellEnd"/>
-      <w:r>
-        <w:rPr>
-          <w:rFonts w:ascii="Times New Roman" w:hAnsi="Times New Roman" w:cs="Times New Roman"/>
+      <w:r>
+        <w:rPr>
+          <w:rFonts w:cs="Times New Roman" w:ascii="Times New Roman" w:hAnsi="Times New Roman"/>
           <w:sz w:val="24"/>
         </w:rPr>
         <w:t>” (conhecido nos bancos como API, avaliação de perfil do investidor), existem quatro possibilidades que podem resultar das respostas do usuário: conservador, moderado, moderado-agressivo ou agressivo. Essa resultante é associada ao usuário previamente cadastrado e dever ser armazenada, mas pode ser modificada a qualquer momento.</w:t>
@@ -116,7 +75,8 @@
     </w:p>
     <w:p>
       <w:pPr>
-        <w:spacing w:before="240" w:after="240" w:line="360" w:lineRule="auto"/>
+        <w:pStyle w:val="Normal"/>
+        <w:spacing w:lineRule="auto" w:line="360" w:before="240" w:after="240"/>
         <w:jc w:val="both"/>
         <w:rPr>
           <w:rFonts w:ascii="Times New Roman" w:hAnsi="Times New Roman" w:cs="Times New Roman"/>
@@ -125,205 +85,104 @@
       </w:pPr>
       <w:r>
         <w:rPr>
-          <w:rFonts w:ascii="Times New Roman" w:hAnsi="Times New Roman" w:cs="Times New Roman"/>
-          <w:sz w:val="24"/>
-        </w:rPr>
-        <w:t>EconoMundi</w:t>
-      </w:r>
-      <w:r>
-        <w:rPr>
-          <w:rFonts w:ascii="Times New Roman" w:hAnsi="Times New Roman" w:cs="Times New Roman"/>
-          <w:sz w:val="24"/>
-        </w:rPr>
-        <w:t xml:space="preserve"> contém um dicionário que pode ser consultado por qualquer usuário caso ele tenha qualquer dúvida sobre algum termo econômico. As palavras desse dicionário devem ser armazenadas e associadas a um link que redireciona para uma página que conterá a explicação do sentido denotativo. Um usuário pode solicitar que certa palavra seja colocada no dicionário caso ela não esteja presente. Para o cadastro de palavras o usuário deve informar a palavra em si e possíveis fontes que expliquem seu sentido. O usuário pode solicitar que certa palavra já cadastrada no sistema tenha seu sentido modificado, para isso ele deve informar a palavra, uma descrição do porquê deve haver essa modificação e possíveis fontes para serem consultadas.</w:t>
+          <w:rFonts w:cs="Times New Roman" w:ascii="Times New Roman" w:hAnsi="Times New Roman"/>
+          <w:sz w:val="24"/>
+        </w:rPr>
+        <w:t>EconoMundi contém um dicionário que pode ser consultado por qualquer usuário caso ele tenha qualquer dúvida sobre algum termo econômico. As palavras desse dicionário devem ser armazenadas e associadas a um link que redireciona para uma página que conterá a explicação do sentido denotativo. Um usuário pode solicitar que certa palavra seja colocada no dicionário caso ela não esteja presente. Para o cadastro de palavras o usuário deve informar a palavra em si e possíveis fontes que expliquem seu sentido. O usuário pode solicitar que certa palavra já cadastrada no sistema tenha seu sentido modificado, para isso ele deve informar a palavra, uma descrição do porquê deve haver essa modificação e possíveis fontes para serem consultadas.</w:t>
       </w:r>
     </w:p>
     <w:p>
       <w:pPr>
-        <w:spacing w:before="240" w:after="240" w:line="360" w:lineRule="auto"/>
+        <w:pStyle w:val="Normal"/>
+        <w:spacing w:lineRule="auto" w:line="360" w:before="240" w:after="240"/>
         <w:jc w:val="both"/>
-        <w:rPr>
-          <w:rFonts w:ascii="Times New Roman" w:hAnsi="Times New Roman" w:cs="Times New Roman"/>
-          <w:sz w:val="24"/>
-        </w:rPr>
+        <w:rPr/>
       </w:pPr>
       <w:r>
         <w:rPr>
-          <w:rFonts w:ascii="Times New Roman" w:hAnsi="Times New Roman" w:cs="Times New Roman"/>
-          <w:sz w:val="24"/>
-        </w:rPr>
-        <w:t xml:space="preserve">Toda notícia </w:t>
-      </w:r>
-      <w:r>
-        <w:rPr>
-          <w:rFonts w:ascii="Times New Roman" w:hAnsi="Times New Roman" w:cs="Times New Roman"/>
-          <w:sz w:val="24"/>
-        </w:rPr>
-        <w:t>contém comentários</w:t>
-      </w:r>
-      <w:r>
-        <w:rPr>
-          <w:rFonts w:ascii="Times New Roman" w:hAnsi="Times New Roman" w:cs="Times New Roman"/>
-          <w:sz w:val="24"/>
-        </w:rPr>
-        <w:t xml:space="preserve">, </w:t>
-      </w:r>
-      <w:r>
-        <w:rPr>
-          <w:rFonts w:ascii="Times New Roman" w:hAnsi="Times New Roman" w:cs="Times New Roman"/>
-          <w:sz w:val="24"/>
-        </w:rPr>
-        <w:t>curtidas</w:t>
-      </w:r>
-      <w:r>
-        <w:rPr>
-          <w:rFonts w:ascii="Times New Roman" w:hAnsi="Times New Roman" w:cs="Times New Roman"/>
-          <w:sz w:val="24"/>
-        </w:rPr>
-        <w:t>,</w:t>
-      </w:r>
-      <w:r>
-        <w:rPr>
-          <w:rFonts w:ascii="Times New Roman" w:hAnsi="Times New Roman" w:cs="Times New Roman"/>
-          <w:sz w:val="24"/>
-        </w:rPr>
-        <w:t xml:space="preserve"> link que redireciona para </w:t>
-      </w:r>
-      <w:r>
-        <w:rPr>
-          <w:rFonts w:ascii="Times New Roman" w:hAnsi="Times New Roman" w:cs="Times New Roman"/>
-          <w:sz w:val="24"/>
-        </w:rPr>
-        <w:t>ela e um ID.</w:t>
-      </w:r>
-      <w:r>
-        <w:rPr>
-          <w:rFonts w:ascii="Times New Roman" w:hAnsi="Times New Roman" w:cs="Times New Roman"/>
-          <w:sz w:val="24"/>
-        </w:rPr>
-        <w:t xml:space="preserve"> </w:t>
-      </w:r>
-      <w:r>
-        <w:rPr>
-          <w:rFonts w:ascii="Times New Roman" w:hAnsi="Times New Roman" w:cs="Times New Roman"/>
-          <w:sz w:val="24"/>
-        </w:rPr>
-        <w:t xml:space="preserve">Todo comentário tem uma data e hora, curtidas, quem </w:t>
-      </w:r>
-      <w:r>
-        <w:rPr>
-          <w:rFonts w:ascii="Times New Roman" w:hAnsi="Times New Roman" w:cs="Times New Roman"/>
-          <w:sz w:val="24"/>
-        </w:rPr>
-        <w:t>e o que comentou, além das respostas que também são outros comentários.</w:t>
+          <w:rFonts w:cs="Times New Roman" w:ascii="Times New Roman" w:hAnsi="Times New Roman"/>
+          <w:sz w:val="24"/>
+        </w:rPr>
+        <w:t>Toda notícia contém comentários, curtidas, link que redireciona para ela e um ID. Todo comentário tem uma data e hora, curtidas, quem e o que comentou, além das respostas que também são outros comentários.</w:t>
       </w:r>
     </w:p>
     <w:p>
       <w:pPr>
-        <w:spacing w:before="240" w:after="240" w:line="360" w:lineRule="auto"/>
+        <w:pStyle w:val="Normal"/>
+        <w:spacing w:lineRule="auto" w:line="360" w:before="240" w:after="240"/>
         <w:jc w:val="both"/>
-        <w:rPr>
-          <w:rFonts w:ascii="Times New Roman" w:hAnsi="Times New Roman" w:cs="Times New Roman"/>
-          <w:sz w:val="24"/>
-        </w:rPr>
+        <w:rPr/>
       </w:pPr>
       <w:r>
         <w:rPr>
-          <w:rFonts w:ascii="Times New Roman" w:hAnsi="Times New Roman" w:cs="Times New Roman"/>
-          <w:sz w:val="24"/>
-        </w:rPr>
-        <w:t>O porta</w:t>
-      </w:r>
-      <w:r>
-        <w:rPr>
-          <w:rFonts w:ascii="Times New Roman" w:hAnsi="Times New Roman" w:cs="Times New Roman"/>
-          <w:sz w:val="24"/>
-        </w:rPr>
-        <w:t>l</w:t>
+          <w:rFonts w:cs="Times New Roman" w:ascii="Times New Roman" w:hAnsi="Times New Roman"/>
+          <w:sz w:val="24"/>
+        </w:rPr>
+        <w:t>O portal</w:t>
       </w:r>
       <w:bookmarkStart w:id="0" w:name="_GoBack"/>
       <w:bookmarkEnd w:id="0"/>
       <w:r>
         <w:rPr>
-          <w:rFonts w:ascii="Times New Roman" w:hAnsi="Times New Roman" w:cs="Times New Roman"/>
-          <w:sz w:val="24"/>
-        </w:rPr>
-        <w:t xml:space="preserve"> também possibilita que o usuário faça simulações d</w:t>
-      </w:r>
-      <w:r>
-        <w:rPr>
-          <w:rFonts w:ascii="Times New Roman" w:hAnsi="Times New Roman" w:cs="Times New Roman"/>
-          <w:sz w:val="24"/>
-        </w:rPr>
-        <w:t>e investimentos, nele deve ser armazenado o valor inicial</w:t>
-      </w:r>
-      <w:r>
-        <w:rPr>
-          <w:rFonts w:ascii="Times New Roman" w:hAnsi="Times New Roman" w:cs="Times New Roman"/>
-          <w:sz w:val="24"/>
-        </w:rPr>
-        <w:t>,</w:t>
-      </w:r>
-      <w:r>
-        <w:rPr>
-          <w:rFonts w:ascii="Times New Roman" w:hAnsi="Times New Roman" w:cs="Times New Roman"/>
-          <w:sz w:val="24"/>
-        </w:rPr>
-        <w:t xml:space="preserve"> atual</w:t>
-      </w:r>
-      <w:r>
-        <w:rPr>
-          <w:rFonts w:ascii="Times New Roman" w:hAnsi="Times New Roman" w:cs="Times New Roman"/>
-          <w:sz w:val="24"/>
-        </w:rPr>
-        <w:t xml:space="preserve"> (sendo este o resultado das variações durante um determinado período)</w:t>
-      </w:r>
-      <w:r>
-        <w:rPr>
-          <w:rFonts w:ascii="Times New Roman" w:hAnsi="Times New Roman" w:cs="Times New Roman"/>
-          <w:sz w:val="24"/>
-        </w:rPr>
-        <w:t xml:space="preserve"> e data da simulação.</w:t>
+          <w:rFonts w:cs="Times New Roman" w:ascii="Times New Roman" w:hAnsi="Times New Roman"/>
+          <w:sz w:val="24"/>
+        </w:rPr>
+        <w:t xml:space="preserve"> também possibilita que o usuário faça simulações de investimentos, nele deve ser armazenado o valor inicial, atual (sendo este o resultado das variações durante um determinado período) e data da simulação </w:t>
+      </w:r>
+      <w:r>
+        <w:rPr>
+          <w:rFonts w:cs="Times New Roman" w:ascii="Times New Roman" w:hAnsi="Times New Roman"/>
+          <w:sz w:val="24"/>
+        </w:rPr>
+        <w:t>e o tipo (poupança, bolsa, tesouro etc)</w:t>
+      </w:r>
+      <w:r>
+        <w:rPr>
+          <w:rFonts w:cs="Times New Roman" w:ascii="Times New Roman" w:hAnsi="Times New Roman"/>
+          <w:sz w:val="24"/>
+        </w:rPr>
+        <w:t>.</w:t>
       </w:r>
     </w:p>
     <w:sectPr>
+      <w:type w:val="nextPage"/>
       <w:pgSz w:w="11906" w:h="16838"/>
-      <w:pgMar w:top="1417" w:right="1701" w:bottom="1417" w:left="1701" w:header="708" w:footer="708" w:gutter="0"/>
-      <w:cols w:space="708"/>
-      <w:docGrid w:linePitch="360"/>
+      <w:pgMar w:left="1701" w:right="1701" w:header="0" w:top="1417" w:footer="0" w:bottom="1417" w:gutter="0"/>
+      <w:pgNumType w:fmt="decimal"/>
+      <w:formProt w:val="false"/>
+      <w:textDirection w:val="lrTb"/>
+      <w:docGrid w:type="default" w:linePitch="360" w:charSpace="4096"/>
     </w:sectPr>
   </w:body>
 </w:document>
 </file>
 
 <file path=word/styles.xml><?xml version="1.0" encoding="utf-8"?>
-<w:styles xmlns:mc="http://schemas.openxmlformats.org/markup-compatibility/2006" xmlns:r="http://schemas.openxmlformats.org/officeDocument/2006/relationships" xmlns:w="http://schemas.openxmlformats.org/wordprocessingml/2006/main" xmlns:w14="http://schemas.microsoft.com/office/word/2010/wordml" xmlns:w15="http://schemas.microsoft.com/office/word/2012/wordml" xmlns:w16cid="http://schemas.microsoft.com/office/word/2016/wordml/cid" xmlns:w16se="http://schemas.microsoft.com/office/word/2015/wordml/symex" mc:Ignorable="w14 w15 w16se w16cid">
+<w:styles xmlns:w="http://schemas.openxmlformats.org/wordprocessingml/2006/main" xmlns:w14="http://schemas.microsoft.com/office/word/2010/wordml" xmlns:mc="http://schemas.openxmlformats.org/markup-compatibility/2006" mc:Ignorable="w14">
   <w:docDefaults>
     <w:rPrDefault>
       <w:rPr>
-        <w:rFonts w:asciiTheme="minorHAnsi" w:eastAsiaTheme="minorHAnsi" w:hAnsiTheme="minorHAnsi" w:cstheme="minorBidi"/>
+        <w:rFonts w:ascii="Calibri" w:hAnsi="Calibri" w:eastAsia="Calibri" w:cs="" w:asciiTheme="minorHAnsi" w:cstheme="minorBidi" w:eastAsiaTheme="minorHAnsi" w:hAnsiTheme="minorHAnsi"/>
         <w:sz w:val="22"/>
         <w:szCs w:val="22"/>
         <w:lang w:val="pt-BR" w:eastAsia="en-US" w:bidi="ar-SA"/>
       </w:rPr>
     </w:rPrDefault>
     <w:pPrDefault>
-      <w:pPr>
-        <w:spacing w:after="160" w:line="259" w:lineRule="auto"/>
-      </w:pPr>
+      <w:pPr/>
     </w:pPrDefault>
   </w:docDefaults>
   <w:latentStyles w:defLockedState="0" w:defUIPriority="99" w:defSemiHidden="0" w:defUnhideWhenUsed="0" w:defQFormat="0" w:count="375">
     <w:lsdException w:name="Normal" w:uiPriority="0" w:qFormat="1"/>
     <w:lsdException w:name="heading 1" w:uiPriority="9" w:qFormat="1"/>
-    <w:lsdException w:name="heading 2" w:semiHidden="1" w:uiPriority="9" w:unhideWhenUsed="1" w:qFormat="1"/>
-    <w:lsdException w:name="heading 3" w:semiHidden="1" w:uiPriority="9" w:unhideWhenUsed="1" w:qFormat="1"/>
-    <w:lsdException w:name="heading 4" w:semiHidden="1" w:uiPriority="9" w:unhideWhenUsed="1" w:qFormat="1"/>
-    <w:lsdException w:name="heading 5" w:semiHidden="1" w:uiPriority="9" w:unhideWhenUsed="1" w:qFormat="1"/>
-    <w:lsdException w:name="heading 6" w:semiHidden="1" w:uiPriority="9" w:unhideWhenUsed="1" w:qFormat="1"/>
-    <w:lsdException w:name="heading 7" w:semiHidden="1" w:uiPriority="9" w:unhideWhenUsed="1" w:qFormat="1"/>
-    <w:lsdException w:name="heading 8" w:semiHidden="1" w:uiPriority="9" w:unhideWhenUsed="1" w:qFormat="1"/>
-    <w:lsdException w:name="heading 9" w:semiHidden="1" w:uiPriority="9" w:unhideWhenUsed="1" w:qFormat="1"/>
+    <w:lsdException w:name="heading 2" w:uiPriority="9" w:semiHidden="1" w:unhideWhenUsed="1" w:qFormat="1"/>
+    <w:lsdException w:name="heading 3" w:uiPriority="9" w:semiHidden="1" w:unhideWhenUsed="1" w:qFormat="1"/>
+    <w:lsdException w:name="heading 4" w:uiPriority="9" w:semiHidden="1" w:unhideWhenUsed="1" w:qFormat="1"/>
+    <w:lsdException w:name="heading 5" w:uiPriority="9" w:semiHidden="1" w:unhideWhenUsed="1" w:qFormat="1"/>
+    <w:lsdException w:name="heading 6" w:uiPriority="9" w:semiHidden="1" w:unhideWhenUsed="1" w:qFormat="1"/>
+    <w:lsdException w:name="heading 7" w:uiPriority="9" w:semiHidden="1" w:unhideWhenUsed="1" w:qFormat="1"/>
+    <w:lsdException w:name="heading 8" w:uiPriority="9" w:semiHidden="1" w:unhideWhenUsed="1" w:qFormat="1"/>
+    <w:lsdException w:name="heading 9" w:uiPriority="9" w:semiHidden="1" w:unhideWhenUsed="1" w:qFormat="1"/>
     <w:lsdException w:name="index 1" w:semiHidden="1" w:unhideWhenUsed="1"/>
     <w:lsdException w:name="index 2" w:semiHidden="1" w:unhideWhenUsed="1"/>
     <w:lsdException w:name="index 3" w:semiHidden="1" w:unhideWhenUsed="1"/>
@@ -333,22 +192,22 @@
     <w:lsdException w:name="index 7" w:semiHidden="1" w:unhideWhenUsed="1"/>
     <w:lsdException w:name="index 8" w:semiHidden="1" w:unhideWhenUsed="1"/>
     <w:lsdException w:name="index 9" w:semiHidden="1" w:unhideWhenUsed="1"/>
-    <w:lsdException w:name="toc 1" w:semiHidden="1" w:uiPriority="39" w:unhideWhenUsed="1"/>
-    <w:lsdException w:name="toc 2" w:semiHidden="1" w:uiPriority="39" w:unhideWhenUsed="1"/>
-    <w:lsdException w:name="toc 3" w:semiHidden="1" w:uiPriority="39" w:unhideWhenUsed="1"/>
-    <w:lsdException w:name="toc 4" w:semiHidden="1" w:uiPriority="39" w:unhideWhenUsed="1"/>
-    <w:lsdException w:name="toc 5" w:semiHidden="1" w:uiPriority="39" w:unhideWhenUsed="1"/>
-    <w:lsdException w:name="toc 6" w:semiHidden="1" w:uiPriority="39" w:unhideWhenUsed="1"/>
-    <w:lsdException w:name="toc 7" w:semiHidden="1" w:uiPriority="39" w:unhideWhenUsed="1"/>
-    <w:lsdException w:name="toc 8" w:semiHidden="1" w:uiPriority="39" w:unhideWhenUsed="1"/>
-    <w:lsdException w:name="toc 9" w:semiHidden="1" w:uiPriority="39" w:unhideWhenUsed="1"/>
+    <w:lsdException w:name="toc 1" w:uiPriority="39" w:semiHidden="1" w:unhideWhenUsed="1"/>
+    <w:lsdException w:name="toc 2" w:uiPriority="39" w:semiHidden="1" w:unhideWhenUsed="1"/>
+    <w:lsdException w:name="toc 3" w:uiPriority="39" w:semiHidden="1" w:unhideWhenUsed="1"/>
+    <w:lsdException w:name="toc 4" w:uiPriority="39" w:semiHidden="1" w:unhideWhenUsed="1"/>
+    <w:lsdException w:name="toc 5" w:uiPriority="39" w:semiHidden="1" w:unhideWhenUsed="1"/>
+    <w:lsdException w:name="toc 6" w:uiPriority="39" w:semiHidden="1" w:unhideWhenUsed="1"/>
+    <w:lsdException w:name="toc 7" w:uiPriority="39" w:semiHidden="1" w:unhideWhenUsed="1"/>
+    <w:lsdException w:name="toc 8" w:uiPriority="39" w:semiHidden="1" w:unhideWhenUsed="1"/>
+    <w:lsdException w:name="toc 9" w:uiPriority="39" w:semiHidden="1" w:unhideWhenUsed="1"/>
     <w:lsdException w:name="Normal Indent" w:semiHidden="1" w:unhideWhenUsed="1"/>
     <w:lsdException w:name="footnote text" w:semiHidden="1" w:unhideWhenUsed="1"/>
     <w:lsdException w:name="annotation text" w:semiHidden="1" w:unhideWhenUsed="1"/>
     <w:lsdException w:name="header" w:semiHidden="1" w:unhideWhenUsed="1"/>
     <w:lsdException w:name="footer" w:semiHidden="1" w:unhideWhenUsed="1"/>
     <w:lsdException w:name="index heading" w:semiHidden="1" w:unhideWhenUsed="1"/>
-    <w:lsdException w:name="caption" w:semiHidden="1" w:uiPriority="35" w:unhideWhenUsed="1" w:qFormat="1"/>
+    <w:lsdException w:name="caption" w:uiPriority="35" w:semiHidden="1" w:unhideWhenUsed="1" w:qFormat="1"/>
     <w:lsdException w:name="table of figures" w:semiHidden="1" w:unhideWhenUsed="1"/>
     <w:lsdException w:name="envelope address" w:semiHidden="1" w:unhideWhenUsed="1"/>
     <w:lsdException w:name="envelope return" w:semiHidden="1" w:unhideWhenUsed="1"/>
@@ -379,7 +238,7 @@
     <w:lsdException w:name="Title" w:uiPriority="10" w:qFormat="1"/>
     <w:lsdException w:name="Closing" w:semiHidden="1" w:unhideWhenUsed="1"/>
     <w:lsdException w:name="Signature" w:semiHidden="1" w:unhideWhenUsed="1"/>
-    <w:lsdException w:name="Default Paragraph Font" w:semiHidden="1" w:uiPriority="1" w:unhideWhenUsed="1"/>
+    <w:lsdException w:name="Default Paragraph Font" w:uiPriority="1" w:semiHidden="1" w:unhideWhenUsed="1"/>
     <w:lsdException w:name="Body Text" w:semiHidden="1" w:unhideWhenUsed="1"/>
     <w:lsdException w:name="Body Text Indent" w:semiHidden="1" w:unhideWhenUsed="1"/>
     <w:lsdException w:name="List Continue" w:semiHidden="1" w:unhideWhenUsed="1"/>
@@ -579,8 +438,8 @@
     <w:lsdException w:name="Subtle Reference" w:uiPriority="31" w:qFormat="1"/>
     <w:lsdException w:name="Intense Reference" w:uiPriority="32" w:qFormat="1"/>
     <w:lsdException w:name="Book Title" w:uiPriority="33" w:qFormat="1"/>
-    <w:lsdException w:name="Bibliography" w:semiHidden="1" w:uiPriority="37" w:unhideWhenUsed="1"/>
-    <w:lsdException w:name="TOC Heading" w:semiHidden="1" w:uiPriority="39" w:unhideWhenUsed="1" w:qFormat="1"/>
+    <w:lsdException w:name="Bibliography" w:uiPriority="37" w:semiHidden="1" w:unhideWhenUsed="1"/>
+    <w:lsdException w:name="TOC Heading" w:uiPriority="39" w:semiHidden="1" w:unhideWhenUsed="1" w:qFormat="1"/>
     <w:lsdException w:name="Plain Table 1" w:uiPriority="41"/>
     <w:lsdException w:name="Plain Table 2" w:uiPriority="42"/>
     <w:lsdException w:name="Plain Table 3" w:uiPriority="43"/>
@@ -690,15 +549,96 @@
     <w:lsdException w:name="Hashtag" w:semiHidden="1" w:unhideWhenUsed="1"/>
     <w:lsdException w:name="Unresolved Mention" w:semiHidden="1" w:unhideWhenUsed="1"/>
   </w:latentStyles>
-  <w:style w:type="paragraph" w:default="1" w:styleId="Normal">
+  <w:style w:type="paragraph" w:styleId="Normal" w:default="1">
     <w:name w:val="Normal"/>
     <w:qFormat/>
+    <w:pPr>
+      <w:widowControl/>
+      <w:bidi w:val="0"/>
+      <w:spacing w:lineRule="auto" w:line="259" w:before="0" w:after="160"/>
+      <w:jc w:val="left"/>
+    </w:pPr>
+    <w:rPr>
+      <w:rFonts w:ascii="Calibri" w:hAnsi="Calibri" w:eastAsia="Calibri" w:cs="" w:asciiTheme="minorHAnsi" w:cstheme="minorBidi" w:eastAsiaTheme="minorHAnsi" w:hAnsiTheme="minorHAnsi"/>
+      <w:color w:val="auto"/>
+      <w:kern w:val="0"/>
+      <w:sz w:val="22"/>
+      <w:szCs w:val="22"/>
+      <w:lang w:val="pt-BR" w:eastAsia="en-US" w:bidi="ar-SA"/>
+    </w:rPr>
   </w:style>
-  <w:style w:type="character" w:default="1" w:styleId="Fontepargpadro">
+  <w:style w:type="character" w:styleId="DefaultParagraphFont" w:default="1">
     <w:name w:val="Default Paragraph Font"/>
     <w:uiPriority w:val="1"/>
     <w:semiHidden/>
     <w:unhideWhenUsed/>
+    <w:qFormat/>
+    <w:rPr/>
+  </w:style>
+  <w:style w:type="paragraph" w:styleId="Ttulo">
+    <w:name w:val="Título"/>
+    <w:basedOn w:val="Normal"/>
+    <w:next w:val="Corpodotexto"/>
+    <w:qFormat/>
+    <w:pPr>
+      <w:keepNext w:val="true"/>
+      <w:spacing w:before="240" w:after="120"/>
+    </w:pPr>
+    <w:rPr>
+      <w:rFonts w:ascii="Liberation Sans" w:hAnsi="Liberation Sans" w:eastAsia="Noto Sans CJK SC Regular" w:cs="Lohit Devanagari"/>
+      <w:sz w:val="28"/>
+      <w:szCs w:val="28"/>
+    </w:rPr>
+  </w:style>
+  <w:style w:type="paragraph" w:styleId="Corpodotexto">
+    <w:name w:val="Body Text"/>
+    <w:basedOn w:val="Normal"/>
+    <w:pPr>
+      <w:spacing w:lineRule="auto" w:line="276" w:before="0" w:after="140"/>
+    </w:pPr>
+    <w:rPr/>
+  </w:style>
+  <w:style w:type="paragraph" w:styleId="Lista">
+    <w:name w:val="List"/>
+    <w:basedOn w:val="Corpodotexto"/>
+    <w:pPr/>
+    <w:rPr>
+      <w:rFonts w:cs="Lohit Devanagari"/>
+    </w:rPr>
+  </w:style>
+  <w:style w:type="paragraph" w:styleId="Legenda">
+    <w:name w:val="Caption"/>
+    <w:basedOn w:val="Normal"/>
+    <w:qFormat/>
+    <w:pPr>
+      <w:suppressLineNumbers/>
+      <w:spacing w:before="120" w:after="120"/>
+    </w:pPr>
+    <w:rPr>
+      <w:rFonts w:cs="Lohit Devanagari"/>
+      <w:i/>
+      <w:iCs/>
+      <w:sz w:val="24"/>
+      <w:szCs w:val="24"/>
+    </w:rPr>
+  </w:style>
+  <w:style w:type="paragraph" w:styleId="Ndice">
+    <w:name w:val="Índice"/>
+    <w:basedOn w:val="Normal"/>
+    <w:qFormat/>
+    <w:pPr>
+      <w:suppressLineNumbers/>
+    </w:pPr>
+    <w:rPr>
+      <w:rFonts w:cs="Lohit Devanagari"/>
+    </w:rPr>
+  </w:style>
+  <w:style w:type="numbering" w:styleId="NoList" w:default="1">
+    <w:name w:val="No List"/>
+    <w:uiPriority w:val="99"/>
+    <w:semiHidden/>
+    <w:unhideWhenUsed/>
+    <w:qFormat/>
   </w:style>
   <w:style w:type="table" w:default="1" w:styleId="Tabelanormal">
     <w:name w:val="Normal Table"/>
@@ -714,12 +654,6 @@
         <w:right w:w="108" w:type="dxa"/>
       </w:tblCellMar>
     </w:tblPr>
-  </w:style>
-  <w:style w:type="numbering" w:default="1" w:styleId="Semlista">
-    <w:name w:val="No List"/>
-    <w:uiPriority w:val="99"/>
-    <w:semiHidden/>
-    <w:unhideWhenUsed/>
   </w:style>
 </w:styles>
 </file>

</xml_diff>

<commit_message>
Pequena correção no modelo descritivo do MER
</commit_message>
<xml_diff>
--- a/docs/mer/modelo-descritivo.docx
+++ b/docs/mer/modelo-descritivo.docx
@@ -1,22 +1,20 @@
 
 <file path=word/document.xml><?xml version="1.0" encoding="utf-8"?>
-<w:document xmlns:o="urn:schemas-microsoft-com:office:office" xmlns:r="http://schemas.openxmlformats.org/officeDocument/2006/relationships" xmlns:v="urn:schemas-microsoft-com:vml" xmlns:w="http://schemas.openxmlformats.org/wordprocessingml/2006/main" xmlns:w10="urn:schemas-microsoft-com:office:word" xmlns:wp="http://schemas.openxmlformats.org/drawingml/2006/wordprocessingDrawing" xmlns:wps="http://schemas.microsoft.com/office/word/2010/wordprocessingShape" xmlns:wpg="http://schemas.microsoft.com/office/word/2010/wordprocessingGroup" xmlns:mc="http://schemas.openxmlformats.org/markup-compatibility/2006" xmlns:wp14="http://schemas.microsoft.com/office/word/2010/wordprocessingDrawing" xmlns:w14="http://schemas.microsoft.com/office/word/2010/wordml" mc:Ignorable="w14 wp14">
+<w:document xmlns:wpc="http://schemas.microsoft.com/office/word/2010/wordprocessingCanvas" xmlns:cx="http://schemas.microsoft.com/office/drawing/2014/chartex" xmlns:cx1="http://schemas.microsoft.com/office/drawing/2015/9/8/chartex" xmlns:cx2="http://schemas.microsoft.com/office/drawing/2015/10/21/chartex" xmlns:cx3="http://schemas.microsoft.com/office/drawing/2016/5/9/chartex" xmlns:cx4="http://schemas.microsoft.com/office/drawing/2016/5/10/chartex" xmlns:cx5="http://schemas.microsoft.com/office/drawing/2016/5/11/chartex" xmlns:cx6="http://schemas.microsoft.com/office/drawing/2016/5/12/chartex" xmlns:cx7="http://schemas.microsoft.com/office/drawing/2016/5/13/chartex" xmlns:cx8="http://schemas.microsoft.com/office/drawing/2016/5/14/chartex" xmlns:mc="http://schemas.openxmlformats.org/markup-compatibility/2006" xmlns:aink="http://schemas.microsoft.com/office/drawing/2016/ink" xmlns:am3d="http://schemas.microsoft.com/office/drawing/2017/model3d" xmlns:o="urn:schemas-microsoft-com:office:office" xmlns:r="http://schemas.openxmlformats.org/officeDocument/2006/relationships" xmlns:m="http://schemas.openxmlformats.org/officeDocument/2006/math" xmlns:v="urn:schemas-microsoft-com:vml" xmlns:wp14="http://schemas.microsoft.com/office/word/2010/wordprocessingDrawing" xmlns:wp="http://schemas.openxmlformats.org/drawingml/2006/wordprocessingDrawing" xmlns:w10="urn:schemas-microsoft-com:office:word" xmlns:w="http://schemas.openxmlformats.org/wordprocessingml/2006/main" xmlns:w14="http://schemas.microsoft.com/office/word/2010/wordml" xmlns:w15="http://schemas.microsoft.com/office/word/2012/wordml" xmlns:w16cid="http://schemas.microsoft.com/office/word/2016/wordml/cid" xmlns:w16se="http://schemas.microsoft.com/office/word/2015/wordml/symex" xmlns:wpg="http://schemas.microsoft.com/office/word/2010/wordprocessingGroup" xmlns:wpi="http://schemas.microsoft.com/office/word/2010/wordprocessingInk" xmlns:wne="http://schemas.microsoft.com/office/word/2006/wordml" xmlns:wps="http://schemas.microsoft.com/office/word/2010/wordprocessingShape" mc:Ignorable="w14 w15 w16se w16cid wp14">
   <w:body>
     <w:p>
       <w:pPr>
-        <w:pStyle w:val="Normal"/>
-        <w:spacing w:lineRule="auto" w:line="360" w:before="240" w:after="240"/>
+        <w:spacing w:before="240" w:after="240" w:line="360" w:lineRule="auto"/>
         <w:jc w:val="both"/>
         <w:rPr>
           <w:rFonts w:ascii="Times New Roman" w:hAnsi="Times New Roman" w:cs="Times New Roman"/>
           <w:b/>
-          <w:b/>
           <w:sz w:val="24"/>
         </w:rPr>
       </w:pPr>
       <w:r>
         <w:rPr>
-          <w:rFonts w:cs="Times New Roman" w:ascii="Times New Roman" w:hAnsi="Times New Roman"/>
+          <w:rFonts w:ascii="Times New Roman" w:hAnsi="Times New Roman" w:cs="Times New Roman"/>
           <w:b/>
           <w:sz w:val="24"/>
         </w:rPr>
@@ -25,25 +23,17 @@
     </w:p>
     <w:p>
       <w:pPr>
-        <w:pStyle w:val="Normal"/>
-        <w:spacing w:lineRule="auto" w:line="360" w:before="240" w:after="240"/>
+        <w:spacing w:before="240" w:after="240" w:line="360" w:lineRule="auto"/>
         <w:jc w:val="both"/>
         <w:rPr>
           <w:rFonts w:ascii="Times New Roman" w:hAnsi="Times New Roman" w:cs="Times New Roman"/>
           <w:sz w:val="24"/>
         </w:rPr>
       </w:pPr>
-      <w:r>
-        <w:rPr>
-          <w:rFonts w:cs="Times New Roman" w:ascii="Times New Roman" w:hAnsi="Times New Roman"/>
-          <w:sz w:val="24"/>
-        </w:rPr>
-      </w:r>
     </w:p>
     <w:p>
       <w:pPr>
-        <w:pStyle w:val="Normal"/>
-        <w:spacing w:lineRule="auto" w:line="360" w:before="240" w:after="240"/>
+        <w:spacing w:before="240" w:after="240" w:line="360" w:lineRule="auto"/>
         <w:jc w:val="both"/>
         <w:rPr>
           <w:rFonts w:ascii="Times New Roman" w:hAnsi="Times New Roman" w:cs="Times New Roman"/>
@@ -52,31 +42,88 @@
       </w:pPr>
       <w:r>
         <w:rPr>
-          <w:rFonts w:cs="Times New Roman" w:ascii="Times New Roman" w:hAnsi="Times New Roman"/>
-          <w:sz w:val="24"/>
-        </w:rPr>
-        <w:t>O portal de notícias EconoMundi possibilita que o usuário possa ler notícias sobre um assunto específico: economia. Para isso o usuário pode ou não estar cadastrado no sistema, mas se estiver, é necessário armazenar: senha, e-mail, idade e o nome. Todo usuário pode criar ser perfil de investidor, para tê-lo é necessário que ele responda um formulário chamado “</w:t>
-      </w:r>
-      <w:r>
-        <w:rPr>
-          <w:rFonts w:cs="Times New Roman" w:ascii="Times New Roman" w:hAnsi="Times New Roman"/>
+          <w:rFonts w:ascii="Times New Roman" w:hAnsi="Times New Roman" w:cs="Times New Roman"/>
+          <w:sz w:val="24"/>
+        </w:rPr>
+        <w:t xml:space="preserve">O portal de notícias EconoMundi possibilita que o usuário possa ler notícias sobre um assunto específico: economia. Para isso o usuário pode ou não estar cadastrado no sistema, mas se estiver, é necessário </w:t>
+      </w:r>
+      <w:r>
+        <w:rPr>
+          <w:rFonts w:ascii="Times New Roman" w:hAnsi="Times New Roman" w:cs="Times New Roman"/>
+          <w:sz w:val="24"/>
+        </w:rPr>
+        <w:t>armazenar: senha, e-mail, idade e o nome. Todo usuário pode criar ser perfil de investidor, para tê-lo é necessário que ele responda um formulário chamado “</w:t>
+      </w:r>
+      <w:proofErr w:type="spellStart"/>
+      <w:r>
+        <w:rPr>
+          <w:rFonts w:ascii="Times New Roman" w:hAnsi="Times New Roman" w:cs="Times New Roman"/>
           <w:i/>
           <w:sz w:val="24"/>
         </w:rPr>
         <w:t>suitability</w:t>
       </w:r>
-      <w:r>
-        <w:rPr>
-          <w:rFonts w:cs="Times New Roman" w:ascii="Times New Roman" w:hAnsi="Times New Roman"/>
-          <w:sz w:val="24"/>
-        </w:rPr>
-        <w:t>” (conhecido nos bancos como API, avaliação de perfil do investidor), existem quatro possibilidades que podem resultar das respostas do usuário: conservador, moderado, moderado-agressivo ou agressivo. Essa resultante é associada ao usuário previamente cadastrado e dever ser armazenada, mas pode ser modificada a qualquer momento.</w:t>
+      <w:proofErr w:type="spellEnd"/>
+      <w:r>
+        <w:rPr>
+          <w:rFonts w:ascii="Times New Roman" w:hAnsi="Times New Roman" w:cs="Times New Roman"/>
+          <w:sz w:val="24"/>
+        </w:rPr>
+        <w:t xml:space="preserve">” (conhecido nos bancos como API, </w:t>
+      </w:r>
+      <w:r>
+        <w:rPr>
+          <w:rFonts w:ascii="Times New Roman" w:hAnsi="Times New Roman" w:cs="Times New Roman"/>
+          <w:sz w:val="24"/>
+        </w:rPr>
+        <w:t>A</w:t>
+      </w:r>
+      <w:r>
+        <w:rPr>
+          <w:rFonts w:ascii="Times New Roman" w:hAnsi="Times New Roman" w:cs="Times New Roman"/>
+          <w:sz w:val="24"/>
+        </w:rPr>
+        <w:t xml:space="preserve">valiação de </w:t>
+      </w:r>
+      <w:r>
+        <w:rPr>
+          <w:rFonts w:ascii="Times New Roman" w:hAnsi="Times New Roman" w:cs="Times New Roman"/>
+          <w:sz w:val="24"/>
+        </w:rPr>
+        <w:t>P</w:t>
+      </w:r>
+      <w:r>
+        <w:rPr>
+          <w:rFonts w:ascii="Times New Roman" w:hAnsi="Times New Roman" w:cs="Times New Roman"/>
+          <w:sz w:val="24"/>
+        </w:rPr>
+        <w:t xml:space="preserve">erfil do </w:t>
+      </w:r>
+      <w:r>
+        <w:rPr>
+          <w:rFonts w:ascii="Times New Roman" w:hAnsi="Times New Roman" w:cs="Times New Roman"/>
+          <w:sz w:val="24"/>
+        </w:rPr>
+        <w:t>I</w:t>
+      </w:r>
+      <w:r>
+        <w:rPr>
+          <w:rFonts w:ascii="Times New Roman" w:hAnsi="Times New Roman" w:cs="Times New Roman"/>
+          <w:sz w:val="24"/>
+        </w:rPr>
+        <w:t>nvestidor), existem quatro poss</w:t>
+      </w:r>
+      <w:r>
+        <w:rPr>
+          <w:rFonts w:ascii="Times New Roman" w:hAnsi="Times New Roman" w:cs="Times New Roman"/>
+          <w:sz w:val="24"/>
+        </w:rPr>
+        <w:t>ibilidades que podem resultar das respostas do usuário: conservador, moderado, moderado-agressivo ou agressivo. Essa resultante é associada ao usuário previamente cadastrado e dever ser armazenada, mas pode ser modificada a qualquer momento.</w:t>
       </w:r>
     </w:p>
     <w:p>
       <w:pPr>
-        <w:pStyle w:val="Normal"/>
-        <w:spacing w:lineRule="auto" w:line="360" w:before="240" w:after="240"/>
+        <w:spacing w:before="240" w:after="240" w:line="360" w:lineRule="auto"/>
         <w:jc w:val="both"/>
         <w:rPr>
           <w:rFonts w:ascii="Times New Roman" w:hAnsi="Times New Roman" w:cs="Times New Roman"/>
@@ -85,104 +132,154 @@
       </w:pPr>
       <w:r>
         <w:rPr>
-          <w:rFonts w:cs="Times New Roman" w:ascii="Times New Roman" w:hAnsi="Times New Roman"/>
-          <w:sz w:val="24"/>
-        </w:rPr>
-        <w:t>EconoMundi contém um dicionário que pode ser consultado por qualquer usuário caso ele tenha qualquer dúvida sobre algum termo econômico. As palavras desse dicionário devem ser armazenadas e associadas a um link que redireciona para uma página que conterá a explicação do sentido denotativo. Um usuário pode solicitar que certa palavra seja colocada no dicionário caso ela não esteja presente. Para o cadastro de palavras o usuário deve informar a palavra em si e possíveis fontes que expliquem seu sentido. O usuário pode solicitar que certa palavra já cadastrada no sistema tenha seu sentido modificado, para isso ele deve informar a palavra, uma descrição do porquê deve haver essa modificação e possíveis fontes para serem consultadas.</w:t>
-      </w:r>
+          <w:rFonts w:ascii="Times New Roman" w:hAnsi="Times New Roman" w:cs="Times New Roman"/>
+          <w:sz w:val="24"/>
+        </w:rPr>
+        <w:t>EconoMundi con</w:t>
+      </w:r>
+      <w:r>
+        <w:rPr>
+          <w:rFonts w:ascii="Times New Roman" w:hAnsi="Times New Roman" w:cs="Times New Roman"/>
+          <w:sz w:val="24"/>
+        </w:rPr>
+        <w:t>tém um dicionário que pode ser consultado por qualquer usuário caso ele tenha qualquer dúvida sobre algum termo econômico. As palavras desse dicionário devem ser armazenadas e associadas a um link que redireciona para uma página que conterá a explicação do</w:t>
+      </w:r>
+      <w:r>
+        <w:rPr>
+          <w:rFonts w:ascii="Times New Roman" w:hAnsi="Times New Roman" w:cs="Times New Roman"/>
+          <w:sz w:val="24"/>
+        </w:rPr>
+        <w:t xml:space="preserve"> sentido denotativo. Um usuário pode solicitar que certa palavra seja colocada no dicionário caso ela não esteja presente. Para o cadastro de palavras o usuário deve informar a palavra em si</w:t>
+      </w:r>
+      <w:r>
+        <w:rPr>
+          <w:rFonts w:ascii="Times New Roman" w:hAnsi="Times New Roman" w:cs="Times New Roman"/>
+          <w:sz w:val="24"/>
+        </w:rPr>
+        <w:t>, uma descrição</w:t>
+      </w:r>
+      <w:r>
+        <w:rPr>
+          <w:rFonts w:ascii="Times New Roman" w:hAnsi="Times New Roman" w:cs="Times New Roman"/>
+          <w:sz w:val="24"/>
+        </w:rPr>
+        <w:t xml:space="preserve"> e possíveis fontes que </w:t>
+      </w:r>
+      <w:r>
+        <w:rPr>
+          <w:rFonts w:ascii="Times New Roman" w:hAnsi="Times New Roman" w:cs="Times New Roman"/>
+          <w:sz w:val="24"/>
+        </w:rPr>
+        <w:t>prova</w:t>
+      </w:r>
+      <w:r>
+        <w:rPr>
+          <w:rFonts w:ascii="Times New Roman" w:hAnsi="Times New Roman" w:cs="Times New Roman"/>
+          <w:sz w:val="24"/>
+        </w:rPr>
+        <w:t xml:space="preserve"> seu sentido. O usuário pode soli</w:t>
+      </w:r>
+      <w:r>
+        <w:rPr>
+          <w:rFonts w:ascii="Times New Roman" w:hAnsi="Times New Roman" w:cs="Times New Roman"/>
+          <w:sz w:val="24"/>
+        </w:rPr>
+        <w:t>citar que certa palavra já cadastrada no sistema tenha seu sentido modificado, para isso ele deve informar a palavra, uma descrição do porquê deve haver essa modificação e possíveis fontes para serem consultadas.</w:t>
+      </w:r>
+      <w:bookmarkStart w:id="0" w:name="_GoBack"/>
+      <w:bookmarkEnd w:id="0"/>
     </w:p>
     <w:p>
       <w:pPr>
-        <w:pStyle w:val="Normal"/>
-        <w:spacing w:lineRule="auto" w:line="360" w:before="240" w:after="240"/>
+        <w:spacing w:before="240" w:after="240" w:line="360" w:lineRule="auto"/>
         <w:jc w:val="both"/>
-        <w:rPr/>
       </w:pPr>
       <w:r>
         <w:rPr>
-          <w:rFonts w:cs="Times New Roman" w:ascii="Times New Roman" w:hAnsi="Times New Roman"/>
-          <w:sz w:val="24"/>
-        </w:rPr>
-        <w:t>Toda notícia contém comentários, curtidas, link que redireciona para ela e um ID. Todo comentário tem uma data e hora, curtidas, quem e o que comentou, além das respostas que também são outros comentários.</w:t>
+          <w:rFonts w:ascii="Times New Roman" w:hAnsi="Times New Roman" w:cs="Times New Roman"/>
+          <w:sz w:val="24"/>
+        </w:rPr>
+        <w:t xml:space="preserve">Toda notícia contém comentários, curtidas, </w:t>
+      </w:r>
+      <w:r>
+        <w:rPr>
+          <w:rFonts w:ascii="Times New Roman" w:hAnsi="Times New Roman" w:cs="Times New Roman"/>
+          <w:sz w:val="24"/>
+        </w:rPr>
+        <w:t>link que redireciona para ela e um ID. Todo comentário tem uma data e hora, curtidas, quem e o que comentou, além das respostas que também são outros comentários.</w:t>
       </w:r>
     </w:p>
     <w:p>
       <w:pPr>
-        <w:pStyle w:val="Normal"/>
-        <w:spacing w:lineRule="auto" w:line="360" w:before="240" w:after="240"/>
+        <w:spacing w:before="240" w:after="240" w:line="360" w:lineRule="auto"/>
         <w:jc w:val="both"/>
-        <w:rPr/>
       </w:pPr>
       <w:r>
         <w:rPr>
-          <w:rFonts w:cs="Times New Roman" w:ascii="Times New Roman" w:hAnsi="Times New Roman"/>
-          <w:sz w:val="24"/>
-        </w:rPr>
-        <w:t>O portal</w:t>
-      </w:r>
-      <w:bookmarkStart w:id="0" w:name="_GoBack"/>
-      <w:bookmarkEnd w:id="0"/>
-      <w:r>
-        <w:rPr>
-          <w:rFonts w:cs="Times New Roman" w:ascii="Times New Roman" w:hAnsi="Times New Roman"/>
-          <w:sz w:val="24"/>
-        </w:rPr>
-        <w:t xml:space="preserve"> também possibilita que o usuário faça simulações de investimentos, nele deve ser armazenado o valor inicial, atual (sendo este o resultado das variações durante um determinado período) e data da simulação </w:t>
-      </w:r>
-      <w:r>
-        <w:rPr>
-          <w:rFonts w:cs="Times New Roman" w:ascii="Times New Roman" w:hAnsi="Times New Roman"/>
-          <w:sz w:val="24"/>
-        </w:rPr>
-        <w:t>e o tipo (poupança, bolsa, tesouro etc)</w:t>
-      </w:r>
-      <w:r>
-        <w:rPr>
-          <w:rFonts w:cs="Times New Roman" w:ascii="Times New Roman" w:hAnsi="Times New Roman"/>
-          <w:sz w:val="24"/>
-        </w:rPr>
-        <w:t>.</w:t>
+          <w:rFonts w:ascii="Times New Roman" w:hAnsi="Times New Roman" w:cs="Times New Roman"/>
+          <w:sz w:val="24"/>
+        </w:rPr>
+        <w:t>O portal também possibilita que o usuário faça simulações de investimentos, nele deve ser arm</w:t>
+      </w:r>
+      <w:r>
+        <w:rPr>
+          <w:rFonts w:ascii="Times New Roman" w:hAnsi="Times New Roman" w:cs="Times New Roman"/>
+          <w:sz w:val="24"/>
+        </w:rPr>
+        <w:t xml:space="preserve">azenado o valor inicial, atual (sendo este o resultado das variações durante um determinado período) e data da simulação e o tipo (poupança, bolsa, tesouro </w:t>
+      </w:r>
+      <w:proofErr w:type="spellStart"/>
+      <w:r>
+        <w:rPr>
+          <w:rFonts w:ascii="Times New Roman" w:hAnsi="Times New Roman" w:cs="Times New Roman"/>
+          <w:sz w:val="24"/>
+        </w:rPr>
+        <w:t>etc</w:t>
+      </w:r>
+      <w:proofErr w:type="spellEnd"/>
+      <w:r>
+        <w:rPr>
+          <w:rFonts w:ascii="Times New Roman" w:hAnsi="Times New Roman" w:cs="Times New Roman"/>
+          <w:sz w:val="24"/>
+        </w:rPr>
+        <w:t>).</w:t>
       </w:r>
     </w:p>
     <w:sectPr>
-      <w:type w:val="nextPage"/>
       <w:pgSz w:w="11906" w:h="16838"/>
-      <w:pgMar w:left="1701" w:right="1701" w:header="0" w:top="1417" w:footer="0" w:bottom="1417" w:gutter="0"/>
-      <w:pgNumType w:fmt="decimal"/>
-      <w:formProt w:val="false"/>
-      <w:textDirection w:val="lrTb"/>
-      <w:docGrid w:type="default" w:linePitch="360" w:charSpace="4096"/>
+      <w:pgMar w:top="1417" w:right="1701" w:bottom="1417" w:left="1701" w:header="0" w:footer="0" w:gutter="0"/>
+      <w:cols w:space="720"/>
+      <w:formProt w:val="0"/>
+      <w:docGrid w:linePitch="360" w:charSpace="4096"/>
     </w:sectPr>
   </w:body>
 </w:document>
 </file>
 
 <file path=word/styles.xml><?xml version="1.0" encoding="utf-8"?>
-<w:styles xmlns:w="http://schemas.openxmlformats.org/wordprocessingml/2006/main" xmlns:w14="http://schemas.microsoft.com/office/word/2010/wordml" xmlns:mc="http://schemas.openxmlformats.org/markup-compatibility/2006" mc:Ignorable="w14">
+<w:styles xmlns:mc="http://schemas.openxmlformats.org/markup-compatibility/2006" xmlns:r="http://schemas.openxmlformats.org/officeDocument/2006/relationships" xmlns:w="http://schemas.openxmlformats.org/wordprocessingml/2006/main" xmlns:w14="http://schemas.microsoft.com/office/word/2010/wordml" xmlns:w15="http://schemas.microsoft.com/office/word/2012/wordml" xmlns:w16cid="http://schemas.microsoft.com/office/word/2016/wordml/cid" xmlns:w16se="http://schemas.microsoft.com/office/word/2015/wordml/symex" mc:Ignorable="w14 w15 w16se w16cid">
   <w:docDefaults>
     <w:rPrDefault>
       <w:rPr>
-        <w:rFonts w:ascii="Calibri" w:hAnsi="Calibri" w:eastAsia="Calibri" w:cs="" w:asciiTheme="minorHAnsi" w:cstheme="minorBidi" w:eastAsiaTheme="minorHAnsi" w:hAnsiTheme="minorHAnsi"/>
+        <w:rFonts w:asciiTheme="minorHAnsi" w:eastAsiaTheme="minorHAnsi" w:hAnsiTheme="minorHAnsi" w:cstheme="minorBidi"/>
         <w:sz w:val="22"/>
         <w:szCs w:val="22"/>
         <w:lang w:val="pt-BR" w:eastAsia="en-US" w:bidi="ar-SA"/>
       </w:rPr>
     </w:rPrDefault>
-    <w:pPrDefault>
-      <w:pPr/>
-    </w:pPrDefault>
+    <w:pPrDefault/>
   </w:docDefaults>
   <w:latentStyles w:defLockedState="0" w:defUIPriority="99" w:defSemiHidden="0" w:defUnhideWhenUsed="0" w:defQFormat="0" w:count="375">
     <w:lsdException w:name="Normal" w:uiPriority="0" w:qFormat="1"/>
     <w:lsdException w:name="heading 1" w:uiPriority="9" w:qFormat="1"/>
-    <w:lsdException w:name="heading 2" w:uiPriority="9" w:semiHidden="1" w:unhideWhenUsed="1" w:qFormat="1"/>
-    <w:lsdException w:name="heading 3" w:uiPriority="9" w:semiHidden="1" w:unhideWhenUsed="1" w:qFormat="1"/>
-    <w:lsdException w:name="heading 4" w:uiPriority="9" w:semiHidden="1" w:unhideWhenUsed="1" w:qFormat="1"/>
-    <w:lsdException w:name="heading 5" w:uiPriority="9" w:semiHidden="1" w:unhideWhenUsed="1" w:qFormat="1"/>
-    <w:lsdException w:name="heading 6" w:uiPriority="9" w:semiHidden="1" w:unhideWhenUsed="1" w:qFormat="1"/>
-    <w:lsdException w:name="heading 7" w:uiPriority="9" w:semiHidden="1" w:unhideWhenUsed="1" w:qFormat="1"/>
-    <w:lsdException w:name="heading 8" w:uiPriority="9" w:semiHidden="1" w:unhideWhenUsed="1" w:qFormat="1"/>
-    <w:lsdException w:name="heading 9" w:uiPriority="9" w:semiHidden="1" w:unhideWhenUsed="1" w:qFormat="1"/>
+    <w:lsdException w:name="heading 2" w:semiHidden="1" w:uiPriority="9" w:unhideWhenUsed="1" w:qFormat="1"/>
+    <w:lsdException w:name="heading 3" w:semiHidden="1" w:uiPriority="9" w:unhideWhenUsed="1" w:qFormat="1"/>
+    <w:lsdException w:name="heading 4" w:semiHidden="1" w:uiPriority="9" w:unhideWhenUsed="1" w:qFormat="1"/>
+    <w:lsdException w:name="heading 5" w:semiHidden="1" w:uiPriority="9" w:unhideWhenUsed="1" w:qFormat="1"/>
+    <w:lsdException w:name="heading 6" w:semiHidden="1" w:uiPriority="9" w:unhideWhenUsed="1" w:qFormat="1"/>
+    <w:lsdException w:name="heading 7" w:semiHidden="1" w:uiPriority="9" w:unhideWhenUsed="1" w:qFormat="1"/>
+    <w:lsdException w:name="heading 8" w:semiHidden="1" w:uiPriority="9" w:unhideWhenUsed="1" w:qFormat="1"/>
+    <w:lsdException w:name="heading 9" w:semiHidden="1" w:uiPriority="9" w:unhideWhenUsed="1" w:qFormat="1"/>
     <w:lsdException w:name="index 1" w:semiHidden="1" w:unhideWhenUsed="1"/>
     <w:lsdException w:name="index 2" w:semiHidden="1" w:unhideWhenUsed="1"/>
     <w:lsdException w:name="index 3" w:semiHidden="1" w:unhideWhenUsed="1"/>
@@ -192,22 +289,22 @@
     <w:lsdException w:name="index 7" w:semiHidden="1" w:unhideWhenUsed="1"/>
     <w:lsdException w:name="index 8" w:semiHidden="1" w:unhideWhenUsed="1"/>
     <w:lsdException w:name="index 9" w:semiHidden="1" w:unhideWhenUsed="1"/>
-    <w:lsdException w:name="toc 1" w:uiPriority="39" w:semiHidden="1" w:unhideWhenUsed="1"/>
-    <w:lsdException w:name="toc 2" w:uiPriority="39" w:semiHidden="1" w:unhideWhenUsed="1"/>
-    <w:lsdException w:name="toc 3" w:uiPriority="39" w:semiHidden="1" w:unhideWhenUsed="1"/>
-    <w:lsdException w:name="toc 4" w:uiPriority="39" w:semiHidden="1" w:unhideWhenUsed="1"/>
-    <w:lsdException w:name="toc 5" w:uiPriority="39" w:semiHidden="1" w:unhideWhenUsed="1"/>
-    <w:lsdException w:name="toc 6" w:uiPriority="39" w:semiHidden="1" w:unhideWhenUsed="1"/>
-    <w:lsdException w:name="toc 7" w:uiPriority="39" w:semiHidden="1" w:unhideWhenUsed="1"/>
-    <w:lsdException w:name="toc 8" w:uiPriority="39" w:semiHidden="1" w:unhideWhenUsed="1"/>
-    <w:lsdException w:name="toc 9" w:uiPriority="39" w:semiHidden="1" w:unhideWhenUsed="1"/>
+    <w:lsdException w:name="toc 1" w:semiHidden="1" w:uiPriority="39" w:unhideWhenUsed="1"/>
+    <w:lsdException w:name="toc 2" w:semiHidden="1" w:uiPriority="39" w:unhideWhenUsed="1"/>
+    <w:lsdException w:name="toc 3" w:semiHidden="1" w:uiPriority="39" w:unhideWhenUsed="1"/>
+    <w:lsdException w:name="toc 4" w:semiHidden="1" w:uiPriority="39" w:unhideWhenUsed="1"/>
+    <w:lsdException w:name="toc 5" w:semiHidden="1" w:uiPriority="39" w:unhideWhenUsed="1"/>
+    <w:lsdException w:name="toc 6" w:semiHidden="1" w:uiPriority="39" w:unhideWhenUsed="1"/>
+    <w:lsdException w:name="toc 7" w:semiHidden="1" w:uiPriority="39" w:unhideWhenUsed="1"/>
+    <w:lsdException w:name="toc 8" w:semiHidden="1" w:uiPriority="39" w:unhideWhenUsed="1"/>
+    <w:lsdException w:name="toc 9" w:semiHidden="1" w:uiPriority="39" w:unhideWhenUsed="1"/>
     <w:lsdException w:name="Normal Indent" w:semiHidden="1" w:unhideWhenUsed="1"/>
     <w:lsdException w:name="footnote text" w:semiHidden="1" w:unhideWhenUsed="1"/>
     <w:lsdException w:name="annotation text" w:semiHidden="1" w:unhideWhenUsed="1"/>
     <w:lsdException w:name="header" w:semiHidden="1" w:unhideWhenUsed="1"/>
     <w:lsdException w:name="footer" w:semiHidden="1" w:unhideWhenUsed="1"/>
     <w:lsdException w:name="index heading" w:semiHidden="1" w:unhideWhenUsed="1"/>
-    <w:lsdException w:name="caption" w:uiPriority="35" w:semiHidden="1" w:unhideWhenUsed="1" w:qFormat="1"/>
+    <w:lsdException w:name="caption" w:semiHidden="1" w:uiPriority="35" w:unhideWhenUsed="1" w:qFormat="1"/>
     <w:lsdException w:name="table of figures" w:semiHidden="1" w:unhideWhenUsed="1"/>
     <w:lsdException w:name="envelope address" w:semiHidden="1" w:unhideWhenUsed="1"/>
     <w:lsdException w:name="envelope return" w:semiHidden="1" w:unhideWhenUsed="1"/>
@@ -238,7 +335,7 @@
     <w:lsdException w:name="Title" w:uiPriority="10" w:qFormat="1"/>
     <w:lsdException w:name="Closing" w:semiHidden="1" w:unhideWhenUsed="1"/>
     <w:lsdException w:name="Signature" w:semiHidden="1" w:unhideWhenUsed="1"/>
-    <w:lsdException w:name="Default Paragraph Font" w:uiPriority="1" w:semiHidden="1" w:unhideWhenUsed="1"/>
+    <w:lsdException w:name="Default Paragraph Font" w:semiHidden="1" w:uiPriority="1" w:unhideWhenUsed="1"/>
     <w:lsdException w:name="Body Text" w:semiHidden="1" w:unhideWhenUsed="1"/>
     <w:lsdException w:name="Body Text Indent" w:semiHidden="1" w:unhideWhenUsed="1"/>
     <w:lsdException w:name="List Continue" w:semiHidden="1" w:unhideWhenUsed="1"/>
@@ -438,8 +535,8 @@
     <w:lsdException w:name="Subtle Reference" w:uiPriority="31" w:qFormat="1"/>
     <w:lsdException w:name="Intense Reference" w:uiPriority="32" w:qFormat="1"/>
     <w:lsdException w:name="Book Title" w:uiPriority="33" w:qFormat="1"/>
-    <w:lsdException w:name="Bibliography" w:uiPriority="37" w:semiHidden="1" w:unhideWhenUsed="1"/>
-    <w:lsdException w:name="TOC Heading" w:uiPriority="39" w:semiHidden="1" w:unhideWhenUsed="1" w:qFormat="1"/>
+    <w:lsdException w:name="Bibliography" w:semiHidden="1" w:uiPriority="37" w:unhideWhenUsed="1"/>
+    <w:lsdException w:name="TOC Heading" w:semiHidden="1" w:uiPriority="39" w:unhideWhenUsed="1" w:qFormat="1"/>
     <w:lsdException w:name="Plain Table 1" w:uiPriority="41"/>
     <w:lsdException w:name="Plain Table 2" w:uiPriority="42"/>
     <w:lsdException w:name="Plain Table 3" w:uiPriority="43"/>
@@ -549,96 +646,18 @@
     <w:lsdException w:name="Hashtag" w:semiHidden="1" w:unhideWhenUsed="1"/>
     <w:lsdException w:name="Unresolved Mention" w:semiHidden="1" w:unhideWhenUsed="1"/>
   </w:latentStyles>
-  <w:style w:type="paragraph" w:styleId="Normal" w:default="1">
+  <w:style w:type="paragraph" w:default="1" w:styleId="Normal">
     <w:name w:val="Normal"/>
     <w:qFormat/>
     <w:pPr>
-      <w:widowControl/>
-      <w:bidi w:val="0"/>
-      <w:spacing w:lineRule="auto" w:line="259" w:before="0" w:after="160"/>
-      <w:jc w:val="left"/>
+      <w:spacing w:after="160" w:line="259" w:lineRule="auto"/>
     </w:pPr>
-    <w:rPr>
-      <w:rFonts w:ascii="Calibri" w:hAnsi="Calibri" w:eastAsia="Calibri" w:cs="" w:asciiTheme="minorHAnsi" w:cstheme="minorBidi" w:eastAsiaTheme="minorHAnsi" w:hAnsiTheme="minorHAnsi"/>
-      <w:color w:val="auto"/>
-      <w:kern w:val="0"/>
-      <w:sz w:val="22"/>
-      <w:szCs w:val="22"/>
-      <w:lang w:val="pt-BR" w:eastAsia="en-US" w:bidi="ar-SA"/>
-    </w:rPr>
   </w:style>
-  <w:style w:type="character" w:styleId="DefaultParagraphFont" w:default="1">
+  <w:style w:type="character" w:default="1" w:styleId="Fontepargpadro">
     <w:name w:val="Default Paragraph Font"/>
     <w:uiPriority w:val="1"/>
     <w:semiHidden/>
     <w:unhideWhenUsed/>
-    <w:qFormat/>
-    <w:rPr/>
-  </w:style>
-  <w:style w:type="paragraph" w:styleId="Ttulo">
-    <w:name w:val="Título"/>
-    <w:basedOn w:val="Normal"/>
-    <w:next w:val="Corpodotexto"/>
-    <w:qFormat/>
-    <w:pPr>
-      <w:keepNext w:val="true"/>
-      <w:spacing w:before="240" w:after="120"/>
-    </w:pPr>
-    <w:rPr>
-      <w:rFonts w:ascii="Liberation Sans" w:hAnsi="Liberation Sans" w:eastAsia="Noto Sans CJK SC Regular" w:cs="Lohit Devanagari"/>
-      <w:sz w:val="28"/>
-      <w:szCs w:val="28"/>
-    </w:rPr>
-  </w:style>
-  <w:style w:type="paragraph" w:styleId="Corpodotexto">
-    <w:name w:val="Body Text"/>
-    <w:basedOn w:val="Normal"/>
-    <w:pPr>
-      <w:spacing w:lineRule="auto" w:line="276" w:before="0" w:after="140"/>
-    </w:pPr>
-    <w:rPr/>
-  </w:style>
-  <w:style w:type="paragraph" w:styleId="Lista">
-    <w:name w:val="List"/>
-    <w:basedOn w:val="Corpodotexto"/>
-    <w:pPr/>
-    <w:rPr>
-      <w:rFonts w:cs="Lohit Devanagari"/>
-    </w:rPr>
-  </w:style>
-  <w:style w:type="paragraph" w:styleId="Legenda">
-    <w:name w:val="Caption"/>
-    <w:basedOn w:val="Normal"/>
-    <w:qFormat/>
-    <w:pPr>
-      <w:suppressLineNumbers/>
-      <w:spacing w:before="120" w:after="120"/>
-    </w:pPr>
-    <w:rPr>
-      <w:rFonts w:cs="Lohit Devanagari"/>
-      <w:i/>
-      <w:iCs/>
-      <w:sz w:val="24"/>
-      <w:szCs w:val="24"/>
-    </w:rPr>
-  </w:style>
-  <w:style w:type="paragraph" w:styleId="Ndice">
-    <w:name w:val="Índice"/>
-    <w:basedOn w:val="Normal"/>
-    <w:qFormat/>
-    <w:pPr>
-      <w:suppressLineNumbers/>
-    </w:pPr>
-    <w:rPr>
-      <w:rFonts w:cs="Lohit Devanagari"/>
-    </w:rPr>
-  </w:style>
-  <w:style w:type="numbering" w:styleId="NoList" w:default="1">
-    <w:name w:val="No List"/>
-    <w:uiPriority w:val="99"/>
-    <w:semiHidden/>
-    <w:unhideWhenUsed/>
-    <w:qFormat/>
   </w:style>
   <w:style w:type="table" w:default="1" w:styleId="Tabelanormal">
     <w:name w:val="Normal Table"/>
@@ -654,6 +673,68 @@
         <w:right w:w="108" w:type="dxa"/>
       </w:tblCellMar>
     </w:tblPr>
+  </w:style>
+  <w:style w:type="numbering" w:default="1" w:styleId="Semlista">
+    <w:name w:val="No List"/>
+    <w:uiPriority w:val="99"/>
+    <w:semiHidden/>
+    <w:unhideWhenUsed/>
+  </w:style>
+  <w:style w:type="paragraph" w:styleId="Ttulo">
+    <w:name w:val="Title"/>
+    <w:basedOn w:val="Normal"/>
+    <w:next w:val="Corpodetexto"/>
+    <w:qFormat/>
+    <w:pPr>
+      <w:keepNext/>
+      <w:spacing w:before="240" w:after="120"/>
+    </w:pPr>
+    <w:rPr>
+      <w:rFonts w:ascii="Liberation Sans" w:eastAsia="Noto Sans CJK SC Regular" w:hAnsi="Liberation Sans" w:cs="Lohit Devanagari"/>
+      <w:sz w:val="28"/>
+      <w:szCs w:val="28"/>
+    </w:rPr>
+  </w:style>
+  <w:style w:type="paragraph" w:styleId="Corpodetexto">
+    <w:name w:val="Body Text"/>
+    <w:basedOn w:val="Normal"/>
+    <w:pPr>
+      <w:spacing w:after="140" w:line="276" w:lineRule="auto"/>
+    </w:pPr>
+  </w:style>
+  <w:style w:type="paragraph" w:styleId="Lista">
+    <w:name w:val="List"/>
+    <w:basedOn w:val="Corpodetexto"/>
+    <w:rPr>
+      <w:rFonts w:cs="Lohit Devanagari"/>
+    </w:rPr>
+  </w:style>
+  <w:style w:type="paragraph" w:styleId="Legenda">
+    <w:name w:val="caption"/>
+    <w:basedOn w:val="Normal"/>
+    <w:qFormat/>
+    <w:pPr>
+      <w:suppressLineNumbers/>
+      <w:spacing w:before="120" w:after="120"/>
+    </w:pPr>
+    <w:rPr>
+      <w:rFonts w:cs="Lohit Devanagari"/>
+      <w:i/>
+      <w:iCs/>
+      <w:sz w:val="24"/>
+      <w:szCs w:val="24"/>
+    </w:rPr>
+  </w:style>
+  <w:style w:type="paragraph" w:customStyle="1" w:styleId="ndice">
+    <w:name w:val="Índice"/>
+    <w:basedOn w:val="Normal"/>
+    <w:qFormat/>
+    <w:pPr>
+      <w:suppressLineNumbers/>
+    </w:pPr>
+    <w:rPr>
+      <w:rFonts w:cs="Lohit Devanagari"/>
+    </w:rPr>
   </w:style>
 </w:styles>
 </file>

</xml_diff>

<commit_message>
Correção no modelo descritivo e adição do mer
</commit_message>
<xml_diff>
--- a/docs/mer/modelo-descritivo.docx
+++ b/docs/mer/modelo-descritivo.docx
@@ -1,20 +1,22 @@
 
 <file path=word/document.xml><?xml version="1.0" encoding="utf-8"?>
-<w:document xmlns:wpc="http://schemas.microsoft.com/office/word/2010/wordprocessingCanvas" xmlns:cx="http://schemas.microsoft.com/office/drawing/2014/chartex" xmlns:cx1="http://schemas.microsoft.com/office/drawing/2015/9/8/chartex" xmlns:cx2="http://schemas.microsoft.com/office/drawing/2015/10/21/chartex" xmlns:cx3="http://schemas.microsoft.com/office/drawing/2016/5/9/chartex" xmlns:cx4="http://schemas.microsoft.com/office/drawing/2016/5/10/chartex" xmlns:cx5="http://schemas.microsoft.com/office/drawing/2016/5/11/chartex" xmlns:cx6="http://schemas.microsoft.com/office/drawing/2016/5/12/chartex" xmlns:cx7="http://schemas.microsoft.com/office/drawing/2016/5/13/chartex" xmlns:cx8="http://schemas.microsoft.com/office/drawing/2016/5/14/chartex" xmlns:mc="http://schemas.openxmlformats.org/markup-compatibility/2006" xmlns:aink="http://schemas.microsoft.com/office/drawing/2016/ink" xmlns:am3d="http://schemas.microsoft.com/office/drawing/2017/model3d" xmlns:o="urn:schemas-microsoft-com:office:office" xmlns:r="http://schemas.openxmlformats.org/officeDocument/2006/relationships" xmlns:m="http://schemas.openxmlformats.org/officeDocument/2006/math" xmlns:v="urn:schemas-microsoft-com:vml" xmlns:wp14="http://schemas.microsoft.com/office/word/2010/wordprocessingDrawing" xmlns:wp="http://schemas.openxmlformats.org/drawingml/2006/wordprocessingDrawing" xmlns:w10="urn:schemas-microsoft-com:office:word" xmlns:w="http://schemas.openxmlformats.org/wordprocessingml/2006/main" xmlns:w14="http://schemas.microsoft.com/office/word/2010/wordml" xmlns:w15="http://schemas.microsoft.com/office/word/2012/wordml" xmlns:w16cid="http://schemas.microsoft.com/office/word/2016/wordml/cid" xmlns:w16se="http://schemas.microsoft.com/office/word/2015/wordml/symex" xmlns:wpg="http://schemas.microsoft.com/office/word/2010/wordprocessingGroup" xmlns:wpi="http://schemas.microsoft.com/office/word/2010/wordprocessingInk" xmlns:wne="http://schemas.microsoft.com/office/word/2006/wordml" xmlns:wps="http://schemas.microsoft.com/office/word/2010/wordprocessingShape" mc:Ignorable="w14 w15 w16se w16cid wp14">
+<w:document xmlns:o="urn:schemas-microsoft-com:office:office" xmlns:r="http://schemas.openxmlformats.org/officeDocument/2006/relationships" xmlns:v="urn:schemas-microsoft-com:vml" xmlns:w="http://schemas.openxmlformats.org/wordprocessingml/2006/main" xmlns:w10="urn:schemas-microsoft-com:office:word" xmlns:wp="http://schemas.openxmlformats.org/drawingml/2006/wordprocessingDrawing" xmlns:wps="http://schemas.microsoft.com/office/word/2010/wordprocessingShape" xmlns:wpg="http://schemas.microsoft.com/office/word/2010/wordprocessingGroup" xmlns:mc="http://schemas.openxmlformats.org/markup-compatibility/2006" xmlns:wp14="http://schemas.microsoft.com/office/word/2010/wordprocessingDrawing" xmlns:w14="http://schemas.microsoft.com/office/word/2010/wordml" mc:Ignorable="w14 wp14">
   <w:body>
     <w:p>
       <w:pPr>
-        <w:spacing w:before="240" w:after="240" w:line="360" w:lineRule="auto"/>
+        <w:pStyle w:val="Normal"/>
+        <w:spacing w:lineRule="auto" w:line="360" w:before="240" w:after="240"/>
         <w:jc w:val="both"/>
         <w:rPr>
           <w:rFonts w:ascii="Times New Roman" w:hAnsi="Times New Roman" w:cs="Times New Roman"/>
           <w:b/>
+          <w:b/>
           <w:sz w:val="24"/>
         </w:rPr>
       </w:pPr>
       <w:r>
         <w:rPr>
-          <w:rFonts w:ascii="Times New Roman" w:hAnsi="Times New Roman" w:cs="Times New Roman"/>
+          <w:rFonts w:cs="Times New Roman" w:ascii="Times New Roman" w:hAnsi="Times New Roman"/>
           <w:b/>
           <w:sz w:val="24"/>
         </w:rPr>
@@ -23,17 +25,8 @@
     </w:p>
     <w:p>
       <w:pPr>
-        <w:spacing w:before="240" w:after="240" w:line="360" w:lineRule="auto"/>
-        <w:jc w:val="both"/>
-        <w:rPr>
-          <w:rFonts w:ascii="Times New Roman" w:hAnsi="Times New Roman" w:cs="Times New Roman"/>
-          <w:sz w:val="24"/>
-        </w:rPr>
-      </w:pPr>
-    </w:p>
-    <w:p>
-      <w:pPr>
-        <w:spacing w:before="240" w:after="240" w:line="360" w:lineRule="auto"/>
+        <w:pStyle w:val="Normal"/>
+        <w:spacing w:lineRule="auto" w:line="360" w:before="240" w:after="240"/>
         <w:jc w:val="both"/>
         <w:rPr>
           <w:rFonts w:ascii="Times New Roman" w:hAnsi="Times New Roman" w:cs="Times New Roman"/>
@@ -42,244 +35,141 @@
       </w:pPr>
       <w:r>
         <w:rPr>
-          <w:rFonts w:ascii="Times New Roman" w:hAnsi="Times New Roman" w:cs="Times New Roman"/>
-          <w:sz w:val="24"/>
-        </w:rPr>
-        <w:t xml:space="preserve">O portal de notícias EconoMundi possibilita que o usuário possa ler notícias sobre um assunto específico: economia. Para isso o usuário pode ou não estar cadastrado no sistema, mas se estiver, é necessário </w:t>
-      </w:r>
-      <w:r>
-        <w:rPr>
-          <w:rFonts w:ascii="Times New Roman" w:hAnsi="Times New Roman" w:cs="Times New Roman"/>
-          <w:sz w:val="24"/>
-        </w:rPr>
-        <w:t>armazenar: senha, e-mail, idade e o nome. Todo usuário pode criar ser perfil de investidor, para tê-lo é necessário que ele responda um formulário chamado “</w:t>
-      </w:r>
-      <w:proofErr w:type="spellStart"/>
-      <w:r>
-        <w:rPr>
-          <w:rFonts w:ascii="Times New Roman" w:hAnsi="Times New Roman" w:cs="Times New Roman"/>
-          <w:i/>
-          <w:sz w:val="24"/>
-        </w:rPr>
-        <w:t>suitability</w:t>
-      </w:r>
-      <w:proofErr w:type="spellEnd"/>
-      <w:r>
-        <w:rPr>
-          <w:rFonts w:ascii="Times New Roman" w:hAnsi="Times New Roman" w:cs="Times New Roman"/>
-          <w:sz w:val="24"/>
-        </w:rPr>
-        <w:t xml:space="preserve">” (conhecido nos bancos como API, </w:t>
-      </w:r>
-      <w:r>
-        <w:rPr>
-          <w:rFonts w:ascii="Times New Roman" w:hAnsi="Times New Roman" w:cs="Times New Roman"/>
-          <w:sz w:val="24"/>
-        </w:rPr>
-        <w:t>A</w:t>
-      </w:r>
-      <w:r>
-        <w:rPr>
-          <w:rFonts w:ascii="Times New Roman" w:hAnsi="Times New Roman" w:cs="Times New Roman"/>
-          <w:sz w:val="24"/>
-        </w:rPr>
-        <w:t xml:space="preserve">valiação de </w:t>
-      </w:r>
-      <w:r>
-        <w:rPr>
-          <w:rFonts w:ascii="Times New Roman" w:hAnsi="Times New Roman" w:cs="Times New Roman"/>
-          <w:sz w:val="24"/>
-        </w:rPr>
-        <w:t>P</w:t>
-      </w:r>
-      <w:r>
-        <w:rPr>
-          <w:rFonts w:ascii="Times New Roman" w:hAnsi="Times New Roman" w:cs="Times New Roman"/>
-          <w:sz w:val="24"/>
-        </w:rPr>
-        <w:t xml:space="preserve">erfil do </w:t>
-      </w:r>
-      <w:r>
-        <w:rPr>
-          <w:rFonts w:ascii="Times New Roman" w:hAnsi="Times New Roman" w:cs="Times New Roman"/>
-          <w:sz w:val="24"/>
-        </w:rPr>
-        <w:t>I</w:t>
-      </w:r>
-      <w:r>
-        <w:rPr>
-          <w:rFonts w:ascii="Times New Roman" w:hAnsi="Times New Roman" w:cs="Times New Roman"/>
-          <w:sz w:val="24"/>
-        </w:rPr>
-        <w:t>nvestidor), existem quatro poss</w:t>
-      </w:r>
-      <w:r>
-        <w:rPr>
-          <w:rFonts w:ascii="Times New Roman" w:hAnsi="Times New Roman" w:cs="Times New Roman"/>
-          <w:sz w:val="24"/>
-        </w:rPr>
-        <w:t>ibilidades que podem resultar das respostas do usuário: conservador, moderado, moderado-agressivo ou agressivo. Essa resultante é associada ao usuário previamente cadastrado e dever ser armazenada, mas pode ser modificada a qualquer momento.</w:t>
+          <w:rFonts w:cs="Times New Roman" w:ascii="Times New Roman" w:hAnsi="Times New Roman"/>
+          <w:sz w:val="24"/>
+        </w:rPr>
       </w:r>
     </w:p>
     <w:p>
       <w:pPr>
-        <w:spacing w:before="240" w:after="240" w:line="360" w:lineRule="auto"/>
+        <w:pStyle w:val="Normal"/>
+        <w:spacing w:lineRule="auto" w:line="360" w:before="240" w:after="240"/>
         <w:jc w:val="both"/>
-        <w:rPr>
-          <w:rFonts w:ascii="Times New Roman" w:hAnsi="Times New Roman" w:cs="Times New Roman"/>
-          <w:sz w:val="24"/>
-        </w:rPr>
+        <w:rPr/>
       </w:pPr>
       <w:r>
         <w:rPr>
-          <w:rFonts w:ascii="Times New Roman" w:hAnsi="Times New Roman" w:cs="Times New Roman"/>
-          <w:sz w:val="24"/>
-        </w:rPr>
-        <w:t>EconoMundi con</w:t>
+          <w:rFonts w:cs="Times New Roman" w:ascii="Times New Roman" w:hAnsi="Times New Roman"/>
+          <w:sz w:val="24"/>
+        </w:rPr>
+        <w:t xml:space="preserve">O portal de notícias EconoMundi possibilita que o usuário possa ler notícias sobre um assunto específico: economia. Para isso o usuário pode ou não estar cadastrado no sistema, mas se estiver, é necessário armazenar: senha, e-mail, idade, </w:t>
       </w:r>
       <w:r>
         <w:rPr>
-          <w:rFonts w:ascii="Times New Roman" w:hAnsi="Times New Roman" w:cs="Times New Roman"/>
-          <w:sz w:val="24"/>
-        </w:rPr>
-        <w:t>tém um dicionário que pode ser consultado por qualquer usuário caso ele tenha qualquer dúvida sobre algum termo econômico. As palavras desse dicionário devem ser armazenadas e associadas a um link que redireciona para uma página que conterá a explicação do</w:t>
+          <w:rFonts w:cs="Times New Roman" w:ascii="Times New Roman" w:hAnsi="Times New Roman"/>
+          <w:sz w:val="24"/>
+        </w:rPr>
+        <w:t>data de nascimento</w:t>
       </w:r>
       <w:r>
         <w:rPr>
-          <w:rFonts w:ascii="Times New Roman" w:hAnsi="Times New Roman" w:cs="Times New Roman"/>
-          <w:sz w:val="24"/>
-        </w:rPr>
-        <w:t xml:space="preserve"> sentido denotativo. Um usuário pode solicitar que certa palavra seja colocada no dicionário caso ela não esteja presente. Para o cadastro de palavras o usuário deve informar a palavra em si</w:t>
+          <w:rFonts w:cs="Times New Roman" w:ascii="Times New Roman" w:hAnsi="Times New Roman"/>
+          <w:sz w:val="24"/>
+        </w:rPr>
+        <w:t xml:space="preserve"> e o nome. Todo usuário pode criar ser perfil de investidor, para tê-lo é necessário que ele responda um formulário chamado “</w:t>
       </w:r>
       <w:r>
         <w:rPr>
-          <w:rFonts w:ascii="Times New Roman" w:hAnsi="Times New Roman" w:cs="Times New Roman"/>
-          <w:sz w:val="24"/>
-        </w:rPr>
-        <w:t>, uma descrição</w:t>
+          <w:rFonts w:cs="Times New Roman" w:ascii="Times New Roman" w:hAnsi="Times New Roman"/>
+          <w:i/>
+          <w:sz w:val="24"/>
+        </w:rPr>
+        <w:t>suitability</w:t>
       </w:r>
       <w:r>
         <w:rPr>
-          <w:rFonts w:ascii="Times New Roman" w:hAnsi="Times New Roman" w:cs="Times New Roman"/>
-          <w:sz w:val="24"/>
-        </w:rPr>
-        <w:t xml:space="preserve"> e possíveis fontes que </w:t>
+          <w:rFonts w:cs="Times New Roman" w:ascii="Times New Roman" w:hAnsi="Times New Roman"/>
+          <w:sz w:val="24"/>
+        </w:rPr>
+        <w:t>” (conhecido nos bancos como API, Avaliação de Perfil do Investidor), existem quatro possibilidades que podem resultar das respostas do usuário: conservador, moderado, moderado-agressivo ou agressivo. Essa resultante é associada ao usuário previamente cadastrado e dever ser armazenada, mas pode ser modificada a qualquer momento.</w:t>
       </w:r>
+    </w:p>
+    <w:p>
+      <w:pPr>
+        <w:pStyle w:val="Normal"/>
+        <w:spacing w:lineRule="auto" w:line="360" w:before="240" w:after="240"/>
+        <w:jc w:val="both"/>
+        <w:rPr/>
+      </w:pPr>
       <w:r>
         <w:rPr>
-          <w:rFonts w:ascii="Times New Roman" w:hAnsi="Times New Roman" w:cs="Times New Roman"/>
-          <w:sz w:val="24"/>
-        </w:rPr>
-        <w:t>prova</w:t>
-      </w:r>
-      <w:r>
-        <w:rPr>
-          <w:rFonts w:ascii="Times New Roman" w:hAnsi="Times New Roman" w:cs="Times New Roman"/>
-          <w:sz w:val="24"/>
-        </w:rPr>
-        <w:t xml:space="preserve"> seu sentido. O usuário pode soli</w:t>
-      </w:r>
-      <w:r>
-        <w:rPr>
-          <w:rFonts w:ascii="Times New Roman" w:hAnsi="Times New Roman" w:cs="Times New Roman"/>
-          <w:sz w:val="24"/>
-        </w:rPr>
-        <w:t>citar que certa palavra já cadastrada no sistema tenha seu sentido modificado, para isso ele deve informar a palavra, uma descrição do porquê deve haver essa modificação e possíveis fontes para serem consultadas.</w:t>
+          <w:rFonts w:cs="Times New Roman" w:ascii="Times New Roman" w:hAnsi="Times New Roman"/>
+          <w:sz w:val="24"/>
+        </w:rPr>
+        <w:t>EconoMundi contém um dicionário que pode ser consultado por qualquer usuário caso ele tenha qualquer dúvida sobre algum termo econômico, sendo necessário guardar a quantidade de pesquisas que uma determinada palavra. As palavras desse dicionário devem ser armazenadas e associadas a um link que redireciona para uma página que conterá a explicação do sentido denotativo. Um usuário pode solicitar que certa palavra seja colocada no dicionário caso ela não esteja presente. Para o cadastro de palavras o usuário deve informar a palavra em si, uma descrição e possíveis fontes que prova seu sentido. O usuário pode solicitar que certa palavra já cadastrada no sistema tenha seu sentido modificado, para isso ele deve informar a palavra, uma descrição do porquê deve haver essa modificação e possíveis fontes para serem consultadas.</w:t>
       </w:r>
       <w:bookmarkStart w:id="0" w:name="_GoBack"/>
       <w:bookmarkEnd w:id="0"/>
     </w:p>
     <w:p>
       <w:pPr>
-        <w:spacing w:before="240" w:after="240" w:line="360" w:lineRule="auto"/>
+        <w:pStyle w:val="Normal"/>
+        <w:spacing w:lineRule="auto" w:line="360" w:before="240" w:after="240"/>
         <w:jc w:val="both"/>
+        <w:rPr/>
       </w:pPr>
       <w:r>
         <w:rPr>
-          <w:rFonts w:ascii="Times New Roman" w:hAnsi="Times New Roman" w:cs="Times New Roman"/>
-          <w:sz w:val="24"/>
-        </w:rPr>
-        <w:t xml:space="preserve">Toda notícia contém comentários, curtidas, </w:t>
-      </w:r>
-      <w:r>
-        <w:rPr>
-          <w:rFonts w:ascii="Times New Roman" w:hAnsi="Times New Roman" w:cs="Times New Roman"/>
-          <w:sz w:val="24"/>
-        </w:rPr>
-        <w:t>link que redireciona para ela e um ID. Todo comentário tem uma data e hora, curtidas, quem e o que comentou, além das respostas que também são outros comentários.</w:t>
+          <w:rFonts w:cs="Times New Roman" w:ascii="Times New Roman" w:hAnsi="Times New Roman"/>
+          <w:sz w:val="24"/>
+        </w:rPr>
+        <w:t>Toda notícia contém comentários, curtidas, link que redireciona para ela e um ID. Todo comentário tem uma data e hora, curtidas, quem e o que comentou, além das respostas que também são outros comentários.</w:t>
       </w:r>
     </w:p>
     <w:p>
       <w:pPr>
-        <w:spacing w:before="240" w:after="240" w:line="360" w:lineRule="auto"/>
+        <w:pStyle w:val="Normal"/>
+        <w:spacing w:lineRule="auto" w:line="360" w:before="240" w:after="240"/>
         <w:jc w:val="both"/>
+        <w:rPr/>
       </w:pPr>
       <w:r>
         <w:rPr>
-          <w:rFonts w:ascii="Times New Roman" w:hAnsi="Times New Roman" w:cs="Times New Roman"/>
-          <w:sz w:val="24"/>
-        </w:rPr>
-        <w:t>O portal também possibilita que o usuário faça simulações de investimentos, nele deve ser arm</w:t>
-      </w:r>
-      <w:r>
-        <w:rPr>
-          <w:rFonts w:ascii="Times New Roman" w:hAnsi="Times New Roman" w:cs="Times New Roman"/>
-          <w:sz w:val="24"/>
-        </w:rPr>
-        <w:t xml:space="preserve">azenado o valor inicial, atual (sendo este o resultado das variações durante um determinado período) e data da simulação e o tipo (poupança, bolsa, tesouro </w:t>
-      </w:r>
-      <w:proofErr w:type="spellStart"/>
-      <w:r>
-        <w:rPr>
-          <w:rFonts w:ascii="Times New Roman" w:hAnsi="Times New Roman" w:cs="Times New Roman"/>
-          <w:sz w:val="24"/>
-        </w:rPr>
-        <w:t>etc</w:t>
-      </w:r>
-      <w:proofErr w:type="spellEnd"/>
-      <w:r>
-        <w:rPr>
-          <w:rFonts w:ascii="Times New Roman" w:hAnsi="Times New Roman" w:cs="Times New Roman"/>
-          <w:sz w:val="24"/>
-        </w:rPr>
-        <w:t>).</w:t>
+          <w:rFonts w:cs="Times New Roman" w:ascii="Times New Roman" w:hAnsi="Times New Roman"/>
+          <w:sz w:val="24"/>
+        </w:rPr>
+        <w:t>O portal também possibilita que o usuário faça simulações de investimentos, nele deve ser armazenado o valor inicial, atual (sendo este o resultado das variações durante um determinado período), data de início da simulação, de fim (que depende do tipo de investimento que o usuário escolheu) e o tipo (poupança, bolsa, tesouro etc).</w:t>
       </w:r>
     </w:p>
     <w:sectPr>
+      <w:type w:val="nextPage"/>
       <w:pgSz w:w="11906" w:h="16838"/>
-      <w:pgMar w:top="1417" w:right="1701" w:bottom="1417" w:left="1701" w:header="0" w:footer="0" w:gutter="0"/>
-      <w:cols w:space="720"/>
-      <w:formProt w:val="0"/>
-      <w:docGrid w:linePitch="360" w:charSpace="4096"/>
+      <w:pgMar w:left="1701" w:right="1701" w:header="0" w:top="1417" w:footer="0" w:bottom="1417" w:gutter="0"/>
+      <w:pgNumType w:fmt="decimal"/>
+      <w:formProt w:val="false"/>
+      <w:textDirection w:val="lrTb"/>
+      <w:docGrid w:type="default" w:linePitch="360" w:charSpace="8192"/>
     </w:sectPr>
   </w:body>
 </w:document>
 </file>
 
 <file path=word/styles.xml><?xml version="1.0" encoding="utf-8"?>
-<w:styles xmlns:mc="http://schemas.openxmlformats.org/markup-compatibility/2006" xmlns:r="http://schemas.openxmlformats.org/officeDocument/2006/relationships" xmlns:w="http://schemas.openxmlformats.org/wordprocessingml/2006/main" xmlns:w14="http://schemas.microsoft.com/office/word/2010/wordml" xmlns:w15="http://schemas.microsoft.com/office/word/2012/wordml" xmlns:w16cid="http://schemas.microsoft.com/office/word/2016/wordml/cid" xmlns:w16se="http://schemas.microsoft.com/office/word/2015/wordml/symex" mc:Ignorable="w14 w15 w16se w16cid">
+<w:styles xmlns:w="http://schemas.openxmlformats.org/wordprocessingml/2006/main" xmlns:w14="http://schemas.microsoft.com/office/word/2010/wordml" xmlns:mc="http://schemas.openxmlformats.org/markup-compatibility/2006" mc:Ignorable="w14">
   <w:docDefaults>
     <w:rPrDefault>
       <w:rPr>
-        <w:rFonts w:asciiTheme="minorHAnsi" w:eastAsiaTheme="minorHAnsi" w:hAnsiTheme="minorHAnsi" w:cstheme="minorBidi"/>
+        <w:rFonts w:ascii="Calibri" w:hAnsi="Calibri" w:eastAsia="Calibri" w:cs="" w:asciiTheme="minorHAnsi" w:cstheme="minorBidi" w:eastAsiaTheme="minorHAnsi" w:hAnsiTheme="minorHAnsi"/>
         <w:sz w:val="22"/>
         <w:szCs w:val="22"/>
         <w:lang w:val="pt-BR" w:eastAsia="en-US" w:bidi="ar-SA"/>
       </w:rPr>
     </w:rPrDefault>
-    <w:pPrDefault/>
+    <w:pPrDefault>
+      <w:pPr/>
+    </w:pPrDefault>
   </w:docDefaults>
   <w:latentStyles w:defLockedState="0" w:defUIPriority="99" w:defSemiHidden="0" w:defUnhideWhenUsed="0" w:defQFormat="0" w:count="375">
     <w:lsdException w:name="Normal" w:uiPriority="0" w:qFormat="1"/>
     <w:lsdException w:name="heading 1" w:uiPriority="9" w:qFormat="1"/>
-    <w:lsdException w:name="heading 2" w:semiHidden="1" w:uiPriority="9" w:unhideWhenUsed="1" w:qFormat="1"/>
-    <w:lsdException w:name="heading 3" w:semiHidden="1" w:uiPriority="9" w:unhideWhenUsed="1" w:qFormat="1"/>
-    <w:lsdException w:name="heading 4" w:semiHidden="1" w:uiPriority="9" w:unhideWhenUsed="1" w:qFormat="1"/>
-    <w:lsdException w:name="heading 5" w:semiHidden="1" w:uiPriority="9" w:unhideWhenUsed="1" w:qFormat="1"/>
-    <w:lsdException w:name="heading 6" w:semiHidden="1" w:uiPriority="9" w:unhideWhenUsed="1" w:qFormat="1"/>
-    <w:lsdException w:name="heading 7" w:semiHidden="1" w:uiPriority="9" w:unhideWhenUsed="1" w:qFormat="1"/>
-    <w:lsdException w:name="heading 8" w:semiHidden="1" w:uiPriority="9" w:unhideWhenUsed="1" w:qFormat="1"/>
-    <w:lsdException w:name="heading 9" w:semiHidden="1" w:uiPriority="9" w:unhideWhenUsed="1" w:qFormat="1"/>
+    <w:lsdException w:name="heading 2" w:uiPriority="9" w:semiHidden="1" w:unhideWhenUsed="1" w:qFormat="1"/>
+    <w:lsdException w:name="heading 3" w:uiPriority="9" w:semiHidden="1" w:unhideWhenUsed="1" w:qFormat="1"/>
+    <w:lsdException w:name="heading 4" w:uiPriority="9" w:semiHidden="1" w:unhideWhenUsed="1" w:qFormat="1"/>
+    <w:lsdException w:name="heading 5" w:uiPriority="9" w:semiHidden="1" w:unhideWhenUsed="1" w:qFormat="1"/>
+    <w:lsdException w:name="heading 6" w:uiPriority="9" w:semiHidden="1" w:unhideWhenUsed="1" w:qFormat="1"/>
+    <w:lsdException w:name="heading 7" w:uiPriority="9" w:semiHidden="1" w:unhideWhenUsed="1" w:qFormat="1"/>
+    <w:lsdException w:name="heading 8" w:uiPriority="9" w:semiHidden="1" w:unhideWhenUsed="1" w:qFormat="1"/>
+    <w:lsdException w:name="heading 9" w:uiPriority="9" w:semiHidden="1" w:unhideWhenUsed="1" w:qFormat="1"/>
     <w:lsdException w:name="index 1" w:semiHidden="1" w:unhideWhenUsed="1"/>
     <w:lsdException w:name="index 2" w:semiHidden="1" w:unhideWhenUsed="1"/>
     <w:lsdException w:name="index 3" w:semiHidden="1" w:unhideWhenUsed="1"/>
@@ -289,22 +179,22 @@
     <w:lsdException w:name="index 7" w:semiHidden="1" w:unhideWhenUsed="1"/>
     <w:lsdException w:name="index 8" w:semiHidden="1" w:unhideWhenUsed="1"/>
     <w:lsdException w:name="index 9" w:semiHidden="1" w:unhideWhenUsed="1"/>
-    <w:lsdException w:name="toc 1" w:semiHidden="1" w:uiPriority="39" w:unhideWhenUsed="1"/>
-    <w:lsdException w:name="toc 2" w:semiHidden="1" w:uiPriority="39" w:unhideWhenUsed="1"/>
-    <w:lsdException w:name="toc 3" w:semiHidden="1" w:uiPriority="39" w:unhideWhenUsed="1"/>
-    <w:lsdException w:name="toc 4" w:semiHidden="1" w:uiPriority="39" w:unhideWhenUsed="1"/>
-    <w:lsdException w:name="toc 5" w:semiHidden="1" w:uiPriority="39" w:unhideWhenUsed="1"/>
-    <w:lsdException w:name="toc 6" w:semiHidden="1" w:uiPriority="39" w:unhideWhenUsed="1"/>
-    <w:lsdException w:name="toc 7" w:semiHidden="1" w:uiPriority="39" w:unhideWhenUsed="1"/>
-    <w:lsdException w:name="toc 8" w:semiHidden="1" w:uiPriority="39" w:unhideWhenUsed="1"/>
-    <w:lsdException w:name="toc 9" w:semiHidden="1" w:uiPriority="39" w:unhideWhenUsed="1"/>
+    <w:lsdException w:name="toc 1" w:uiPriority="39" w:semiHidden="1" w:unhideWhenUsed="1"/>
+    <w:lsdException w:name="toc 2" w:uiPriority="39" w:semiHidden="1" w:unhideWhenUsed="1"/>
+    <w:lsdException w:name="toc 3" w:uiPriority="39" w:semiHidden="1" w:unhideWhenUsed="1"/>
+    <w:lsdException w:name="toc 4" w:uiPriority="39" w:semiHidden="1" w:unhideWhenUsed="1"/>
+    <w:lsdException w:name="toc 5" w:uiPriority="39" w:semiHidden="1" w:unhideWhenUsed="1"/>
+    <w:lsdException w:name="toc 6" w:uiPriority="39" w:semiHidden="1" w:unhideWhenUsed="1"/>
+    <w:lsdException w:name="toc 7" w:uiPriority="39" w:semiHidden="1" w:unhideWhenUsed="1"/>
+    <w:lsdException w:name="toc 8" w:uiPriority="39" w:semiHidden="1" w:unhideWhenUsed="1"/>
+    <w:lsdException w:name="toc 9" w:uiPriority="39" w:semiHidden="1" w:unhideWhenUsed="1"/>
     <w:lsdException w:name="Normal Indent" w:semiHidden="1" w:unhideWhenUsed="1"/>
     <w:lsdException w:name="footnote text" w:semiHidden="1" w:unhideWhenUsed="1"/>
     <w:lsdException w:name="annotation text" w:semiHidden="1" w:unhideWhenUsed="1"/>
     <w:lsdException w:name="header" w:semiHidden="1" w:unhideWhenUsed="1"/>
     <w:lsdException w:name="footer" w:semiHidden="1" w:unhideWhenUsed="1"/>
     <w:lsdException w:name="index heading" w:semiHidden="1" w:unhideWhenUsed="1"/>
-    <w:lsdException w:name="caption" w:semiHidden="1" w:uiPriority="35" w:unhideWhenUsed="1" w:qFormat="1"/>
+    <w:lsdException w:name="caption" w:uiPriority="35" w:semiHidden="1" w:unhideWhenUsed="1" w:qFormat="1"/>
     <w:lsdException w:name="table of figures" w:semiHidden="1" w:unhideWhenUsed="1"/>
     <w:lsdException w:name="envelope address" w:semiHidden="1" w:unhideWhenUsed="1"/>
     <w:lsdException w:name="envelope return" w:semiHidden="1" w:unhideWhenUsed="1"/>
@@ -335,7 +225,7 @@
     <w:lsdException w:name="Title" w:uiPriority="10" w:qFormat="1"/>
     <w:lsdException w:name="Closing" w:semiHidden="1" w:unhideWhenUsed="1"/>
     <w:lsdException w:name="Signature" w:semiHidden="1" w:unhideWhenUsed="1"/>
-    <w:lsdException w:name="Default Paragraph Font" w:semiHidden="1" w:uiPriority="1" w:unhideWhenUsed="1"/>
+    <w:lsdException w:name="Default Paragraph Font" w:uiPriority="1" w:semiHidden="1" w:unhideWhenUsed="1"/>
     <w:lsdException w:name="Body Text" w:semiHidden="1" w:unhideWhenUsed="1"/>
     <w:lsdException w:name="Body Text Indent" w:semiHidden="1" w:unhideWhenUsed="1"/>
     <w:lsdException w:name="List Continue" w:semiHidden="1" w:unhideWhenUsed="1"/>
@@ -535,8 +425,8 @@
     <w:lsdException w:name="Subtle Reference" w:uiPriority="31" w:qFormat="1"/>
     <w:lsdException w:name="Intense Reference" w:uiPriority="32" w:qFormat="1"/>
     <w:lsdException w:name="Book Title" w:uiPriority="33" w:qFormat="1"/>
-    <w:lsdException w:name="Bibliography" w:semiHidden="1" w:uiPriority="37" w:unhideWhenUsed="1"/>
-    <w:lsdException w:name="TOC Heading" w:semiHidden="1" w:uiPriority="39" w:unhideWhenUsed="1" w:qFormat="1"/>
+    <w:lsdException w:name="Bibliography" w:uiPriority="37" w:semiHidden="1" w:unhideWhenUsed="1"/>
+    <w:lsdException w:name="TOC Heading" w:uiPriority="39" w:semiHidden="1" w:unhideWhenUsed="1" w:qFormat="1"/>
     <w:lsdException w:name="Plain Table 1" w:uiPriority="41"/>
     <w:lsdException w:name="Plain Table 2" w:uiPriority="42"/>
     <w:lsdException w:name="Plain Table 3" w:uiPriority="43"/>
@@ -646,18 +536,126 @@
     <w:lsdException w:name="Hashtag" w:semiHidden="1" w:unhideWhenUsed="1"/>
     <w:lsdException w:name="Unresolved Mention" w:semiHidden="1" w:unhideWhenUsed="1"/>
   </w:latentStyles>
-  <w:style w:type="paragraph" w:default="1" w:styleId="Normal">
+  <w:style w:type="paragraph" w:styleId="Normal" w:default="1">
     <w:name w:val="Normal"/>
     <w:qFormat/>
     <w:pPr>
-      <w:spacing w:after="160" w:line="259" w:lineRule="auto"/>
+      <w:widowControl/>
+      <w:bidi w:val="0"/>
+      <w:spacing w:lineRule="auto" w:line="259" w:before="0" w:after="160"/>
+      <w:jc w:val="left"/>
     </w:pPr>
-  </w:style>
-  <w:style w:type="character" w:default="1" w:styleId="Fontepargpadro">
+    <w:rPr>
+      <w:rFonts w:ascii="Calibri" w:hAnsi="Calibri" w:eastAsia="Calibri" w:cs="" w:asciiTheme="minorHAnsi" w:cstheme="minorBidi" w:eastAsiaTheme="minorHAnsi" w:hAnsiTheme="minorHAnsi"/>
+      <w:color w:val="auto"/>
+      <w:kern w:val="0"/>
+      <w:sz w:val="22"/>
+      <w:szCs w:val="22"/>
+      <w:lang w:val="pt-BR" w:eastAsia="en-US" w:bidi="ar-SA"/>
+    </w:rPr>
+  </w:style>
+  <w:style w:type="character" w:styleId="DefaultParagraphFont" w:default="1">
     <w:name w:val="Default Paragraph Font"/>
     <w:uiPriority w:val="1"/>
     <w:semiHidden/>
     <w:unhideWhenUsed/>
+    <w:qFormat/>
+    <w:rPr/>
+  </w:style>
+  <w:style w:type="paragraph" w:styleId="Ttulo">
+    <w:name w:val="Título"/>
+    <w:basedOn w:val="Normal"/>
+    <w:next w:val="Corpodotexto"/>
+    <w:qFormat/>
+    <w:pPr>
+      <w:keepNext w:val="true"/>
+      <w:spacing w:before="240" w:after="120"/>
+    </w:pPr>
+    <w:rPr>
+      <w:rFonts w:ascii="Liberation Sans" w:hAnsi="Liberation Sans" w:eastAsia="Noto Sans CJK SC Regular" w:cs="Lohit Devanagari"/>
+      <w:sz w:val="28"/>
+      <w:szCs w:val="28"/>
+    </w:rPr>
+  </w:style>
+  <w:style w:type="paragraph" w:styleId="Corpodotexto">
+    <w:name w:val="Body Text"/>
+    <w:basedOn w:val="Normal"/>
+    <w:pPr>
+      <w:spacing w:lineRule="auto" w:line="276" w:before="0" w:after="140"/>
+    </w:pPr>
+    <w:rPr/>
+  </w:style>
+  <w:style w:type="paragraph" w:styleId="Lista">
+    <w:name w:val="List"/>
+    <w:basedOn w:val="Corpodotexto"/>
+    <w:pPr/>
+    <w:rPr>
+      <w:rFonts w:cs="Lohit Devanagari"/>
+    </w:rPr>
+  </w:style>
+  <w:style w:type="paragraph" w:styleId="Legenda">
+    <w:name w:val="Caption"/>
+    <w:basedOn w:val="Normal"/>
+    <w:qFormat/>
+    <w:pPr>
+      <w:suppressLineNumbers/>
+      <w:spacing w:before="120" w:after="120"/>
+    </w:pPr>
+    <w:rPr>
+      <w:rFonts w:cs="Lohit Devanagari"/>
+      <w:i/>
+      <w:iCs/>
+      <w:sz w:val="24"/>
+      <w:szCs w:val="24"/>
+    </w:rPr>
+  </w:style>
+  <w:style w:type="paragraph" w:styleId="Ndice" w:customStyle="1">
+    <w:name w:val="Índice"/>
+    <w:basedOn w:val="Normal"/>
+    <w:qFormat/>
+    <w:pPr>
+      <w:suppressLineNumbers/>
+    </w:pPr>
+    <w:rPr>
+      <w:rFonts w:cs="Lohit Devanagari"/>
+    </w:rPr>
+  </w:style>
+  <w:style w:type="paragraph" w:styleId="Ttulododocumento">
+    <w:name w:val="Title"/>
+    <w:basedOn w:val="Normal"/>
+    <w:qFormat/>
+    <w:pPr>
+      <w:keepNext w:val="true"/>
+      <w:spacing w:before="240" w:after="120"/>
+    </w:pPr>
+    <w:rPr>
+      <w:rFonts w:ascii="Liberation Sans" w:hAnsi="Liberation Sans" w:eastAsia="Noto Sans CJK SC Regular" w:cs="Lohit Devanagari"/>
+      <w:sz w:val="28"/>
+      <w:szCs w:val="28"/>
+    </w:rPr>
+  </w:style>
+  <w:style w:type="paragraph" w:styleId="Caption">
+    <w:name w:val="caption"/>
+    <w:basedOn w:val="Normal"/>
+    <w:qFormat/>
+    <w:pPr>
+      <w:suppressLineNumbers/>
+      <w:spacing w:before="120" w:after="120"/>
+    </w:pPr>
+    <w:rPr>
+      <w:rFonts w:cs="Lohit Devanagari"/>
+      <w:i/>
+      <w:iCs/>
+      <w:sz w:val="24"/>
+      <w:szCs w:val="24"/>
+    </w:rPr>
+  </w:style>
+  <w:style w:type="numbering" w:styleId="NoList" w:default="1">
+    <w:name w:val="No List"/>
+    <w:uiPriority w:val="99"/>
+    <w:semiHidden/>
+    <w:unhideWhenUsed/>
+    <w:qFormat/>
   </w:style>
   <w:style w:type="table" w:default="1" w:styleId="Tabelanormal">
     <w:name w:val="Normal Table"/>
@@ -673,68 +671,6 @@
         <w:right w:w="108" w:type="dxa"/>
       </w:tblCellMar>
     </w:tblPr>
-  </w:style>
-  <w:style w:type="numbering" w:default="1" w:styleId="Semlista">
-    <w:name w:val="No List"/>
-    <w:uiPriority w:val="99"/>
-    <w:semiHidden/>
-    <w:unhideWhenUsed/>
-  </w:style>
-  <w:style w:type="paragraph" w:styleId="Ttulo">
-    <w:name w:val="Title"/>
-    <w:basedOn w:val="Normal"/>
-    <w:next w:val="Corpodetexto"/>
-    <w:qFormat/>
-    <w:pPr>
-      <w:keepNext/>
-      <w:spacing w:before="240" w:after="120"/>
-    </w:pPr>
-    <w:rPr>
-      <w:rFonts w:ascii="Liberation Sans" w:eastAsia="Noto Sans CJK SC Regular" w:hAnsi="Liberation Sans" w:cs="Lohit Devanagari"/>
-      <w:sz w:val="28"/>
-      <w:szCs w:val="28"/>
-    </w:rPr>
-  </w:style>
-  <w:style w:type="paragraph" w:styleId="Corpodetexto">
-    <w:name w:val="Body Text"/>
-    <w:basedOn w:val="Normal"/>
-    <w:pPr>
-      <w:spacing w:after="140" w:line="276" w:lineRule="auto"/>
-    </w:pPr>
-  </w:style>
-  <w:style w:type="paragraph" w:styleId="Lista">
-    <w:name w:val="List"/>
-    <w:basedOn w:val="Corpodetexto"/>
-    <w:rPr>
-      <w:rFonts w:cs="Lohit Devanagari"/>
-    </w:rPr>
-  </w:style>
-  <w:style w:type="paragraph" w:styleId="Legenda">
-    <w:name w:val="caption"/>
-    <w:basedOn w:val="Normal"/>
-    <w:qFormat/>
-    <w:pPr>
-      <w:suppressLineNumbers/>
-      <w:spacing w:before="120" w:after="120"/>
-    </w:pPr>
-    <w:rPr>
-      <w:rFonts w:cs="Lohit Devanagari"/>
-      <w:i/>
-      <w:iCs/>
-      <w:sz w:val="24"/>
-      <w:szCs w:val="24"/>
-    </w:rPr>
-  </w:style>
-  <w:style w:type="paragraph" w:customStyle="1" w:styleId="ndice">
-    <w:name w:val="Índice"/>
-    <w:basedOn w:val="Normal"/>
-    <w:qFormat/>
-    <w:pPr>
-      <w:suppressLineNumbers/>
-    </w:pPr>
-    <w:rPr>
-      <w:rFonts w:cs="Lohit Devanagari"/>
-    </w:rPr>
   </w:style>
 </w:styles>
 </file>

</xml_diff>

<commit_message>
Breves correções no modelo descritivo e mer
</commit_message>
<xml_diff>
--- a/docs/mer/modelo-descritivo.docx
+++ b/docs/mer/modelo-descritivo.docx
@@ -52,21 +52,7 @@
           <w:rFonts w:cs="Times New Roman" w:ascii="Times New Roman" w:hAnsi="Times New Roman"/>
           <w:sz w:val="24"/>
         </w:rPr>
-        <w:t xml:space="preserve">O portal de notícias EconoMundi possibilita que o usuário possa ler notícias sobre um assunto específico: economia. Para isso o usuário pode ou não estar cadastrado no sistema, mas se estiver, é necessário armazenar: senha, e-mail, idade, </w:t>
-      </w:r>
-      <w:r>
-        <w:rPr>
-          <w:rFonts w:cs="Times New Roman" w:ascii="Times New Roman" w:hAnsi="Times New Roman"/>
-          <w:sz w:val="24"/>
-        </w:rPr>
-        <w:t>data de nascimento</w:t>
-      </w:r>
-      <w:r>
-        <w:rPr>
-          <w:rFonts w:cs="Times New Roman" w:ascii="Times New Roman" w:hAnsi="Times New Roman"/>
-          <w:sz w:val="24"/>
-        </w:rPr>
-        <w:t xml:space="preserve"> e o nome. Todo usuário pode criar ser perfil de investidor, para tê-lo é necessário que ele responda um formulário chamado “</w:t>
+        <w:t>O portal de notícias EconoMundi possibilita que o usuário possa ler notícias sobre um assunto específico: economia. Para isso o usuário pode ou não estar cadastrado no sistema, mas se estiver, é necessário armazenar: senha, e-mail, idade, data de nascimento e o nome. Todo usuário pode criar ser perfil de investidor, para tê-lo é necessário que ele responda um formulário chamado “</w:t>
       </w:r>
       <w:r>
         <w:rPr>
@@ -128,7 +114,21 @@
           <w:rFonts w:cs="Times New Roman" w:ascii="Times New Roman" w:hAnsi="Times New Roman"/>
           <w:sz w:val="24"/>
         </w:rPr>
-        <w:t>O portal também possibilita que o usuário faça simulações de investimentos, nele deve ser armazenado o valor inicial, atual (sendo este o resultado das variações durante um determinado período), data de início da simulação, de fim (que depende do tipo de investimento que o usuário escolheu) e o tipo (poupança, bolsa, tesouro etc).</w:t>
+        <w:t xml:space="preserve">O portal também possibilita que o usuário faça simulações de investimentos, nele deve ser armazenado o valor inicial, atual (sendo este o resultado das variações durante um determinado período), data de início da simulação, de fim (que depende do tipo de investimento que o usuário escolheu) e o tipo (poupança, bolsa, tesouro etc) </w:t>
+      </w:r>
+      <w:r>
+        <w:rPr>
+          <w:rFonts w:cs="Times New Roman" w:ascii="Times New Roman" w:hAnsi="Times New Roman"/>
+          <w:sz w:val="24"/>
+        </w:rPr>
+        <w:t>que deve armazenar a descrição, rendimento e o período que vai render</w:t>
+      </w:r>
+      <w:r>
+        <w:rPr>
+          <w:rFonts w:cs="Times New Roman" w:ascii="Times New Roman" w:hAnsi="Times New Roman"/>
+          <w:sz w:val="24"/>
+        </w:rPr>
+        <w:t>.</w:t>
       </w:r>
     </w:p>
     <w:sectPr>
@@ -150,7 +150,6 @@
     <w:rPrDefault>
       <w:rPr>
         <w:rFonts w:ascii="Calibri" w:hAnsi="Calibri" w:eastAsia="Calibri" w:cs="" w:asciiTheme="minorHAnsi" w:cstheme="minorBidi" w:eastAsiaTheme="minorHAnsi" w:hAnsiTheme="minorHAnsi"/>
-        <w:sz w:val="22"/>
         <w:szCs w:val="22"/>
         <w:lang w:val="pt-BR" w:eastAsia="en-US" w:bidi="ar-SA"/>
       </w:rPr>

</xml_diff>

<commit_message>
Atualização do MER para nova visão dos formulários
</commit_message>
<xml_diff>
--- a/docs/mer/modelo-descritivo.docx
+++ b/docs/mer/modelo-descritivo.docx
@@ -1,22 +1,20 @@
 
 <file path=word/document.xml><?xml version="1.0" encoding="utf-8"?>
-<w:document xmlns:o="urn:schemas-microsoft-com:office:office" xmlns:r="http://schemas.openxmlformats.org/officeDocument/2006/relationships" xmlns:v="urn:schemas-microsoft-com:vml" xmlns:w="http://schemas.openxmlformats.org/wordprocessingml/2006/main" xmlns:w10="urn:schemas-microsoft-com:office:word" xmlns:wp="http://schemas.openxmlformats.org/drawingml/2006/wordprocessingDrawing" xmlns:wps="http://schemas.microsoft.com/office/word/2010/wordprocessingShape" xmlns:wpg="http://schemas.microsoft.com/office/word/2010/wordprocessingGroup" xmlns:mc="http://schemas.openxmlformats.org/markup-compatibility/2006" xmlns:wp14="http://schemas.microsoft.com/office/word/2010/wordprocessingDrawing" xmlns:w14="http://schemas.microsoft.com/office/word/2010/wordml" mc:Ignorable="w14 wp14">
+<w:document xmlns:wpc="http://schemas.microsoft.com/office/word/2010/wordprocessingCanvas" xmlns:cx="http://schemas.microsoft.com/office/drawing/2014/chartex" xmlns:cx1="http://schemas.microsoft.com/office/drawing/2015/9/8/chartex" xmlns:cx2="http://schemas.microsoft.com/office/drawing/2015/10/21/chartex" xmlns:cx3="http://schemas.microsoft.com/office/drawing/2016/5/9/chartex" xmlns:cx4="http://schemas.microsoft.com/office/drawing/2016/5/10/chartex" xmlns:cx5="http://schemas.microsoft.com/office/drawing/2016/5/11/chartex" xmlns:cx6="http://schemas.microsoft.com/office/drawing/2016/5/12/chartex" xmlns:cx7="http://schemas.microsoft.com/office/drawing/2016/5/13/chartex" xmlns:cx8="http://schemas.microsoft.com/office/drawing/2016/5/14/chartex" xmlns:mc="http://schemas.openxmlformats.org/markup-compatibility/2006" xmlns:aink="http://schemas.microsoft.com/office/drawing/2016/ink" xmlns:am3d="http://schemas.microsoft.com/office/drawing/2017/model3d" xmlns:o="urn:schemas-microsoft-com:office:office" xmlns:r="http://schemas.openxmlformats.org/officeDocument/2006/relationships" xmlns:m="http://schemas.openxmlformats.org/officeDocument/2006/math" xmlns:v="urn:schemas-microsoft-com:vml" xmlns:wp14="http://schemas.microsoft.com/office/word/2010/wordprocessingDrawing" xmlns:wp="http://schemas.openxmlformats.org/drawingml/2006/wordprocessingDrawing" xmlns:w10="urn:schemas-microsoft-com:office:word" xmlns:w="http://schemas.openxmlformats.org/wordprocessingml/2006/main" xmlns:w14="http://schemas.microsoft.com/office/word/2010/wordml" xmlns:w15="http://schemas.microsoft.com/office/word/2012/wordml" xmlns:w16cid="http://schemas.microsoft.com/office/word/2016/wordml/cid" xmlns:w16se="http://schemas.microsoft.com/office/word/2015/wordml/symex" xmlns:wpg="http://schemas.microsoft.com/office/word/2010/wordprocessingGroup" xmlns:wpi="http://schemas.microsoft.com/office/word/2010/wordprocessingInk" xmlns:wne="http://schemas.microsoft.com/office/word/2006/wordml" xmlns:wps="http://schemas.microsoft.com/office/word/2010/wordprocessingShape" mc:Ignorable="w14 w15 w16se w16cid wp14">
   <w:body>
     <w:p>
       <w:pPr>
-        <w:pStyle w:val="Normal"/>
-        <w:spacing w:lineRule="auto" w:line="360" w:before="240" w:after="240"/>
+        <w:spacing w:before="240" w:after="240" w:line="360" w:lineRule="auto"/>
         <w:jc w:val="both"/>
         <w:rPr>
           <w:rFonts w:ascii="Times New Roman" w:hAnsi="Times New Roman" w:cs="Times New Roman"/>
           <w:b/>
-          <w:b/>
           <w:sz w:val="24"/>
         </w:rPr>
       </w:pPr>
       <w:r>
         <w:rPr>
-          <w:rFonts w:cs="Times New Roman" w:ascii="Times New Roman" w:hAnsi="Times New Roman"/>
+          <w:rFonts w:ascii="Times New Roman" w:hAnsi="Times New Roman" w:cs="Times New Roman"/>
           <w:b/>
           <w:sz w:val="24"/>
         </w:rPr>
@@ -25,150 +23,272 @@
     </w:p>
     <w:p>
       <w:pPr>
-        <w:pStyle w:val="Normal"/>
-        <w:spacing w:lineRule="auto" w:line="360" w:before="240" w:after="240"/>
+        <w:spacing w:before="240" w:after="240" w:line="360" w:lineRule="auto"/>
         <w:jc w:val="both"/>
         <w:rPr>
           <w:rFonts w:ascii="Times New Roman" w:hAnsi="Times New Roman" w:cs="Times New Roman"/>
           <w:sz w:val="24"/>
         </w:rPr>
       </w:pPr>
-      <w:r>
-        <w:rPr>
-          <w:rFonts w:cs="Times New Roman" w:ascii="Times New Roman" w:hAnsi="Times New Roman"/>
-          <w:sz w:val="24"/>
-        </w:rPr>
-      </w:r>
     </w:p>
     <w:p>
       <w:pPr>
-        <w:pStyle w:val="Normal"/>
-        <w:spacing w:lineRule="auto" w:line="360" w:before="240" w:after="240"/>
+        <w:spacing w:before="240" w:after="240" w:line="360" w:lineRule="auto"/>
         <w:jc w:val="both"/>
-        <w:rPr/>
       </w:pPr>
       <w:r>
         <w:rPr>
-          <w:rFonts w:cs="Times New Roman" w:ascii="Times New Roman" w:hAnsi="Times New Roman"/>
-          <w:sz w:val="24"/>
-        </w:rPr>
-        <w:t>O portal de notícias EconoMundi possibilita que o usuário possa ler notícias sobre um assunto específico: economia. Para isso o usuário pode ou não estar cadastrado no sistema, mas se estiver, é necessário armazenar: senha, e-mail, idade, data de nascimento e o nome. Todo usuário pode criar ser perfil de investidor, para tê-lo é necessário que ele responda um formulário chamado “</w:t>
-      </w:r>
-      <w:r>
-        <w:rPr>
-          <w:rFonts w:cs="Times New Roman" w:ascii="Times New Roman" w:hAnsi="Times New Roman"/>
+          <w:rFonts w:ascii="Times New Roman" w:hAnsi="Times New Roman" w:cs="Times New Roman"/>
+          <w:sz w:val="24"/>
+        </w:rPr>
+        <w:t xml:space="preserve">O portal de notícias </w:t>
+      </w:r>
+      <w:proofErr w:type="spellStart"/>
+      <w:r>
+        <w:rPr>
+          <w:rFonts w:ascii="Times New Roman" w:hAnsi="Times New Roman" w:cs="Times New Roman"/>
+          <w:sz w:val="24"/>
+        </w:rPr>
+        <w:t>EconoMundi</w:t>
+      </w:r>
+      <w:proofErr w:type="spellEnd"/>
+      <w:r>
+        <w:rPr>
+          <w:rFonts w:ascii="Times New Roman" w:hAnsi="Times New Roman" w:cs="Times New Roman"/>
+          <w:sz w:val="24"/>
+        </w:rPr>
+        <w:t xml:space="preserve"> possibilita que o usuário possa ler notícias sobre um assunto específico: economia. Para isso o usuário pode ou não estar cadastrado no sistema, mas se estiver, é necessário </w:t>
+      </w:r>
+      <w:r>
+        <w:rPr>
+          <w:rFonts w:ascii="Times New Roman" w:hAnsi="Times New Roman" w:cs="Times New Roman"/>
+          <w:sz w:val="24"/>
+        </w:rPr>
+        <w:t>armazenar: senha, e-mail, idade, data de nascimento e o nome. Todo usuário pode criar ser perfil de investidor, para tê-lo é necessário que ele responda um formulário chamado “</w:t>
+      </w:r>
+      <w:proofErr w:type="spellStart"/>
+      <w:r>
+        <w:rPr>
+          <w:rFonts w:ascii="Times New Roman" w:hAnsi="Times New Roman" w:cs="Times New Roman"/>
           <w:i/>
           <w:sz w:val="24"/>
         </w:rPr>
         <w:t>suitability</w:t>
       </w:r>
-      <w:r>
-        <w:rPr>
-          <w:rFonts w:cs="Times New Roman" w:ascii="Times New Roman" w:hAnsi="Times New Roman"/>
-          <w:sz w:val="24"/>
-        </w:rPr>
-        <w:t>” (conhecido nos bancos como API, Avaliação de Perfil do Investidor), existem quatro possibilidades que podem resultar das respostas do usuário: conservador, moderado, moderado-agressivo ou agressivo. Essa resultante é associada ao usuário previamente cadastrado e dever ser armazenada, mas pode ser modificada a qualquer momento.</w:t>
+      <w:proofErr w:type="spellEnd"/>
+      <w:r>
+        <w:rPr>
+          <w:rFonts w:ascii="Times New Roman" w:hAnsi="Times New Roman" w:cs="Times New Roman"/>
+          <w:sz w:val="24"/>
+        </w:rPr>
+        <w:t>” (conhecido nos bancos como API, Avaliação de Perfil do Investidor),</w:t>
+      </w:r>
+      <w:r>
+        <w:rPr>
+          <w:rFonts w:ascii="Times New Roman" w:hAnsi="Times New Roman" w:cs="Times New Roman"/>
+          <w:sz w:val="24"/>
+        </w:rPr>
+        <w:t xml:space="preserve"> existem quatro possibilidades que podem resultar das respostas do usuário: conservador, moderado, moderado-agressivo ou agressivo. Essa resultante é associada ao usuário previamente cadastrado e dever ser armazenada, mas pode ser modificada a qualquer mom</w:t>
+      </w:r>
+      <w:r>
+        <w:rPr>
+          <w:rFonts w:ascii="Times New Roman" w:hAnsi="Times New Roman" w:cs="Times New Roman"/>
+          <w:sz w:val="24"/>
+        </w:rPr>
+        <w:t>ento.</w:t>
+      </w:r>
+      <w:r>
+        <w:rPr>
+          <w:rFonts w:ascii="Times New Roman" w:hAnsi="Times New Roman" w:cs="Times New Roman"/>
+          <w:sz w:val="24"/>
+        </w:rPr>
+        <w:t xml:space="preserve"> Todo formulário possui </w:t>
+      </w:r>
+      <w:r>
+        <w:rPr>
+          <w:rFonts w:ascii="Times New Roman" w:hAnsi="Times New Roman" w:cs="Times New Roman"/>
+          <w:sz w:val="24"/>
+        </w:rPr>
+        <w:t xml:space="preserve">várias perguntas e cada uma destas possuem de 4 a 5 </w:t>
+      </w:r>
+      <w:r>
+        <w:rPr>
+          <w:rFonts w:ascii="Times New Roman" w:hAnsi="Times New Roman" w:cs="Times New Roman"/>
+          <w:sz w:val="24"/>
+        </w:rPr>
+        <w:t xml:space="preserve">escolhas possíveis e o usuário </w:t>
+      </w:r>
+      <w:r>
+        <w:rPr>
+          <w:rFonts w:ascii="Times New Roman" w:hAnsi="Times New Roman" w:cs="Times New Roman"/>
+          <w:sz w:val="24"/>
+        </w:rPr>
+        <w:t>seleciona</w:t>
+      </w:r>
+      <w:r>
+        <w:rPr>
+          <w:rFonts w:ascii="Times New Roman" w:hAnsi="Times New Roman" w:cs="Times New Roman"/>
+          <w:sz w:val="24"/>
+        </w:rPr>
+        <w:t xml:space="preserve"> somente</w:t>
+      </w:r>
+      <w:bookmarkStart w:id="0" w:name="_GoBack"/>
+      <w:bookmarkEnd w:id="0"/>
+      <w:r>
+        <w:rPr>
+          <w:rFonts w:ascii="Times New Roman" w:hAnsi="Times New Roman" w:cs="Times New Roman"/>
+          <w:sz w:val="24"/>
+        </w:rPr>
+        <w:t xml:space="preserve"> um</w:t>
+      </w:r>
+      <w:r>
+        <w:rPr>
+          <w:rFonts w:ascii="Times New Roman" w:hAnsi="Times New Roman" w:cs="Times New Roman"/>
+          <w:sz w:val="24"/>
+        </w:rPr>
+        <w:t>a</w:t>
+      </w:r>
+      <w:r>
+        <w:rPr>
+          <w:rFonts w:ascii="Times New Roman" w:hAnsi="Times New Roman" w:cs="Times New Roman"/>
+          <w:sz w:val="24"/>
+        </w:rPr>
+        <w:t xml:space="preserve"> delas.</w:t>
       </w:r>
     </w:p>
     <w:p>
       <w:pPr>
-        <w:pStyle w:val="Normal"/>
-        <w:spacing w:lineRule="auto" w:line="360" w:before="240" w:after="240"/>
+        <w:spacing w:before="240" w:after="240" w:line="360" w:lineRule="auto"/>
         <w:jc w:val="both"/>
-        <w:rPr/>
       </w:pPr>
-      <w:r>
-        <w:rPr>
-          <w:rFonts w:cs="Times New Roman" w:ascii="Times New Roman" w:hAnsi="Times New Roman"/>
-          <w:sz w:val="24"/>
-        </w:rPr>
-        <w:t>EconoMundi contém um dicionário que pode ser consultado por qualquer usuário caso ele tenha qualquer dúvida sobre algum termo econômico, sendo necessário guardar a quantidade de pesquisas que uma determinada palavra. As palavras desse dicionário devem ser armazenadas e associadas a um link que redireciona para uma página que conterá a explicação do sentido denotativo. Um usuário pode solicitar que certa palavra seja colocada no dicionário caso ela não esteja presente. Para o cadastro de palavras o usuário deve informar a palavra em si, uma descrição e possíveis fontes que prova seu sentido. O usuário pode solicitar que certa palavra já cadastrada no sistema tenha seu sentido modificado, para isso ele deve informar a palavra, uma descrição do porquê deve haver essa modificação e possíveis fontes para serem consultadas.</w:t>
-      </w:r>
-      <w:bookmarkStart w:id="0" w:name="_GoBack"/>
-      <w:bookmarkEnd w:id="0"/>
+      <w:proofErr w:type="spellStart"/>
+      <w:r>
+        <w:rPr>
+          <w:rFonts w:ascii="Times New Roman" w:hAnsi="Times New Roman" w:cs="Times New Roman"/>
+          <w:sz w:val="24"/>
+        </w:rPr>
+        <w:t>EconoMundi</w:t>
+      </w:r>
+      <w:proofErr w:type="spellEnd"/>
+      <w:r>
+        <w:rPr>
+          <w:rFonts w:ascii="Times New Roman" w:hAnsi="Times New Roman" w:cs="Times New Roman"/>
+          <w:sz w:val="24"/>
+        </w:rPr>
+        <w:t xml:space="preserve"> contém um dicionário que pode ser consultado por qualquer usuário caso ele tenha qualquer dúvida sobre algum termo econômico, sendo necessário guardar a quantidade de pesquisas que uma determinada palavra. As palavras desse dicionário deve</w:t>
+      </w:r>
+      <w:r>
+        <w:rPr>
+          <w:rFonts w:ascii="Times New Roman" w:hAnsi="Times New Roman" w:cs="Times New Roman"/>
+          <w:sz w:val="24"/>
+        </w:rPr>
+        <w:t>m ser armazenadas e associadas a um link que redireciona para uma página que conterá a explicação do sentido denotativo. Um usuário pode solicitar que certa palavra seja colocada no dicionário caso ela não esteja presente. Para o cadastro de palavras o usu</w:t>
+      </w:r>
+      <w:r>
+        <w:rPr>
+          <w:rFonts w:ascii="Times New Roman" w:hAnsi="Times New Roman" w:cs="Times New Roman"/>
+          <w:sz w:val="24"/>
+        </w:rPr>
+        <w:t>ário deve informar a palavra em si, uma descrição e possíveis fontes que prova seu sentido. O usuário pode solicitar que certa palavra já cadastrada no sistema tenha seu sentido modificado, para isso ele deve informar a palavra, uma descrição do porquê dev</w:t>
+      </w:r>
+      <w:r>
+        <w:rPr>
+          <w:rFonts w:ascii="Times New Roman" w:hAnsi="Times New Roman" w:cs="Times New Roman"/>
+          <w:sz w:val="24"/>
+        </w:rPr>
+        <w:t>e haver essa modificação e possíveis fontes para serem consultadas.</w:t>
+      </w:r>
     </w:p>
     <w:p>
       <w:pPr>
-        <w:pStyle w:val="Normal"/>
-        <w:spacing w:lineRule="auto" w:line="360" w:before="240" w:after="240"/>
+        <w:spacing w:before="240" w:after="240" w:line="360" w:lineRule="auto"/>
         <w:jc w:val="both"/>
-        <w:rPr/>
       </w:pPr>
       <w:r>
         <w:rPr>
-          <w:rFonts w:cs="Times New Roman" w:ascii="Times New Roman" w:hAnsi="Times New Roman"/>
-          <w:sz w:val="24"/>
-        </w:rPr>
-        <w:t>Toda notícia contém comentários, curtidas, link que redireciona para ela e um ID. Todo comentário tem uma data e hora, curtidas, quem e o que comentou, além das respostas que também são outros comentários.</w:t>
+          <w:rFonts w:ascii="Times New Roman" w:hAnsi="Times New Roman" w:cs="Times New Roman"/>
+          <w:sz w:val="24"/>
+        </w:rPr>
+        <w:t>Toda notícia contém comentários, curtidas, link que redireciona para ela e um ID. Todo comentário tem uma data e hora, curtidas, quem e o que comentou, além das respostas que também são ou</w:t>
+      </w:r>
+      <w:r>
+        <w:rPr>
+          <w:rFonts w:ascii="Times New Roman" w:hAnsi="Times New Roman" w:cs="Times New Roman"/>
+          <w:sz w:val="24"/>
+        </w:rPr>
+        <w:t>tros comentários.</w:t>
       </w:r>
     </w:p>
     <w:p>
       <w:pPr>
-        <w:pStyle w:val="Normal"/>
-        <w:spacing w:lineRule="auto" w:line="360" w:before="240" w:after="240"/>
+        <w:spacing w:before="240" w:after="240" w:line="360" w:lineRule="auto"/>
         <w:jc w:val="both"/>
-        <w:rPr/>
       </w:pPr>
       <w:r>
         <w:rPr>
-          <w:rFonts w:cs="Times New Roman" w:ascii="Times New Roman" w:hAnsi="Times New Roman"/>
-          <w:sz w:val="24"/>
-        </w:rPr>
-        <w:t xml:space="preserve">O portal também possibilita que o usuário faça simulações de investimentos, nele deve ser armazenado o valor inicial, atual (sendo este o resultado das variações durante um determinado período), data de início da simulação, de fim (que depende do tipo de investimento que o usuário escolheu) e o tipo (poupança, bolsa, tesouro etc) </w:t>
-      </w:r>
-      <w:r>
-        <w:rPr>
-          <w:rFonts w:cs="Times New Roman" w:ascii="Times New Roman" w:hAnsi="Times New Roman"/>
-          <w:sz w:val="24"/>
-        </w:rPr>
-        <w:t>que deve armazenar a descrição, rendimento e o período que vai render</w:t>
-      </w:r>
-      <w:r>
-        <w:rPr>
-          <w:rFonts w:cs="Times New Roman" w:ascii="Times New Roman" w:hAnsi="Times New Roman"/>
-          <w:sz w:val="24"/>
-        </w:rPr>
-        <w:t>.</w:t>
+          <w:rFonts w:ascii="Times New Roman" w:hAnsi="Times New Roman" w:cs="Times New Roman"/>
+          <w:sz w:val="24"/>
+        </w:rPr>
+        <w:t>O portal também possibilita que o usuário faça simulações de investimentos, nele deve ser armazenado o valor inicial, atual (sendo este o resultado das variações durante um determinado período), data de início da simulação, de fim (que de</w:t>
+      </w:r>
+      <w:r>
+        <w:rPr>
+          <w:rFonts w:ascii="Times New Roman" w:hAnsi="Times New Roman" w:cs="Times New Roman"/>
+          <w:sz w:val="24"/>
+        </w:rPr>
+        <w:t xml:space="preserve">pende do tipo de investimento que o usuário escolheu) e o tipo (poupança, bolsa, tesouro </w:t>
+      </w:r>
+      <w:proofErr w:type="spellStart"/>
+      <w:r>
+        <w:rPr>
+          <w:rFonts w:ascii="Times New Roman" w:hAnsi="Times New Roman" w:cs="Times New Roman"/>
+          <w:sz w:val="24"/>
+        </w:rPr>
+        <w:t>etc</w:t>
+      </w:r>
+      <w:proofErr w:type="spellEnd"/>
+      <w:r>
+        <w:rPr>
+          <w:rFonts w:ascii="Times New Roman" w:hAnsi="Times New Roman" w:cs="Times New Roman"/>
+          <w:sz w:val="24"/>
+        </w:rPr>
+        <w:t>) que deve armazenar a descrição, rendimento e o período que vai render.</w:t>
       </w:r>
     </w:p>
     <w:sectPr>
-      <w:type w:val="nextPage"/>
       <w:pgSz w:w="11906" w:h="16838"/>
-      <w:pgMar w:left="1701" w:right="1701" w:header="0" w:top="1417" w:footer="0" w:bottom="1417" w:gutter="0"/>
-      <w:pgNumType w:fmt="decimal"/>
-      <w:formProt w:val="false"/>
-      <w:textDirection w:val="lrTb"/>
-      <w:docGrid w:type="default" w:linePitch="360" w:charSpace="8192"/>
+      <w:pgMar w:top="1417" w:right="1701" w:bottom="1417" w:left="1701" w:header="0" w:footer="0" w:gutter="0"/>
+      <w:cols w:space="720"/>
+      <w:formProt w:val="0"/>
+      <w:docGrid w:linePitch="360" w:charSpace="8192"/>
     </w:sectPr>
   </w:body>
 </w:document>
 </file>
 
 <file path=word/styles.xml><?xml version="1.0" encoding="utf-8"?>
-<w:styles xmlns:w="http://schemas.openxmlformats.org/wordprocessingml/2006/main" xmlns:w14="http://schemas.microsoft.com/office/word/2010/wordml" xmlns:mc="http://schemas.openxmlformats.org/markup-compatibility/2006" mc:Ignorable="w14">
+<w:styles xmlns:mc="http://schemas.openxmlformats.org/markup-compatibility/2006" xmlns:r="http://schemas.openxmlformats.org/officeDocument/2006/relationships" xmlns:w="http://schemas.openxmlformats.org/wordprocessingml/2006/main" xmlns:w14="http://schemas.microsoft.com/office/word/2010/wordml" xmlns:w15="http://schemas.microsoft.com/office/word/2012/wordml" xmlns:w16cid="http://schemas.microsoft.com/office/word/2016/wordml/cid" xmlns:w16se="http://schemas.microsoft.com/office/word/2015/wordml/symex" mc:Ignorable="w14 w15 w16se w16cid">
   <w:docDefaults>
     <w:rPrDefault>
       <w:rPr>
-        <w:rFonts w:ascii="Calibri" w:hAnsi="Calibri" w:eastAsia="Calibri" w:cs="" w:asciiTheme="minorHAnsi" w:cstheme="minorBidi" w:eastAsiaTheme="minorHAnsi" w:hAnsiTheme="minorHAnsi"/>
+        <w:rFonts w:asciiTheme="minorHAnsi" w:eastAsiaTheme="minorHAnsi" w:hAnsiTheme="minorHAnsi" w:cstheme="minorBidi"/>
         <w:szCs w:val="22"/>
         <w:lang w:val="pt-BR" w:eastAsia="en-US" w:bidi="ar-SA"/>
       </w:rPr>
     </w:rPrDefault>
-    <w:pPrDefault>
-      <w:pPr/>
-    </w:pPrDefault>
+    <w:pPrDefault/>
   </w:docDefaults>
-  <w:latentStyles w:defLockedState="0" w:defUIPriority="99" w:defSemiHidden="0" w:defUnhideWhenUsed="0" w:defQFormat="0" w:count="375">
+  <w:latentStyles w:defLockedState="0" w:defUIPriority="99" w:defSemiHidden="0" w:defUnhideWhenUsed="0" w:defQFormat="0" w:count="376">
     <w:lsdException w:name="Normal" w:uiPriority="0" w:qFormat="1"/>
     <w:lsdException w:name="heading 1" w:uiPriority="9" w:qFormat="1"/>
-    <w:lsdException w:name="heading 2" w:uiPriority="9" w:semiHidden="1" w:unhideWhenUsed="1" w:qFormat="1"/>
-    <w:lsdException w:name="heading 3" w:uiPriority="9" w:semiHidden="1" w:unhideWhenUsed="1" w:qFormat="1"/>
-    <w:lsdException w:name="heading 4" w:uiPriority="9" w:semiHidden="1" w:unhideWhenUsed="1" w:qFormat="1"/>
-    <w:lsdException w:name="heading 5" w:uiPriority="9" w:semiHidden="1" w:unhideWhenUsed="1" w:qFormat="1"/>
-    <w:lsdException w:name="heading 6" w:uiPriority="9" w:semiHidden="1" w:unhideWhenUsed="1" w:qFormat="1"/>
-    <w:lsdException w:name="heading 7" w:uiPriority="9" w:semiHidden="1" w:unhideWhenUsed="1" w:qFormat="1"/>
-    <w:lsdException w:name="heading 8" w:uiPriority="9" w:semiHidden="1" w:unhideWhenUsed="1" w:qFormat="1"/>
-    <w:lsdException w:name="heading 9" w:uiPriority="9" w:semiHidden="1" w:unhideWhenUsed="1" w:qFormat="1"/>
+    <w:lsdException w:name="heading 2" w:semiHidden="1" w:uiPriority="9" w:unhideWhenUsed="1" w:qFormat="1"/>
+    <w:lsdException w:name="heading 3" w:semiHidden="1" w:uiPriority="9" w:unhideWhenUsed="1" w:qFormat="1"/>
+    <w:lsdException w:name="heading 4" w:semiHidden="1" w:uiPriority="9" w:unhideWhenUsed="1" w:qFormat="1"/>
+    <w:lsdException w:name="heading 5" w:semiHidden="1" w:uiPriority="9" w:unhideWhenUsed="1" w:qFormat="1"/>
+    <w:lsdException w:name="heading 6" w:semiHidden="1" w:uiPriority="9" w:unhideWhenUsed="1" w:qFormat="1"/>
+    <w:lsdException w:name="heading 7" w:semiHidden="1" w:uiPriority="9" w:unhideWhenUsed="1" w:qFormat="1"/>
+    <w:lsdException w:name="heading 8" w:semiHidden="1" w:uiPriority="9" w:unhideWhenUsed="1" w:qFormat="1"/>
+    <w:lsdException w:name="heading 9" w:semiHidden="1" w:uiPriority="9" w:unhideWhenUsed="1" w:qFormat="1"/>
     <w:lsdException w:name="index 1" w:semiHidden="1" w:unhideWhenUsed="1"/>
     <w:lsdException w:name="index 2" w:semiHidden="1" w:unhideWhenUsed="1"/>
     <w:lsdException w:name="index 3" w:semiHidden="1" w:unhideWhenUsed="1"/>
@@ -178,22 +298,22 @@
     <w:lsdException w:name="index 7" w:semiHidden="1" w:unhideWhenUsed="1"/>
     <w:lsdException w:name="index 8" w:semiHidden="1" w:unhideWhenUsed="1"/>
     <w:lsdException w:name="index 9" w:semiHidden="1" w:unhideWhenUsed="1"/>
-    <w:lsdException w:name="toc 1" w:uiPriority="39" w:semiHidden="1" w:unhideWhenUsed="1"/>
-    <w:lsdException w:name="toc 2" w:uiPriority="39" w:semiHidden="1" w:unhideWhenUsed="1"/>
-    <w:lsdException w:name="toc 3" w:uiPriority="39" w:semiHidden="1" w:unhideWhenUsed="1"/>
-    <w:lsdException w:name="toc 4" w:uiPriority="39" w:semiHidden="1" w:unhideWhenUsed="1"/>
-    <w:lsdException w:name="toc 5" w:uiPriority="39" w:semiHidden="1" w:unhideWhenUsed="1"/>
-    <w:lsdException w:name="toc 6" w:uiPriority="39" w:semiHidden="1" w:unhideWhenUsed="1"/>
-    <w:lsdException w:name="toc 7" w:uiPriority="39" w:semiHidden="1" w:unhideWhenUsed="1"/>
-    <w:lsdException w:name="toc 8" w:uiPriority="39" w:semiHidden="1" w:unhideWhenUsed="1"/>
-    <w:lsdException w:name="toc 9" w:uiPriority="39" w:semiHidden="1" w:unhideWhenUsed="1"/>
+    <w:lsdException w:name="toc 1" w:semiHidden="1" w:uiPriority="39" w:unhideWhenUsed="1"/>
+    <w:lsdException w:name="toc 2" w:semiHidden="1" w:uiPriority="39" w:unhideWhenUsed="1"/>
+    <w:lsdException w:name="toc 3" w:semiHidden="1" w:uiPriority="39" w:unhideWhenUsed="1"/>
+    <w:lsdException w:name="toc 4" w:semiHidden="1" w:uiPriority="39" w:unhideWhenUsed="1"/>
+    <w:lsdException w:name="toc 5" w:semiHidden="1" w:uiPriority="39" w:unhideWhenUsed="1"/>
+    <w:lsdException w:name="toc 6" w:semiHidden="1" w:uiPriority="39" w:unhideWhenUsed="1"/>
+    <w:lsdException w:name="toc 7" w:semiHidden="1" w:uiPriority="39" w:unhideWhenUsed="1"/>
+    <w:lsdException w:name="toc 8" w:semiHidden="1" w:uiPriority="39" w:unhideWhenUsed="1"/>
+    <w:lsdException w:name="toc 9" w:semiHidden="1" w:uiPriority="39" w:unhideWhenUsed="1"/>
     <w:lsdException w:name="Normal Indent" w:semiHidden="1" w:unhideWhenUsed="1"/>
     <w:lsdException w:name="footnote text" w:semiHidden="1" w:unhideWhenUsed="1"/>
     <w:lsdException w:name="annotation text" w:semiHidden="1" w:unhideWhenUsed="1"/>
     <w:lsdException w:name="header" w:semiHidden="1" w:unhideWhenUsed="1"/>
     <w:lsdException w:name="footer" w:semiHidden="1" w:unhideWhenUsed="1"/>
     <w:lsdException w:name="index heading" w:semiHidden="1" w:unhideWhenUsed="1"/>
-    <w:lsdException w:name="caption" w:uiPriority="35" w:semiHidden="1" w:unhideWhenUsed="1" w:qFormat="1"/>
+    <w:lsdException w:name="caption" w:semiHidden="1" w:uiPriority="35" w:unhideWhenUsed="1" w:qFormat="1"/>
     <w:lsdException w:name="table of figures" w:semiHidden="1" w:unhideWhenUsed="1"/>
     <w:lsdException w:name="envelope address" w:semiHidden="1" w:unhideWhenUsed="1"/>
     <w:lsdException w:name="envelope return" w:semiHidden="1" w:unhideWhenUsed="1"/>
@@ -224,7 +344,7 @@
     <w:lsdException w:name="Title" w:uiPriority="10" w:qFormat="1"/>
     <w:lsdException w:name="Closing" w:semiHidden="1" w:unhideWhenUsed="1"/>
     <w:lsdException w:name="Signature" w:semiHidden="1" w:unhideWhenUsed="1"/>
-    <w:lsdException w:name="Default Paragraph Font" w:uiPriority="1" w:semiHidden="1" w:unhideWhenUsed="1"/>
+    <w:lsdException w:name="Default Paragraph Font" w:semiHidden="1" w:uiPriority="1" w:unhideWhenUsed="1"/>
     <w:lsdException w:name="Body Text" w:semiHidden="1" w:unhideWhenUsed="1"/>
     <w:lsdException w:name="Body Text Indent" w:semiHidden="1" w:unhideWhenUsed="1"/>
     <w:lsdException w:name="List Continue" w:semiHidden="1" w:unhideWhenUsed="1"/>
@@ -264,7 +384,6 @@
     <w:lsdException w:name="HTML Sample" w:semiHidden="1" w:unhideWhenUsed="1"/>
     <w:lsdException w:name="HTML Typewriter" w:semiHidden="1" w:unhideWhenUsed="1"/>
     <w:lsdException w:name="HTML Variable" w:semiHidden="1" w:unhideWhenUsed="1"/>
-    <w:lsdException w:name="Normal Table" w:semiHidden="1" w:unhideWhenUsed="1"/>
     <w:lsdException w:name="annotation subject" w:semiHidden="1" w:unhideWhenUsed="1"/>
     <w:lsdException w:name="No List" w:semiHidden="1" w:unhideWhenUsed="1"/>
     <w:lsdException w:name="Outline List 1" w:semiHidden="1" w:unhideWhenUsed="1"/>
@@ -311,10 +430,8 @@
     <w:lsdException w:name="Table Subtle 2" w:semiHidden="1" w:unhideWhenUsed="1"/>
     <w:lsdException w:name="Table Web 1" w:semiHidden="1" w:unhideWhenUsed="1"/>
     <w:lsdException w:name="Table Web 2" w:semiHidden="1" w:unhideWhenUsed="1"/>
-    <w:lsdException w:name="Table Web 3" w:semiHidden="1" w:unhideWhenUsed="1"/>
     <w:lsdException w:name="Balloon Text" w:semiHidden="1" w:unhideWhenUsed="1"/>
     <w:lsdException w:name="Table Grid" w:uiPriority="39"/>
-    <w:lsdException w:name="Table Theme" w:semiHidden="1" w:unhideWhenUsed="1"/>
     <w:lsdException w:name="Placeholder Text" w:semiHidden="1"/>
     <w:lsdException w:name="No Spacing" w:uiPriority="1" w:qFormat="1"/>
     <w:lsdException w:name="Light Shading" w:uiPriority="60"/>
@@ -424,8 +541,8 @@
     <w:lsdException w:name="Subtle Reference" w:uiPriority="31" w:qFormat="1"/>
     <w:lsdException w:name="Intense Reference" w:uiPriority="32" w:qFormat="1"/>
     <w:lsdException w:name="Book Title" w:uiPriority="33" w:qFormat="1"/>
-    <w:lsdException w:name="Bibliography" w:uiPriority="37" w:semiHidden="1" w:unhideWhenUsed="1"/>
-    <w:lsdException w:name="TOC Heading" w:uiPriority="39" w:semiHidden="1" w:unhideWhenUsed="1" w:qFormat="1"/>
+    <w:lsdException w:name="Bibliography" w:semiHidden="1" w:uiPriority="37" w:unhideWhenUsed="1"/>
+    <w:lsdException w:name="TOC Heading" w:semiHidden="1" w:uiPriority="39" w:unhideWhenUsed="1" w:qFormat="1"/>
     <w:lsdException w:name="Plain Table 1" w:uiPriority="41"/>
     <w:lsdException w:name="Plain Table 2" w:uiPriority="42"/>
     <w:lsdException w:name="Plain Table 3" w:uiPriority="43"/>
@@ -534,106 +651,75 @@
     <w:lsdException w:name="Smart Hyperlink" w:semiHidden="1" w:unhideWhenUsed="1"/>
     <w:lsdException w:name="Hashtag" w:semiHidden="1" w:unhideWhenUsed="1"/>
     <w:lsdException w:name="Unresolved Mention" w:semiHidden="1" w:unhideWhenUsed="1"/>
+    <w:lsdException w:name="Smart Link" w:semiHidden="1" w:unhideWhenUsed="1"/>
   </w:latentStyles>
-  <w:style w:type="paragraph" w:styleId="Normal" w:default="1">
+  <w:style w:type="paragraph" w:default="1" w:styleId="Normal">
     <w:name w:val="Normal"/>
     <w:qFormat/>
     <w:pPr>
-      <w:widowControl/>
-      <w:bidi w:val="0"/>
-      <w:spacing w:lineRule="auto" w:line="259" w:before="0" w:after="160"/>
-      <w:jc w:val="left"/>
+      <w:spacing w:after="160" w:line="259" w:lineRule="auto"/>
     </w:pPr>
     <w:rPr>
-      <w:rFonts w:ascii="Calibri" w:hAnsi="Calibri" w:eastAsia="Calibri" w:cs="" w:asciiTheme="minorHAnsi" w:cstheme="minorBidi" w:eastAsiaTheme="minorHAnsi" w:hAnsiTheme="minorHAnsi"/>
-      <w:color w:val="auto"/>
-      <w:kern w:val="0"/>
       <w:sz w:val="22"/>
-      <w:szCs w:val="22"/>
-      <w:lang w:val="pt-BR" w:eastAsia="en-US" w:bidi="ar-SA"/>
     </w:rPr>
   </w:style>
-  <w:style w:type="character" w:styleId="DefaultParagraphFont" w:default="1">
+  <w:style w:type="character" w:default="1" w:styleId="Fontepargpadro">
     <w:name w:val="Default Paragraph Font"/>
     <w:uiPriority w:val="1"/>
     <w:semiHidden/>
     <w:unhideWhenUsed/>
-    <w:qFormat/>
-    <w:rPr/>
+  </w:style>
+  <w:style w:type="table" w:default="1" w:styleId="Tabelanormal">
+    <w:name w:val="Normal Table"/>
+    <w:uiPriority w:val="99"/>
+    <w:semiHidden/>
+    <w:unhideWhenUsed/>
+    <w:tblPr>
+      <w:tblInd w:w="0" w:type="dxa"/>
+      <w:tblCellMar>
+        <w:top w:w="0" w:type="dxa"/>
+        <w:left w:w="108" w:type="dxa"/>
+        <w:bottom w:w="0" w:type="dxa"/>
+        <w:right w:w="108" w:type="dxa"/>
+      </w:tblCellMar>
+    </w:tblPr>
+  </w:style>
+  <w:style w:type="numbering" w:default="1" w:styleId="Semlista">
+    <w:name w:val="No List"/>
+    <w:uiPriority w:val="99"/>
+    <w:semiHidden/>
+    <w:unhideWhenUsed/>
   </w:style>
   <w:style w:type="paragraph" w:styleId="Ttulo">
-    <w:name w:val="Título"/>
+    <w:name w:val="Title"/>
     <w:basedOn w:val="Normal"/>
-    <w:next w:val="Corpodotexto"/>
+    <w:next w:val="Corpodetexto"/>
     <w:qFormat/>
     <w:pPr>
-      <w:keepNext w:val="true"/>
+      <w:keepNext/>
       <w:spacing w:before="240" w:after="120"/>
     </w:pPr>
     <w:rPr>
-      <w:rFonts w:ascii="Liberation Sans" w:hAnsi="Liberation Sans" w:eastAsia="Noto Sans CJK SC Regular" w:cs="Lohit Devanagari"/>
+      <w:rFonts w:ascii="Liberation Sans" w:eastAsia="Noto Sans CJK SC Regular" w:hAnsi="Liberation Sans" w:cs="Lohit Devanagari"/>
       <w:sz w:val="28"/>
       <w:szCs w:val="28"/>
     </w:rPr>
   </w:style>
-  <w:style w:type="paragraph" w:styleId="Corpodotexto">
+  <w:style w:type="paragraph" w:styleId="Corpodetexto">
     <w:name w:val="Body Text"/>
     <w:basedOn w:val="Normal"/>
     <w:pPr>
-      <w:spacing w:lineRule="auto" w:line="276" w:before="0" w:after="140"/>
+      <w:spacing w:after="140" w:line="276" w:lineRule="auto"/>
     </w:pPr>
-    <w:rPr/>
   </w:style>
   <w:style w:type="paragraph" w:styleId="Lista">
     <w:name w:val="List"/>
-    <w:basedOn w:val="Corpodotexto"/>
-    <w:pPr/>
+    <w:basedOn w:val="Corpodetexto"/>
     <w:rPr>
       <w:rFonts w:cs="Lohit Devanagari"/>
     </w:rPr>
   </w:style>
   <w:style w:type="paragraph" w:styleId="Legenda">
-    <w:name w:val="Caption"/>
-    <w:basedOn w:val="Normal"/>
-    <w:qFormat/>
-    <w:pPr>
-      <w:suppressLineNumbers/>
-      <w:spacing w:before="120" w:after="120"/>
-    </w:pPr>
-    <w:rPr>
-      <w:rFonts w:cs="Lohit Devanagari"/>
-      <w:i/>
-      <w:iCs/>
-      <w:sz w:val="24"/>
-      <w:szCs w:val="24"/>
-    </w:rPr>
-  </w:style>
-  <w:style w:type="paragraph" w:styleId="Ndice" w:customStyle="1">
-    <w:name w:val="Índice"/>
-    <w:basedOn w:val="Normal"/>
-    <w:qFormat/>
-    <w:pPr>
-      <w:suppressLineNumbers/>
-    </w:pPr>
-    <w:rPr>
-      <w:rFonts w:cs="Lohit Devanagari"/>
-    </w:rPr>
-  </w:style>
-  <w:style w:type="paragraph" w:styleId="Ttulododocumento">
-    <w:name w:val="Title"/>
-    <w:basedOn w:val="Normal"/>
-    <w:qFormat/>
-    <w:pPr>
-      <w:keepNext w:val="true"/>
-      <w:spacing w:before="240" w:after="120"/>
-    </w:pPr>
-    <w:rPr>
-      <w:rFonts w:ascii="Liberation Sans" w:hAnsi="Liberation Sans" w:eastAsia="Noto Sans CJK SC Regular" w:cs="Lohit Devanagari"/>
-      <w:sz w:val="28"/>
-      <w:szCs w:val="28"/>
-    </w:rPr>
-  </w:style>
-  <w:style w:type="paragraph" w:styleId="Caption">
     <w:name w:val="caption"/>
     <w:basedOn w:val="Normal"/>
     <w:qFormat/>
@@ -649,27 +735,16 @@
       <w:szCs w:val="24"/>
     </w:rPr>
   </w:style>
-  <w:style w:type="numbering" w:styleId="NoList" w:default="1">
-    <w:name w:val="No List"/>
-    <w:uiPriority w:val="99"/>
-    <w:semiHidden/>
-    <w:unhideWhenUsed/>
+  <w:style w:type="paragraph" w:customStyle="1" w:styleId="ndice">
+    <w:name w:val="Índice"/>
+    <w:basedOn w:val="Normal"/>
     <w:qFormat/>
-  </w:style>
-  <w:style w:type="table" w:default="1" w:styleId="Tabelanormal">
-    <w:name w:val="Normal Table"/>
-    <w:uiPriority w:val="99"/>
-    <w:semiHidden/>
-    <w:unhideWhenUsed/>
-    <w:tblPr>
-      <w:tblInd w:w="0" w:type="dxa"/>
-      <w:tblCellMar>
-        <w:top w:w="0" w:type="dxa"/>
-        <w:left w:w="108" w:type="dxa"/>
-        <w:bottom w:w="0" w:type="dxa"/>
-        <w:right w:w="108" w:type="dxa"/>
-      </w:tblCellMar>
-    </w:tblPr>
+    <w:pPr>
+      <w:suppressLineNumbers/>
+    </w:pPr>
+    <w:rPr>
+      <w:rFonts w:cs="Lohit Devanagari"/>
+    </w:rPr>
   </w:style>
 </w:styles>
 </file>

</xml_diff>

<commit_message>
Melhoria na visão do MER
</commit_message>
<xml_diff>
--- a/docs/mer/modelo-descritivo.docx
+++ b/docs/mer/modelo-descritivo.docx
@@ -57,14 +57,7 @@
           <w:rFonts w:ascii="Times New Roman" w:hAnsi="Times New Roman" w:cs="Times New Roman"/>
           <w:sz w:val="24"/>
         </w:rPr>
-        <w:t xml:space="preserve"> possibilita que o usuário possa ler notícias sobre um assunto específico: economia. Para isso o usuário pode ou não estar cadastrado no sistema, mas se estiver, é necessário </w:t>
-      </w:r>
-      <w:r>
-        <w:rPr>
-          <w:rFonts w:ascii="Times New Roman" w:hAnsi="Times New Roman" w:cs="Times New Roman"/>
-          <w:sz w:val="24"/>
-        </w:rPr>
-        <w:t>armazenar: senha, e-mail, idade, data de nascimento e o nome. Todo usuário pode criar ser perfil de investidor, para tê-lo é necessário que ele responda um formulário chamado “</w:t>
+        <w:t xml:space="preserve"> possibilita que o usuário possa ler notícias sobre um assunto específico: economia. Para isso o usuário pode ou não estar cadastrado no sistema, mas se estiver, é necessário armazenar: senha, e-mail, idade, data de nascimento e o nome. Todo usuário pode criar ser perfil de investidor, para tê-lo é necessário que ele responda um formulário chamado “</w:t>
       </w:r>
       <w:proofErr w:type="spellStart"/>
       <w:r>
@@ -81,21 +74,7 @@
           <w:rFonts w:ascii="Times New Roman" w:hAnsi="Times New Roman" w:cs="Times New Roman"/>
           <w:sz w:val="24"/>
         </w:rPr>
-        <w:t>” (conhecido nos bancos como API, Avaliação de Perfil do Investidor),</w:t>
-      </w:r>
-      <w:r>
-        <w:rPr>
-          <w:rFonts w:ascii="Times New Roman" w:hAnsi="Times New Roman" w:cs="Times New Roman"/>
-          <w:sz w:val="24"/>
-        </w:rPr>
-        <w:t xml:space="preserve"> existem quatro possibilidades que podem resultar das respostas do usuário: conservador, moderado, moderado-agressivo ou agressivo. Essa resultante é associada ao usuário previamente cadastrado e dever ser armazenada, mas pode ser modificada a qualquer mom</w:t>
-      </w:r>
-      <w:r>
-        <w:rPr>
-          <w:rFonts w:ascii="Times New Roman" w:hAnsi="Times New Roman" w:cs="Times New Roman"/>
-          <w:sz w:val="24"/>
-        </w:rPr>
-        <w:t>ento.</w:t>
+        <w:t>” (conhecido nos bancos como API, Avaliação de Perfil do Investidor), existem quatro possibilidades que podem resultar das respostas do usuário: conservador, moderado, moderado-agressivo ou agressivo. Essa resultante é associada ao usuário previamente cadastrado e dever ser armazenada, mas pode ser modificada a qualquer momento.</w:t>
       </w:r>
       <w:r>
         <w:rPr>
@@ -116,7 +95,49 @@
           <w:rFonts w:ascii="Times New Roman" w:hAnsi="Times New Roman" w:cs="Times New Roman"/>
           <w:sz w:val="24"/>
         </w:rPr>
-        <w:t xml:space="preserve">escolhas possíveis e o usuário </w:t>
+        <w:t>escolhas possíveis</w:t>
+      </w:r>
+      <w:r>
+        <w:rPr>
+          <w:rFonts w:ascii="Times New Roman" w:hAnsi="Times New Roman" w:cs="Times New Roman"/>
+          <w:sz w:val="24"/>
+        </w:rPr>
+        <w:t>, sendo que cada uma delas t</w:t>
+      </w:r>
+      <w:r>
+        <w:rPr>
+          <w:rFonts w:ascii="Times New Roman" w:hAnsi="Times New Roman" w:cs="Times New Roman"/>
+          <w:sz w:val="24"/>
+        </w:rPr>
+        <w:t>e</w:t>
+      </w:r>
+      <w:r>
+        <w:rPr>
+          <w:rFonts w:ascii="Times New Roman" w:hAnsi="Times New Roman" w:cs="Times New Roman"/>
+          <w:sz w:val="24"/>
+        </w:rPr>
+        <w:t>m</w:t>
+      </w:r>
+      <w:r>
+        <w:rPr>
+          <w:rFonts w:ascii="Times New Roman" w:hAnsi="Times New Roman" w:cs="Times New Roman"/>
+          <w:sz w:val="24"/>
+        </w:rPr>
+        <w:t xml:space="preserve"> </w:t>
+      </w:r>
+      <w:r>
+        <w:rPr>
+          <w:rFonts w:ascii="Times New Roman" w:hAnsi="Times New Roman" w:cs="Times New Roman"/>
+          <w:sz w:val="24"/>
+        </w:rPr>
+        <w:t xml:space="preserve">um peso que influencia no resultado final, </w:t>
+      </w:r>
+      <w:r>
+        <w:rPr>
+          <w:rFonts w:ascii="Times New Roman" w:hAnsi="Times New Roman" w:cs="Times New Roman"/>
+          <w:sz w:val="24"/>
+        </w:rPr>
+        <w:t xml:space="preserve">e o usuário </w:t>
       </w:r>
       <w:r>
         <w:rPr>
@@ -131,6 +152,20 @@
           <w:sz w:val="24"/>
         </w:rPr>
         <w:t xml:space="preserve"> somente</w:t>
+      </w:r>
+      <w:r>
+        <w:rPr>
+          <w:rFonts w:ascii="Times New Roman" w:hAnsi="Times New Roman" w:cs="Times New Roman"/>
+          <w:sz w:val="24"/>
+        </w:rPr>
+        <w:t xml:space="preserve"> um</w:t>
+      </w:r>
+      <w:r>
+        <w:rPr>
+          <w:rFonts w:ascii="Times New Roman" w:hAnsi="Times New Roman" w:cs="Times New Roman"/>
+          <w:sz w:val="24"/>
+        </w:rPr>
+        <w:t>a</w:t>
       </w:r>
       <w:bookmarkStart w:id="0" w:name="_GoBack"/>
       <w:bookmarkEnd w:id="0"/>
@@ -139,21 +174,7 @@
           <w:rFonts w:ascii="Times New Roman" w:hAnsi="Times New Roman" w:cs="Times New Roman"/>
           <w:sz w:val="24"/>
         </w:rPr>
-        <w:t xml:space="preserve"> um</w:t>
-      </w:r>
-      <w:r>
-        <w:rPr>
-          <w:rFonts w:ascii="Times New Roman" w:hAnsi="Times New Roman" w:cs="Times New Roman"/>
-          <w:sz w:val="24"/>
-        </w:rPr>
-        <w:t>a</w:t>
-      </w:r>
-      <w:r>
-        <w:rPr>
-          <w:rFonts w:ascii="Times New Roman" w:hAnsi="Times New Roman" w:cs="Times New Roman"/>
-          <w:sz w:val="24"/>
-        </w:rPr>
-        <w:t xml:space="preserve"> delas.</w:t>
+        <w:t>.</w:t>
       </w:r>
     </w:p>
     <w:p>
@@ -175,28 +196,7 @@
           <w:rFonts w:ascii="Times New Roman" w:hAnsi="Times New Roman" w:cs="Times New Roman"/>
           <w:sz w:val="24"/>
         </w:rPr>
-        <w:t xml:space="preserve"> contém um dicionário que pode ser consultado por qualquer usuário caso ele tenha qualquer dúvida sobre algum termo econômico, sendo necessário guardar a quantidade de pesquisas que uma determinada palavra. As palavras desse dicionário deve</w:t>
-      </w:r>
-      <w:r>
-        <w:rPr>
-          <w:rFonts w:ascii="Times New Roman" w:hAnsi="Times New Roman" w:cs="Times New Roman"/>
-          <w:sz w:val="24"/>
-        </w:rPr>
-        <w:t>m ser armazenadas e associadas a um link que redireciona para uma página que conterá a explicação do sentido denotativo. Um usuário pode solicitar que certa palavra seja colocada no dicionário caso ela não esteja presente. Para o cadastro de palavras o usu</w:t>
-      </w:r>
-      <w:r>
-        <w:rPr>
-          <w:rFonts w:ascii="Times New Roman" w:hAnsi="Times New Roman" w:cs="Times New Roman"/>
-          <w:sz w:val="24"/>
-        </w:rPr>
-        <w:t>ário deve informar a palavra em si, uma descrição e possíveis fontes que prova seu sentido. O usuário pode solicitar que certa palavra já cadastrada no sistema tenha seu sentido modificado, para isso ele deve informar a palavra, uma descrição do porquê dev</w:t>
-      </w:r>
-      <w:r>
-        <w:rPr>
-          <w:rFonts w:ascii="Times New Roman" w:hAnsi="Times New Roman" w:cs="Times New Roman"/>
-          <w:sz w:val="24"/>
-        </w:rPr>
-        <w:t>e haver essa modificação e possíveis fontes para serem consultadas.</w:t>
+        <w:t xml:space="preserve"> contém um dicionário que pode ser consultado por qualquer usuário caso ele tenha qualquer dúvida sobre algum termo econômico, sendo necessário guardar a quantidade de pesquisas que uma determinada palavra. As palavras desse dicionário devem ser armazenadas e associadas a um link que redireciona para uma página que conterá a explicação do sentido denotativo. Um usuário pode solicitar que certa palavra seja colocada no dicionário caso ela não esteja presente. Para o cadastro de palavras o usuário deve informar a palavra em si, uma descrição e possíveis fontes que prova seu sentido. O usuário pode solicitar que certa palavra já cadastrada no sistema tenha seu sentido modificado, para isso ele deve informar a palavra, uma descrição do porquê deve haver essa modificação e possíveis fontes para serem consultadas.</w:t>
       </w:r>
     </w:p>
     <w:p>
@@ -209,14 +209,7 @@
           <w:rFonts w:ascii="Times New Roman" w:hAnsi="Times New Roman" w:cs="Times New Roman"/>
           <w:sz w:val="24"/>
         </w:rPr>
-        <w:t>Toda notícia contém comentários, curtidas, link que redireciona para ela e um ID. Todo comentário tem uma data e hora, curtidas, quem e o que comentou, além das respostas que também são ou</w:t>
-      </w:r>
-      <w:r>
-        <w:rPr>
-          <w:rFonts w:ascii="Times New Roman" w:hAnsi="Times New Roman" w:cs="Times New Roman"/>
-          <w:sz w:val="24"/>
-        </w:rPr>
-        <w:t>tros comentários.</w:t>
+        <w:t>Toda notícia contém comentários, curtidas, link que redireciona para ela e um ID. Todo comentário tem uma data e hora, curtidas, quem e o que comentou, além das respostas que também são outros comentários.</w:t>
       </w:r>
     </w:p>
     <w:p>
@@ -229,14 +222,15 @@
           <w:rFonts w:ascii="Times New Roman" w:hAnsi="Times New Roman" w:cs="Times New Roman"/>
           <w:sz w:val="24"/>
         </w:rPr>
-        <w:t>O portal também possibilita que o usuário faça simulações de investimentos, nele deve ser armazenado o valor inicial, atual (sendo este o resultado das variações durante um determinado período), data de início da simulação, de fim (que de</w:t>
-      </w:r>
-      <w:r>
-        <w:rPr>
-          <w:rFonts w:ascii="Times New Roman" w:hAnsi="Times New Roman" w:cs="Times New Roman"/>
-          <w:sz w:val="24"/>
-        </w:rPr>
-        <w:t xml:space="preserve">pende do tipo de investimento que o usuário escolheu) e o tipo (poupança, bolsa, tesouro </w:t>
+        <w:t xml:space="preserve">O portal também possibilita que o usuário faça simulações de investimentos, nele deve ser armazenado o valor inicial, atual (sendo este o resultado das variações durante um determinado período), data de início da simulação, de fim (que depende do tipo de </w:t>
+      </w:r>
+      <w:r>
+        <w:rPr>
+          <w:rFonts w:ascii="Times New Roman" w:hAnsi="Times New Roman" w:cs="Times New Roman"/>
+          <w:sz w:val="24"/>
+        </w:rPr>
+        <w:lastRenderedPageBreak/>
+        <w:t xml:space="preserve">investimento que o usuário escolheu) e o tipo (poupança, bolsa, tesouro </w:t>
       </w:r>
       <w:proofErr w:type="spellStart"/>
       <w:r>
@@ -384,6 +378,7 @@
     <w:lsdException w:name="HTML Sample" w:semiHidden="1" w:unhideWhenUsed="1"/>
     <w:lsdException w:name="HTML Typewriter" w:semiHidden="1" w:unhideWhenUsed="1"/>
     <w:lsdException w:name="HTML Variable" w:semiHidden="1" w:unhideWhenUsed="1"/>
+    <w:lsdException w:name="Normal Table" w:semiHidden="1" w:unhideWhenUsed="1"/>
     <w:lsdException w:name="annotation subject" w:semiHidden="1" w:unhideWhenUsed="1"/>
     <w:lsdException w:name="No List" w:semiHidden="1" w:unhideWhenUsed="1"/>
     <w:lsdException w:name="Outline List 1" w:semiHidden="1" w:unhideWhenUsed="1"/>
@@ -430,8 +425,10 @@
     <w:lsdException w:name="Table Subtle 2" w:semiHidden="1" w:unhideWhenUsed="1"/>
     <w:lsdException w:name="Table Web 1" w:semiHidden="1" w:unhideWhenUsed="1"/>
     <w:lsdException w:name="Table Web 2" w:semiHidden="1" w:unhideWhenUsed="1"/>
+    <w:lsdException w:name="Table Web 3" w:semiHidden="1" w:unhideWhenUsed="1"/>
     <w:lsdException w:name="Balloon Text" w:semiHidden="1" w:unhideWhenUsed="1"/>
     <w:lsdException w:name="Table Grid" w:uiPriority="39"/>
+    <w:lsdException w:name="Table Theme" w:semiHidden="1" w:unhideWhenUsed="1"/>
     <w:lsdException w:name="Placeholder Text" w:semiHidden="1"/>
     <w:lsdException w:name="No Spacing" w:uiPriority="1" w:qFormat="1"/>
     <w:lsdException w:name="Light Shading" w:uiPriority="60"/>

</xml_diff>

<commit_message>
Início da visão de dados e alteração no modelo descritivo do MER
</commit_message>
<xml_diff>
--- a/docs/mer/modelo-descritivo.docx
+++ b/docs/mer/modelo-descritivo.docx
@@ -167,8 +167,6 @@
         </w:rPr>
         <w:t>a</w:t>
       </w:r>
-      <w:bookmarkStart w:id="0" w:name="_GoBack"/>
-      <w:bookmarkEnd w:id="0"/>
       <w:r>
         <w:rPr>
           <w:rFonts w:ascii="Times New Roman" w:hAnsi="Times New Roman" w:cs="Times New Roman"/>
@@ -196,7 +194,23 @@
           <w:rFonts w:ascii="Times New Roman" w:hAnsi="Times New Roman" w:cs="Times New Roman"/>
           <w:sz w:val="24"/>
         </w:rPr>
-        <w:t xml:space="preserve"> contém um dicionário que pode ser consultado por qualquer usuário caso ele tenha qualquer dúvida sobre algum termo econômico, sendo necessário guardar a quantidade de pesquisas que uma determinada palavra. As palavras desse dicionário devem ser armazenadas e associadas a um link que redireciona para uma página que conterá a explicação do sentido denotativo. Um usuário pode solicitar que certa palavra seja colocada no dicionário caso ela não esteja presente. Para o cadastro de palavras o usuário deve informar a palavra em si, uma descrição e possíveis fontes que prova seu sentido. O usuário pode solicitar que certa palavra já cadastrada no sistema tenha seu sentido modificado, para isso ele deve informar a palavra, uma descrição do porquê deve haver essa modificação e possíveis fontes para serem consultadas.</w:t>
+        <w:t xml:space="preserve"> contém um dicionário que pode ser consultado por qualquer usuário caso ele tenha qualquer dúvida sobre algum termo econômico, sendo necessário guardar a quantidade de pesquisas que uma determinada palavra. As palavras desse dicionário </w:t>
+      </w:r>
+      <w:bookmarkStart w:id="0" w:name="_GoBack"/>
+      <w:bookmarkEnd w:id="0"/>
+      <w:r>
+        <w:rPr>
+          <w:rFonts w:ascii="Times New Roman" w:hAnsi="Times New Roman" w:cs="Times New Roman"/>
+          <w:sz w:val="24"/>
+        </w:rPr>
+        <w:t>têm uma</w:t>
+      </w:r>
+      <w:r>
+        <w:rPr>
+          <w:rFonts w:ascii="Times New Roman" w:hAnsi="Times New Roman" w:cs="Times New Roman"/>
+          <w:sz w:val="24"/>
+        </w:rPr>
+        <w:t xml:space="preserve"> explicação do sentido denotativo. Um usuário pode solicitar que certa palavra seja colocada no dicionário caso ela não esteja presente. Para o cadastro de palavras o usuário deve informar a palavra em si, uma descrição e possíveis fontes que prova seu sentido. O usuário pode solicitar que certa palavra já cadastrada no sistema tenha seu sentido modificado, para isso ele deve informar a palavra, uma descrição do porquê deve haver essa modificação e possíveis fontes para serem consultadas.</w:t>
       </w:r>
     </w:p>
     <w:p>
@@ -222,15 +236,7 @@
           <w:rFonts w:ascii="Times New Roman" w:hAnsi="Times New Roman" w:cs="Times New Roman"/>
           <w:sz w:val="24"/>
         </w:rPr>
-        <w:t xml:space="preserve">O portal também possibilita que o usuário faça simulações de investimentos, nele deve ser armazenado o valor inicial, atual (sendo este o resultado das variações durante um determinado período), data de início da simulação, de fim (que depende do tipo de </w:t>
-      </w:r>
-      <w:r>
-        <w:rPr>
-          <w:rFonts w:ascii="Times New Roman" w:hAnsi="Times New Roman" w:cs="Times New Roman"/>
-          <w:sz w:val="24"/>
-        </w:rPr>
-        <w:lastRenderedPageBreak/>
-        <w:t xml:space="preserve">investimento que o usuário escolheu) e o tipo (poupança, bolsa, tesouro </w:t>
+        <w:t xml:space="preserve">O portal também possibilita que o usuário faça simulações de investimentos, nele deve ser armazenado o valor inicial, atual (sendo este o resultado das variações durante um determinado período), data de início da simulação, de fim (que depende do tipo de investimento que o usuário escolheu) e o tipo (poupança, bolsa, tesouro </w:t>
       </w:r>
       <w:proofErr w:type="spellStart"/>
       <w:r>

</xml_diff>

<commit_message>
Correção do modelo descritivo do MER
</commit_message>
<xml_diff>
--- a/docs/mer/modelo-descritivo.docx
+++ b/docs/mer/modelo-descritivo.docx
@@ -196,8 +196,6 @@
         </w:rPr>
         <w:t xml:space="preserve"> contém um dicionário que pode ser consultado por qualquer usuário caso ele tenha qualquer dúvida sobre algum termo econômico, sendo necessário guardar a quantidade de pesquisas que uma determinada palavra. As palavras desse dicionário </w:t>
       </w:r>
-      <w:bookmarkStart w:id="0" w:name="_GoBack"/>
-      <w:bookmarkEnd w:id="0"/>
       <w:r>
         <w:rPr>
           <w:rFonts w:ascii="Times New Roman" w:hAnsi="Times New Roman" w:cs="Times New Roman"/>
@@ -223,7 +221,105 @@
           <w:rFonts w:ascii="Times New Roman" w:hAnsi="Times New Roman" w:cs="Times New Roman"/>
           <w:sz w:val="24"/>
         </w:rPr>
-        <w:t>Toda notícia contém comentários, curtidas, link que redireciona para ela e um ID. Todo comentário tem uma data e hora, curtidas, quem e o que comentou, além das respostas que também são outros comentários.</w:t>
+        <w:t>Toda notícia contém comentários, curtidas</w:t>
+      </w:r>
+      <w:r>
+        <w:rPr>
+          <w:rFonts w:ascii="Times New Roman" w:hAnsi="Times New Roman" w:cs="Times New Roman"/>
+          <w:sz w:val="24"/>
+        </w:rPr>
+        <w:t xml:space="preserve"> e</w:t>
+      </w:r>
+      <w:r>
+        <w:rPr>
+          <w:rFonts w:ascii="Times New Roman" w:hAnsi="Times New Roman" w:cs="Times New Roman"/>
+          <w:sz w:val="24"/>
+        </w:rPr>
+        <w:t xml:space="preserve"> não curtidas</w:t>
+      </w:r>
+      <w:r>
+        <w:rPr>
+          <w:rFonts w:ascii="Times New Roman" w:hAnsi="Times New Roman" w:cs="Times New Roman"/>
+          <w:sz w:val="24"/>
+        </w:rPr>
+        <w:t>, link que redireciona para ela e um ID</w:t>
+      </w:r>
+      <w:r>
+        <w:rPr>
+          <w:rFonts w:ascii="Times New Roman" w:hAnsi="Times New Roman" w:cs="Times New Roman"/>
+          <w:sz w:val="24"/>
+        </w:rPr>
+        <w:t xml:space="preserve">, localidade, fonte, </w:t>
+      </w:r>
+      <w:r>
+        <w:rPr>
+          <w:rFonts w:ascii="Times New Roman" w:hAnsi="Times New Roman" w:cs="Times New Roman"/>
+          <w:sz w:val="24"/>
+        </w:rPr>
+        <w:t>descrição, manchete, fonte, link para a imagem</w:t>
+      </w:r>
+      <w:r>
+        <w:rPr>
+          <w:rFonts w:ascii="Times New Roman" w:hAnsi="Times New Roman" w:cs="Times New Roman"/>
+          <w:sz w:val="24"/>
+        </w:rPr>
+        <w:t xml:space="preserve"> e, em alguns cas</w:t>
+      </w:r>
+      <w:r>
+        <w:rPr>
+          <w:rFonts w:ascii="Times New Roman" w:hAnsi="Times New Roman" w:cs="Times New Roman"/>
+          <w:sz w:val="24"/>
+        </w:rPr>
+        <w:t>os, o conteúdo</w:t>
+      </w:r>
+      <w:r>
+        <w:rPr>
+          <w:rFonts w:ascii="Times New Roman" w:hAnsi="Times New Roman" w:cs="Times New Roman"/>
+          <w:sz w:val="24"/>
+        </w:rPr>
+        <w:t>.</w:t>
+      </w:r>
+      <w:r>
+        <w:rPr>
+          <w:rFonts w:ascii="Times New Roman" w:hAnsi="Times New Roman" w:cs="Times New Roman"/>
+          <w:sz w:val="24"/>
+        </w:rPr>
+        <w:t xml:space="preserve"> Para </w:t>
+      </w:r>
+      <w:r>
+        <w:rPr>
+          <w:rFonts w:ascii="Times New Roman" w:hAnsi="Times New Roman" w:cs="Times New Roman"/>
+          <w:sz w:val="24"/>
+        </w:rPr>
+        <w:t xml:space="preserve">escolher qual notícia ficará em destaque, </w:t>
+      </w:r>
+      <w:r>
+        <w:rPr>
+          <w:rFonts w:ascii="Times New Roman" w:hAnsi="Times New Roman" w:cs="Times New Roman"/>
+          <w:sz w:val="24"/>
+        </w:rPr>
+        <w:t xml:space="preserve">a quantidade de curtidas, de comentários e cliques aumentam o engajamento, quanto maior </w:t>
+      </w:r>
+      <w:r>
+        <w:rPr>
+          <w:rFonts w:ascii="Times New Roman" w:hAnsi="Times New Roman" w:cs="Times New Roman"/>
+          <w:sz w:val="24"/>
+        </w:rPr>
+        <w:t>mais provável que seja destaque</w:t>
+      </w:r>
+      <w:r>
+        <w:rPr>
+          <w:rFonts w:ascii="Times New Roman" w:hAnsi="Times New Roman" w:cs="Times New Roman"/>
+          <w:sz w:val="24"/>
+        </w:rPr>
+        <w:t>.</w:t>
+      </w:r>
+      <w:r>
+        <w:rPr>
+          <w:rFonts w:ascii="Times New Roman" w:hAnsi="Times New Roman" w:cs="Times New Roman"/>
+          <w:sz w:val="24"/>
+        </w:rPr>
+        <w:t xml:space="preserve"> Todo comentário tem uma data e hora, curtidas, quem e o que comentou, além das respostas que também são outros comentários.</w:t>
       </w:r>
     </w:p>
     <w:p>
@@ -236,24 +332,60 @@
           <w:rFonts w:ascii="Times New Roman" w:hAnsi="Times New Roman" w:cs="Times New Roman"/>
           <w:sz w:val="24"/>
         </w:rPr>
-        <w:t xml:space="preserve">O portal também possibilita que o usuário faça simulações de investimentos, nele deve ser armazenado o valor inicial, atual (sendo este o resultado das variações durante um determinado período), data de início da simulação, de fim (que depende do tipo de investimento que o usuário escolheu) e o tipo (poupança, bolsa, tesouro </w:t>
-      </w:r>
-      <w:proofErr w:type="spellStart"/>
-      <w:r>
-        <w:rPr>
-          <w:rFonts w:ascii="Times New Roman" w:hAnsi="Times New Roman" w:cs="Times New Roman"/>
-          <w:sz w:val="24"/>
-        </w:rPr>
-        <w:t>etc</w:t>
-      </w:r>
-      <w:proofErr w:type="spellEnd"/>
-      <w:r>
-        <w:rPr>
-          <w:rFonts w:ascii="Times New Roman" w:hAnsi="Times New Roman" w:cs="Times New Roman"/>
-          <w:sz w:val="24"/>
-        </w:rPr>
-        <w:t>) que deve armazenar a descrição, rendimento e o período que vai render.</w:t>
-      </w:r>
+        <w:t xml:space="preserve">O portal também possibilita que o usuário faça simulações de investimentos, nele deve ser armazenado o valor inicial, atual (sendo este o resultado das variações durante um </w:t>
+      </w:r>
+      <w:r>
+        <w:rPr>
+          <w:rFonts w:ascii="Times New Roman" w:hAnsi="Times New Roman" w:cs="Times New Roman"/>
+          <w:sz w:val="24"/>
+        </w:rPr>
+        <w:lastRenderedPageBreak/>
+        <w:t>determinado período), data de início da simulação</w:t>
+      </w:r>
+      <w:r>
+        <w:rPr>
+          <w:rFonts w:ascii="Times New Roman" w:hAnsi="Times New Roman" w:cs="Times New Roman"/>
+          <w:sz w:val="24"/>
+        </w:rPr>
+        <w:t>. Toda simulação</w:t>
+      </w:r>
+      <w:r>
+        <w:rPr>
+          <w:rFonts w:ascii="Times New Roman" w:hAnsi="Times New Roman" w:cs="Times New Roman"/>
+          <w:sz w:val="24"/>
+        </w:rPr>
+        <w:t xml:space="preserve"> é de um investimento, </w:t>
+      </w:r>
+      <w:r>
+        <w:rPr>
+          <w:rFonts w:ascii="Times New Roman" w:hAnsi="Times New Roman" w:cs="Times New Roman"/>
+          <w:sz w:val="24"/>
+        </w:rPr>
+        <w:t>que tem um nome, uma descrição,</w:t>
+      </w:r>
+      <w:r>
+        <w:rPr>
+          <w:rFonts w:ascii="Times New Roman" w:hAnsi="Times New Roman" w:cs="Times New Roman"/>
+          <w:sz w:val="24"/>
+        </w:rPr>
+        <w:t xml:space="preserve"> grupo, período</w:t>
+      </w:r>
+      <w:r>
+        <w:rPr>
+          <w:rFonts w:ascii="Times New Roman" w:hAnsi="Times New Roman" w:cs="Times New Roman"/>
+          <w:sz w:val="24"/>
+        </w:rPr>
+        <w:t xml:space="preserve">, rendimento e a quantidade de simulações daquele investimento para </w:t>
+      </w:r>
+      <w:r>
+        <w:rPr>
+          <w:rFonts w:ascii="Times New Roman" w:hAnsi="Times New Roman" w:cs="Times New Roman"/>
+          <w:sz w:val="24"/>
+        </w:rPr>
+        <w:t>que se possa ter uma noção dos interesses dos usuários.</w:t>
+      </w:r>
+      <w:bookmarkStart w:id="0" w:name="_GoBack"/>
+      <w:bookmarkEnd w:id="0"/>
     </w:p>
     <w:sectPr>
       <w:pgSz w:w="11906" w:h="16838"/>

</xml_diff>

<commit_message>
Correção da visão do perfil econômico do MER
</commit_message>
<xml_diff>
--- a/docs/mer/modelo-descritivo.docx
+++ b/docs/mer/modelo-descritivo.docx
@@ -57,7 +57,35 @@
           <w:rFonts w:ascii="Times New Roman" w:hAnsi="Times New Roman" w:cs="Times New Roman"/>
           <w:sz w:val="24"/>
         </w:rPr>
-        <w:t xml:space="preserve"> possibilita que o usuário possa ler notícias sobre um assunto específico: economia. Para isso o usuário pode ou não estar cadastrado no sistema, mas se estiver, é necessário armazenar: senha, e-mail, idade, data de nascimento e o nome. Todo usuário pode criar ser perfil de investidor, para tê-lo é necessário que ele responda um formulário chamado “</w:t>
+        <w:t xml:space="preserve"> possibilita que o usuário possa ler notícias sobre um assunto específico: economia. Para isso o usuário pode ou não estar cadastrado no sistema, mas se estiver, é necessário armazenar: senha, e-mail, idade, data de nascimento</w:t>
+      </w:r>
+      <w:r>
+        <w:rPr>
+          <w:rFonts w:ascii="Times New Roman" w:hAnsi="Times New Roman" w:cs="Times New Roman"/>
+          <w:sz w:val="24"/>
+        </w:rPr>
+        <w:t xml:space="preserve">, </w:t>
+      </w:r>
+      <w:r>
+        <w:rPr>
+          <w:rFonts w:ascii="Times New Roman" w:hAnsi="Times New Roman" w:cs="Times New Roman"/>
+          <w:sz w:val="24"/>
+        </w:rPr>
+        <w:t>o nome</w:t>
+      </w:r>
+      <w:r>
+        <w:rPr>
+          <w:rFonts w:ascii="Times New Roman" w:hAnsi="Times New Roman" w:cs="Times New Roman"/>
+          <w:sz w:val="24"/>
+        </w:rPr>
+        <w:t xml:space="preserve"> e a data de cadastro</w:t>
+      </w:r>
+      <w:r>
+        <w:rPr>
+          <w:rFonts w:ascii="Times New Roman" w:hAnsi="Times New Roman" w:cs="Times New Roman"/>
+          <w:sz w:val="24"/>
+        </w:rPr>
+        <w:t>. Todo usuário pode criar ser perfil de investidor, para tê-lo é necessário que ele responda um formulário chamado “</w:t>
       </w:r>
       <w:proofErr w:type="spellStart"/>
       <w:r>
@@ -130,7 +158,30 @@
           <w:rFonts w:ascii="Times New Roman" w:hAnsi="Times New Roman" w:cs="Times New Roman"/>
           <w:sz w:val="24"/>
         </w:rPr>
-        <w:t xml:space="preserve">um peso que influencia no resultado final, </w:t>
+        <w:t xml:space="preserve">um peso que influencia no </w:t>
+      </w:r>
+      <w:r>
+        <w:rPr>
+          <w:rFonts w:ascii="Times New Roman" w:hAnsi="Times New Roman" w:cs="Times New Roman"/>
+          <w:sz w:val="24"/>
+        </w:rPr>
+        <w:t>re</w:t>
+      </w:r>
+      <w:bookmarkStart w:id="0" w:name="_GoBack"/>
+      <w:bookmarkEnd w:id="0"/>
+      <w:r>
+        <w:rPr>
+          <w:rFonts w:ascii="Times New Roman" w:hAnsi="Times New Roman" w:cs="Times New Roman"/>
+          <w:sz w:val="24"/>
+        </w:rPr>
+        <w:t>sultado</w:t>
+      </w:r>
+      <w:r>
+        <w:rPr>
+          <w:rFonts w:ascii="Times New Roman" w:hAnsi="Times New Roman" w:cs="Times New Roman"/>
+          <w:sz w:val="24"/>
+        </w:rPr>
+        <w:t xml:space="preserve">, </w:t>
       </w:r>
       <w:r>
         <w:rPr>
@@ -173,6 +224,13 @@
           <w:sz w:val="24"/>
         </w:rPr>
         <w:t>.</w:t>
+      </w:r>
+      <w:r>
+        <w:rPr>
+          <w:rFonts w:ascii="Times New Roman" w:hAnsi="Times New Roman" w:cs="Times New Roman"/>
+          <w:sz w:val="24"/>
+        </w:rPr>
+        <w:t xml:space="preserve"> Toda pergunta do formulário tem um id e uma descrição, e toda possível resposta tem um id, uma descrição e uma característica que definirá o resultado.</w:t>
       </w:r>
     </w:p>
     <w:p>
@@ -332,15 +390,8 @@
           <w:rFonts w:ascii="Times New Roman" w:hAnsi="Times New Roman" w:cs="Times New Roman"/>
           <w:sz w:val="24"/>
         </w:rPr>
-        <w:t xml:space="preserve">O portal também possibilita que o usuário faça simulações de investimentos, nele deve ser armazenado o valor inicial, atual (sendo este o resultado das variações durante um </w:t>
-      </w:r>
-      <w:r>
-        <w:rPr>
-          <w:rFonts w:ascii="Times New Roman" w:hAnsi="Times New Roman" w:cs="Times New Roman"/>
-          <w:sz w:val="24"/>
-        </w:rPr>
         <w:lastRenderedPageBreak/>
-        <w:t>determinado período), data de início da simulação</w:t>
+        <w:t>O portal também possibilita que o usuário faça simulações de investimentos, nele deve ser armazenado o valor inicial, atual (sendo este o resultado das variações durante um determinado período), data de início da simulação</w:t>
       </w:r>
       <w:r>
         <w:rPr>
@@ -384,8 +435,6 @@
         </w:rPr>
         <w:t>que se possa ter uma noção dos interesses dos usuários.</w:t>
       </w:r>
-      <w:bookmarkStart w:id="0" w:name="_GoBack"/>
-      <w:bookmarkEnd w:id="0"/>
     </w:p>
     <w:sectPr>
       <w:pgSz w:w="11906" w:h="16838"/>

</xml_diff>

<commit_message>
Correção no Modelo Descritivo do MER
</commit_message>
<xml_diff>
--- a/docs/mer/modelo-descritivo.docx
+++ b/docs/mer/modelo-descritivo.docx
@@ -41,15 +41,44 @@
           <w:rFonts w:ascii="Times New Roman" w:hAnsi="Times New Roman" w:cs="Times New Roman"/>
           <w:sz w:val="24"/>
         </w:rPr>
-        <w:t xml:space="preserve">O portal de notícias </w:t>
+        <w:t>O portal de notícias EconoMundi possibilita que o usuário possa ler notícias sobre um assunto específico: economia. Para isso o usuário pode ou não estar cadastrado no sistema, mas se estiver, é necessário armazenar: senha, e-mail, idade, data de nascimento</w:t>
+      </w:r>
+      <w:r>
+        <w:rPr>
+          <w:rFonts w:ascii="Times New Roman" w:hAnsi="Times New Roman" w:cs="Times New Roman"/>
+          <w:sz w:val="24"/>
+        </w:rPr>
+        <w:t xml:space="preserve">, </w:t>
+      </w:r>
+      <w:r>
+        <w:rPr>
+          <w:rFonts w:ascii="Times New Roman" w:hAnsi="Times New Roman" w:cs="Times New Roman"/>
+          <w:sz w:val="24"/>
+        </w:rPr>
+        <w:t>o nome</w:t>
+      </w:r>
+      <w:r>
+        <w:rPr>
+          <w:rFonts w:ascii="Times New Roman" w:hAnsi="Times New Roman" w:cs="Times New Roman"/>
+          <w:sz w:val="24"/>
+        </w:rPr>
+        <w:t xml:space="preserve"> e a data de cadastro</w:t>
+      </w:r>
+      <w:r>
+        <w:rPr>
+          <w:rFonts w:ascii="Times New Roman" w:hAnsi="Times New Roman" w:cs="Times New Roman"/>
+          <w:sz w:val="24"/>
+        </w:rPr>
+        <w:t>. Todo usuário pode criar ser perfil de investidor, para tê-lo é necessário que ele responda um formulário chamado “</w:t>
       </w:r>
       <w:proofErr w:type="spellStart"/>
       <w:r>
         <w:rPr>
           <w:rFonts w:ascii="Times New Roman" w:hAnsi="Times New Roman" w:cs="Times New Roman"/>
-          <w:sz w:val="24"/>
-        </w:rPr>
-        <w:t>EconoMundi</w:t>
+          <w:i/>
+          <w:sz w:val="24"/>
+        </w:rPr>
+        <w:t>suitability</w:t>
       </w:r>
       <w:proofErr w:type="spellEnd"/>
       <w:r>
@@ -57,171 +86,16 @@
           <w:rFonts w:ascii="Times New Roman" w:hAnsi="Times New Roman" w:cs="Times New Roman"/>
           <w:sz w:val="24"/>
         </w:rPr>
-        <w:t xml:space="preserve"> possibilita que o usuário possa ler notícias sobre um assunto específico: economia. Para isso o usuário pode ou não estar cadastrado no sistema, mas se estiver, é necessário armazenar: senha, e-mail, idade, data de nascimento</w:t>
-      </w:r>
-      <w:r>
-        <w:rPr>
-          <w:rFonts w:ascii="Times New Roman" w:hAnsi="Times New Roman" w:cs="Times New Roman"/>
-          <w:sz w:val="24"/>
-        </w:rPr>
-        <w:t xml:space="preserve">, </w:t>
-      </w:r>
-      <w:r>
-        <w:rPr>
-          <w:rFonts w:ascii="Times New Roman" w:hAnsi="Times New Roman" w:cs="Times New Roman"/>
-          <w:sz w:val="24"/>
-        </w:rPr>
-        <w:t>o nome</w:t>
-      </w:r>
-      <w:r>
-        <w:rPr>
-          <w:rFonts w:ascii="Times New Roman" w:hAnsi="Times New Roman" w:cs="Times New Roman"/>
-          <w:sz w:val="24"/>
-        </w:rPr>
-        <w:t xml:space="preserve"> e a data de cadastro</w:t>
-      </w:r>
-      <w:r>
-        <w:rPr>
-          <w:rFonts w:ascii="Times New Roman" w:hAnsi="Times New Roman" w:cs="Times New Roman"/>
-          <w:sz w:val="24"/>
-        </w:rPr>
-        <w:t>. Todo usuário pode criar ser perfil de investidor, para tê-lo é necessário que ele responda um formulário chamado “</w:t>
-      </w:r>
-      <w:proofErr w:type="spellStart"/>
-      <w:r>
-        <w:rPr>
-          <w:rFonts w:ascii="Times New Roman" w:hAnsi="Times New Roman" w:cs="Times New Roman"/>
-          <w:i/>
-          <w:sz w:val="24"/>
-        </w:rPr>
-        <w:t>suitability</w:t>
-      </w:r>
-      <w:proofErr w:type="spellEnd"/>
-      <w:r>
-        <w:rPr>
-          <w:rFonts w:ascii="Times New Roman" w:hAnsi="Times New Roman" w:cs="Times New Roman"/>
-          <w:sz w:val="24"/>
-        </w:rPr>
-        <w:t>” (conhecido nos bancos como API, Avaliação de Perfil do Investidor), existem quatro possibilidades que podem resultar das respostas do usuário: conservador, moderado, moderado-agressivo ou agressivo. Essa resultante é associada ao usuário previamente cadastrado e dever ser armazenada, mas pode ser modificada a qualquer momento.</w:t>
-      </w:r>
-      <w:r>
-        <w:rPr>
-          <w:rFonts w:ascii="Times New Roman" w:hAnsi="Times New Roman" w:cs="Times New Roman"/>
-          <w:sz w:val="24"/>
-        </w:rPr>
-        <w:t xml:space="preserve"> Todo formulário possui </w:t>
-      </w:r>
-      <w:r>
-        <w:rPr>
-          <w:rFonts w:ascii="Times New Roman" w:hAnsi="Times New Roman" w:cs="Times New Roman"/>
-          <w:sz w:val="24"/>
-        </w:rPr>
-        <w:t xml:space="preserve">várias perguntas e cada uma destas possuem de 4 a 5 </w:t>
-      </w:r>
-      <w:r>
-        <w:rPr>
-          <w:rFonts w:ascii="Times New Roman" w:hAnsi="Times New Roman" w:cs="Times New Roman"/>
-          <w:sz w:val="24"/>
-        </w:rPr>
-        <w:t>escolhas possíveis</w:t>
-      </w:r>
-      <w:r>
-        <w:rPr>
-          <w:rFonts w:ascii="Times New Roman" w:hAnsi="Times New Roman" w:cs="Times New Roman"/>
-          <w:sz w:val="24"/>
-        </w:rPr>
-        <w:t>, sendo que cada uma delas t</w:t>
-      </w:r>
-      <w:r>
-        <w:rPr>
-          <w:rFonts w:ascii="Times New Roman" w:hAnsi="Times New Roman" w:cs="Times New Roman"/>
-          <w:sz w:val="24"/>
-        </w:rPr>
-        <w:t>e</w:t>
-      </w:r>
-      <w:r>
-        <w:rPr>
-          <w:rFonts w:ascii="Times New Roman" w:hAnsi="Times New Roman" w:cs="Times New Roman"/>
-          <w:sz w:val="24"/>
-        </w:rPr>
-        <w:t>m</w:t>
-      </w:r>
-      <w:r>
-        <w:rPr>
-          <w:rFonts w:ascii="Times New Roman" w:hAnsi="Times New Roman" w:cs="Times New Roman"/>
-          <w:sz w:val="24"/>
-        </w:rPr>
-        <w:t xml:space="preserve"> </w:t>
-      </w:r>
-      <w:r>
-        <w:rPr>
-          <w:rFonts w:ascii="Times New Roman" w:hAnsi="Times New Roman" w:cs="Times New Roman"/>
-          <w:sz w:val="24"/>
-        </w:rPr>
-        <w:t xml:space="preserve">um peso que influencia no </w:t>
-      </w:r>
-      <w:r>
-        <w:rPr>
-          <w:rFonts w:ascii="Times New Roman" w:hAnsi="Times New Roman" w:cs="Times New Roman"/>
-          <w:sz w:val="24"/>
-        </w:rPr>
-        <w:t>resultado</w:t>
-      </w:r>
-      <w:r>
-        <w:rPr>
-          <w:rFonts w:ascii="Times New Roman" w:hAnsi="Times New Roman" w:cs="Times New Roman"/>
-          <w:sz w:val="24"/>
-        </w:rPr>
-        <w:t xml:space="preserve">, </w:t>
-      </w:r>
-      <w:r>
-        <w:rPr>
-          <w:rFonts w:ascii="Times New Roman" w:hAnsi="Times New Roman" w:cs="Times New Roman"/>
-          <w:sz w:val="24"/>
-        </w:rPr>
-        <w:t xml:space="preserve">e o usuário </w:t>
-      </w:r>
-      <w:r>
-        <w:rPr>
-          <w:rFonts w:ascii="Times New Roman" w:hAnsi="Times New Roman" w:cs="Times New Roman"/>
-          <w:sz w:val="24"/>
-        </w:rPr>
-        <w:t>seleciona</w:t>
-      </w:r>
-      <w:r>
-        <w:rPr>
-          <w:rFonts w:ascii="Times New Roman" w:hAnsi="Times New Roman" w:cs="Times New Roman"/>
-          <w:sz w:val="24"/>
-        </w:rPr>
-        <w:t xml:space="preserve"> somente</w:t>
-      </w:r>
-      <w:r>
-        <w:rPr>
-          <w:rFonts w:ascii="Times New Roman" w:hAnsi="Times New Roman" w:cs="Times New Roman"/>
-          <w:sz w:val="24"/>
-        </w:rPr>
-        <w:t xml:space="preserve"> um</w:t>
-      </w:r>
-      <w:r>
-        <w:rPr>
-          <w:rFonts w:ascii="Times New Roman" w:hAnsi="Times New Roman" w:cs="Times New Roman"/>
-          <w:sz w:val="24"/>
-        </w:rPr>
-        <w:t>a</w:t>
-      </w:r>
-      <w:r>
-        <w:rPr>
-          <w:rFonts w:ascii="Times New Roman" w:hAnsi="Times New Roman" w:cs="Times New Roman"/>
-          <w:sz w:val="24"/>
-        </w:rPr>
-        <w:t>.</w:t>
-      </w:r>
-      <w:r>
-        <w:rPr>
-          <w:rFonts w:ascii="Times New Roman" w:hAnsi="Times New Roman" w:cs="Times New Roman"/>
-          <w:sz w:val="24"/>
-        </w:rPr>
-        <w:t xml:space="preserve"> Toda pergunta do formulário tem um id e uma descrição, e toda possível resposta tem um id, uma descrição e uma característica que definirá o resultado.</w:t>
+        <w:t>” (conhecido nos bancos como API, Avaliação de Perfil do Investidor), existem quatro possibilidades que podem resultar das respostas do usuário: conservador, moderado, moderado-agressivo ou agressivo. Essa resultante é associada ao usuário previamente cadastrado</w:t>
+      </w:r>
+      <w:bookmarkStart w:id="0" w:name="_GoBack"/>
+      <w:bookmarkEnd w:id="0"/>
+      <w:r>
+        <w:rPr>
+          <w:rFonts w:ascii="Times New Roman" w:hAnsi="Times New Roman" w:cs="Times New Roman"/>
+          <w:sz w:val="24"/>
+        </w:rPr>
+        <w:t xml:space="preserve"> e dever ser armazenada, mas pode ser modificada a qualquer momento.</w:t>
       </w:r>
     </w:p>
     <w:p>
@@ -229,21 +103,12 @@
         <w:spacing w:before="240" w:after="240" w:line="360" w:lineRule="auto"/>
         <w:jc w:val="both"/>
       </w:pPr>
-      <w:proofErr w:type="spellStart"/>
-      <w:r>
-        <w:rPr>
-          <w:rFonts w:ascii="Times New Roman" w:hAnsi="Times New Roman" w:cs="Times New Roman"/>
-          <w:sz w:val="24"/>
-        </w:rPr>
-        <w:t>EconoMundi</w:t>
-      </w:r>
-      <w:proofErr w:type="spellEnd"/>
-      <w:r>
-        <w:rPr>
-          <w:rFonts w:ascii="Times New Roman" w:hAnsi="Times New Roman" w:cs="Times New Roman"/>
-          <w:sz w:val="24"/>
-        </w:rPr>
-        <w:t xml:space="preserve"> contém um dicionário que pode ser consultado por qualquer usuário caso ele tenha qualquer dúvida sobre algum termo econômico, sendo necessário guardar a quantidade de pesquisas que uma determinada palavra</w:t>
+      <w:r>
+        <w:rPr>
+          <w:rFonts w:ascii="Times New Roman" w:hAnsi="Times New Roman" w:cs="Times New Roman"/>
+          <w:sz w:val="24"/>
+        </w:rPr>
+        <w:t>EconoMundi contém um dicionário que pode ser consultado por qualquer usuário caso ele tenha qualquer dúvida sobre algum termo econômico, sendo necessário guardar a quantidade de pesquisas que uma determinada palavra</w:t>
       </w:r>
       <w:r>
         <w:rPr>
@@ -395,73 +260,71 @@
           <w:rFonts w:ascii="Times New Roman" w:hAnsi="Times New Roman" w:cs="Times New Roman"/>
           <w:sz w:val="24"/>
         </w:rPr>
+        <w:t>O portal também possibilita que o usuário faça simulações de investimentos, nele deve ser armazenado o valor inicial</w:t>
+      </w:r>
+      <w:r>
+        <w:rPr>
+          <w:rFonts w:ascii="Times New Roman" w:hAnsi="Times New Roman" w:cs="Times New Roman"/>
+          <w:sz w:val="24"/>
+        </w:rPr>
+        <w:t xml:space="preserve"> e</w:t>
+      </w:r>
+      <w:r>
+        <w:rPr>
+          <w:rFonts w:ascii="Times New Roman" w:hAnsi="Times New Roman" w:cs="Times New Roman"/>
+          <w:sz w:val="24"/>
+        </w:rPr>
+        <w:t xml:space="preserve"> data de início da simulação</w:t>
+      </w:r>
+      <w:r>
+        <w:rPr>
+          <w:rFonts w:ascii="Times New Roman" w:hAnsi="Times New Roman" w:cs="Times New Roman"/>
+          <w:sz w:val="24"/>
+        </w:rPr>
+        <w:t>. Toda simulação</w:t>
+      </w:r>
+      <w:r>
+        <w:rPr>
+          <w:rFonts w:ascii="Times New Roman" w:hAnsi="Times New Roman" w:cs="Times New Roman"/>
+          <w:sz w:val="24"/>
+        </w:rPr>
+        <w:t xml:space="preserve"> é de um investimento, </w:t>
+      </w:r>
+      <w:r>
+        <w:rPr>
+          <w:rFonts w:ascii="Times New Roman" w:hAnsi="Times New Roman" w:cs="Times New Roman"/>
+          <w:sz w:val="24"/>
+        </w:rPr>
+        <w:t>que tem um nome, uma descrição,</w:t>
+      </w:r>
+      <w:r>
+        <w:rPr>
+          <w:rFonts w:ascii="Times New Roman" w:hAnsi="Times New Roman" w:cs="Times New Roman"/>
+          <w:sz w:val="24"/>
+        </w:rPr>
+        <w:t xml:space="preserve"> grupo, período</w:t>
+      </w:r>
+      <w:r>
+        <w:rPr>
+          <w:rFonts w:ascii="Times New Roman" w:hAnsi="Times New Roman" w:cs="Times New Roman"/>
+          <w:sz w:val="24"/>
+        </w:rPr>
+        <w:t xml:space="preserve">, rendimento e a </w:t>
+      </w:r>
+      <w:r>
+        <w:rPr>
+          <w:rFonts w:ascii="Times New Roman" w:hAnsi="Times New Roman" w:cs="Times New Roman"/>
+          <w:sz w:val="24"/>
+        </w:rPr>
         <w:lastRenderedPageBreak/>
-        <w:t>O portal também possibilita que o usuário faça simulações de investimentos, nele deve ser armazenado o valor inicial</w:t>
-      </w:r>
-      <w:r>
-        <w:rPr>
-          <w:rFonts w:ascii="Times New Roman" w:hAnsi="Times New Roman" w:cs="Times New Roman"/>
-          <w:sz w:val="24"/>
-        </w:rPr>
-        <w:t xml:space="preserve"> e</w:t>
-      </w:r>
-      <w:r>
-        <w:rPr>
-          <w:rFonts w:ascii="Times New Roman" w:hAnsi="Times New Roman" w:cs="Times New Roman"/>
-          <w:sz w:val="24"/>
-        </w:rPr>
-        <w:t xml:space="preserve"> data de início da simulação</w:t>
-      </w:r>
-      <w:r>
-        <w:rPr>
-          <w:rFonts w:ascii="Times New Roman" w:hAnsi="Times New Roman" w:cs="Times New Roman"/>
-          <w:sz w:val="24"/>
-        </w:rPr>
-        <w:t>. Toda simulação</w:t>
-      </w:r>
-      <w:r>
-        <w:rPr>
-          <w:rFonts w:ascii="Times New Roman" w:hAnsi="Times New Roman" w:cs="Times New Roman"/>
-          <w:sz w:val="24"/>
-        </w:rPr>
-        <w:t xml:space="preserve"> é de um investimento, </w:t>
-      </w:r>
-      <w:r>
-        <w:rPr>
-          <w:rFonts w:ascii="Times New Roman" w:hAnsi="Times New Roman" w:cs="Times New Roman"/>
-          <w:sz w:val="24"/>
-        </w:rPr>
-        <w:t>que tem um nome, uma descrição,</w:t>
-      </w:r>
-      <w:r>
-        <w:rPr>
-          <w:rFonts w:ascii="Times New Roman" w:hAnsi="Times New Roman" w:cs="Times New Roman"/>
-          <w:sz w:val="24"/>
-        </w:rPr>
-        <w:t xml:space="preserve"> grupo, período</w:t>
-      </w:r>
-      <w:r>
-        <w:rPr>
-          <w:rFonts w:ascii="Times New Roman" w:hAnsi="Times New Roman" w:cs="Times New Roman"/>
-          <w:sz w:val="24"/>
-        </w:rPr>
-        <w:t xml:space="preserve">, rendimento e a quantidade de simulações daquele investimento para </w:t>
-      </w:r>
-      <w:r>
-        <w:rPr>
-          <w:rFonts w:ascii="Times New Roman" w:hAnsi="Times New Roman" w:cs="Times New Roman"/>
-          <w:sz w:val="24"/>
-        </w:rPr>
-        <w:t>que se possa ter uma noção dos interesses do</w:t>
-      </w:r>
-      <w:bookmarkStart w:id="0" w:name="_GoBack"/>
-      <w:bookmarkEnd w:id="0"/>
-      <w:r>
-        <w:rPr>
-          <w:rFonts w:ascii="Times New Roman" w:hAnsi="Times New Roman" w:cs="Times New Roman"/>
-          <w:sz w:val="24"/>
-        </w:rPr>
-        <w:t>s usuários.</w:t>
+        <w:t xml:space="preserve">quantidade de simulações daquele investimento para </w:t>
+      </w:r>
+      <w:r>
+        <w:rPr>
+          <w:rFonts w:ascii="Times New Roman" w:hAnsi="Times New Roman" w:cs="Times New Roman"/>
+          <w:sz w:val="24"/>
+        </w:rPr>
+        <w:t>que se possa ter uma noção dos interesses dos usuários.</w:t>
       </w:r>
     </w:p>
     <w:sectPr>

</xml_diff>

<commit_message>
Melhoria no modelo descritivo
</commit_message>
<xml_diff>
--- a/docs/mer/modelo-descritivo.docx
+++ b/docs/mer/modelo-descritivo.docx
@@ -139,7 +139,21 @@
           <w:rFonts w:ascii="Times New Roman" w:hAnsi="Times New Roman" w:cs="Times New Roman"/>
           <w:sz w:val="24"/>
         </w:rPr>
-        <w:t>o cadastro de palavras o usuário deve informar a palavra em si. O usuário pode solicitar que certa palavra já cadastrada no sistema tenha seu sentido modificado, para isso ele deve</w:t>
+        <w:t>o cadastro de palavras o usuário deve informar a palavra em si</w:t>
+      </w:r>
+      <w:r>
+        <w:rPr>
+          <w:rFonts w:ascii="Times New Roman" w:hAnsi="Times New Roman" w:cs="Times New Roman"/>
+          <w:sz w:val="24"/>
+        </w:rPr>
+        <w:t xml:space="preserve"> e, se quiser, uma descrição</w:t>
+      </w:r>
+      <w:r>
+        <w:rPr>
+          <w:rFonts w:ascii="Times New Roman" w:hAnsi="Times New Roman" w:cs="Times New Roman"/>
+          <w:sz w:val="24"/>
+        </w:rPr>
+        <w:t>. O usuário pode solicitar que certa palavra já cadastrada no sistema tenha seu sentido modificado, para isso ele deve</w:t>
       </w:r>
       <w:r>
         <w:rPr>
@@ -160,10 +174,17 @@
           <w:rFonts w:ascii="Times New Roman" w:hAnsi="Times New Roman" w:cs="Times New Roman"/>
           <w:sz w:val="24"/>
         </w:rPr>
-        <w:t>, assim como no cadastro.</w:t>
+        <w:t xml:space="preserve"> e seu novo sentido (descrição)</w:t>
       </w:r>
       <w:bookmarkStart w:id="0" w:name="_GoBack"/>
       <w:bookmarkEnd w:id="0"/>
+      <w:r>
+        <w:rPr>
+          <w:rFonts w:ascii="Times New Roman" w:hAnsi="Times New Roman" w:cs="Times New Roman"/>
+          <w:sz w:val="24"/>
+        </w:rPr>
+        <w:t>, assim como no cadastro.</w:t>
+      </w:r>
     </w:p>
     <w:p>
       <w:pPr>
@@ -335,7 +356,15 @@
           <w:rFonts w:ascii="Times New Roman" w:hAnsi="Times New Roman" w:cs="Times New Roman"/>
           <w:sz w:val="24"/>
         </w:rPr>
-        <w:t xml:space="preserve">, rendimento e a quantidade de simulações daquele investimento para </w:t>
+        <w:t xml:space="preserve">, rendimento e a </w:t>
+      </w:r>
+      <w:r>
+        <w:rPr>
+          <w:rFonts w:ascii="Times New Roman" w:hAnsi="Times New Roman" w:cs="Times New Roman"/>
+          <w:sz w:val="24"/>
+        </w:rPr>
+        <w:lastRenderedPageBreak/>
+        <w:t xml:space="preserve">quantidade de simulações daquele investimento para </w:t>
       </w:r>
       <w:r>
         <w:rPr>

</xml_diff>